<commit_message>
Angular - Articles App
</commit_message>
<xml_diff>
--- a/2020.01.17/02. Angular-Components-Lab.docx
+++ b/2020.01.17/02. Angular-Components-Lab.docx
@@ -1,10 +1,10 @@
 
 <file path=word/document.xml><?xml version="1.0" encoding="utf-8"?>
-<w:document xmlns:wpc="http://schemas.microsoft.com/office/word/2010/wordprocessingCanvas" xmlns:cx="http://schemas.microsoft.com/office/drawing/2014/chartex" xmlns:cx1="http://schemas.microsoft.com/office/drawing/2015/9/8/chartex" xmlns:cx2="http://schemas.microsoft.com/office/drawing/2015/10/21/chartex" xmlns:cx3="http://schemas.microsoft.com/office/drawing/2016/5/9/chartex" xmlns:cx4="http://schemas.microsoft.com/office/drawing/2016/5/10/chartex" xmlns:cx5="http://schemas.microsoft.com/office/drawing/2016/5/11/chartex" xmlns:cx6="http://schemas.microsoft.com/office/drawing/2016/5/12/chartex" xmlns:cx7="http://schemas.microsoft.com/office/drawing/2016/5/13/chartex" xmlns:cx8="http://schemas.microsoft.com/office/drawing/2016/5/14/chartex" xmlns:mc="http://schemas.openxmlformats.org/markup-compatibility/2006" xmlns:aink="http://schemas.microsoft.com/office/drawing/2016/ink" xmlns:am3d="http://schemas.microsoft.com/office/drawing/2017/model3d" xmlns:o="urn:schemas-microsoft-com:office:office" xmlns:r="http://schemas.openxmlformats.org/officeDocument/2006/relationships" xmlns:m="http://schemas.openxmlformats.org/officeDocument/2006/math" xmlns:v="urn:schemas-microsoft-com:vml" xmlns:wp14="http://schemas.microsoft.com/office/word/2010/wordprocessingDrawing" xmlns:wp="http://schemas.openxmlformats.org/drawingml/2006/wordprocessingDrawing" xmlns:w10="urn:schemas-microsoft-com:office:word" xmlns:w="http://schemas.openxmlformats.org/wordprocessingml/2006/main" xmlns:w14="http://schemas.microsoft.com/office/word/2010/wordml" xmlns:w15="http://schemas.microsoft.com/office/word/2012/wordml" xmlns:w16cid="http://schemas.microsoft.com/office/word/2016/wordml/cid" xmlns:w16se="http://schemas.microsoft.com/office/word/2015/wordml/symex" xmlns:wpg="http://schemas.microsoft.com/office/word/2010/wordprocessingGroup" xmlns:wpi="http://schemas.microsoft.com/office/word/2010/wordprocessingInk" xmlns:wne="http://schemas.microsoft.com/office/word/2006/wordml" xmlns:wps="http://schemas.microsoft.com/office/word/2010/wordprocessingShape" mc:Ignorable="w14 w15 w16se w16cid wp14">
+<w:document xmlns:ve="http://schemas.openxmlformats.org/markup-compatibility/2006" xmlns:o="urn:schemas-microsoft-com:office:office" xmlns:r="http://schemas.openxmlformats.org/officeDocument/2006/relationships" xmlns:m="http://schemas.openxmlformats.org/officeDocument/2006/math" xmlns:v="urn:schemas-microsoft-com:vml" xmlns:wp="http://schemas.openxmlformats.org/drawingml/2006/wordprocessingDrawing" xmlns:w10="urn:schemas-microsoft-com:office:word" xmlns:w="http://schemas.openxmlformats.org/wordprocessingml/2006/main" xmlns:wne="http://schemas.microsoft.com/office/word/2006/wordml">
   <w:body>
     <w:p>
       <w:pPr>
-        <w:pStyle w:val="Heading1"/>
+        <w:pStyle w:val="1"/>
         <w:jc w:val="center"/>
         <w:rPr>
           <w:lang w:val="bg-BG"/>
@@ -22,7 +22,7 @@
     </w:p>
     <w:p>
       <w:pPr>
-        <w:pStyle w:val="Heading2"/>
+        <w:pStyle w:val="2"/>
         <w:numPr>
           <w:ilvl w:val="0"/>
           <w:numId w:val="41"/>
@@ -117,7 +117,7 @@
     </w:p>
     <w:tbl>
       <w:tblPr>
-        <w:tblStyle w:val="TableGrid"/>
+        <w:tblStyle w:val="af"/>
         <w:tblW w:w="0" w:type="auto"/>
         <w:tblInd w:w="-5" w:type="dxa"/>
         <w:tblCellMar>
@@ -126,7 +126,7 @@
           <w:bottom w:w="57" w:type="dxa"/>
           <w:right w:w="85" w:type="dxa"/>
         </w:tblCellMar>
-        <w:tblLook w:val="04A0" w:firstRow="1" w:lastRow="0" w:firstColumn="1" w:lastColumn="0" w:noHBand="0" w:noVBand="1"/>
+        <w:tblLook w:val="04A0"/>
       </w:tblPr>
       <w:tblGrid>
         <w:gridCol w:w="6840"/>
@@ -389,7 +389,7 @@
     </w:p>
     <w:tbl>
       <w:tblPr>
-        <w:tblStyle w:val="TableGrid"/>
+        <w:tblStyle w:val="af"/>
         <w:tblW w:w="0" w:type="auto"/>
         <w:tblInd w:w="-5" w:type="dxa"/>
         <w:tblCellMar>
@@ -398,7 +398,7 @@
           <w:bottom w:w="57" w:type="dxa"/>
           <w:right w:w="85" w:type="dxa"/>
         </w:tblCellMar>
-        <w:tblLook w:val="04A0" w:firstRow="1" w:lastRow="0" w:firstColumn="1" w:lastColumn="0" w:noHBand="0" w:noVBand="1"/>
+        <w:tblLook w:val="04A0"/>
       </w:tblPr>
       <w:tblGrid>
         <w:gridCol w:w="6840"/>
@@ -907,10 +907,9 @@
       <w:r>
         <w:rPr>
           <w:noProof/>
-          <w:lang w:eastAsia="bg-BG"/>
         </w:rPr>
         <w:drawing>
-          <wp:inline distT="0" distB="0" distL="0" distR="0" wp14:anchorId="7F2B57B3" wp14:editId="3CD05C06">
+          <wp:inline distT="0" distB="0" distL="0" distR="0">
             <wp:extent cx="5760720" cy="2005167"/>
             <wp:effectExtent l="19050" t="19050" r="11430" b="14605"/>
             <wp:docPr id="8" name="Картина 1"/>
@@ -925,7 +924,7 @@
                     <pic:cNvPicPr/>
                   </pic:nvPicPr>
                   <pic:blipFill>
-                    <a:blip r:embed="rId8"/>
+                    <a:blip r:embed="rId8" cstate="print"/>
                     <a:stretch>
                       <a:fillRect/>
                     </a:stretch>
@@ -953,7 +952,7 @@
     </w:p>
     <w:p>
       <w:pPr>
-        <w:pStyle w:val="Heading2"/>
+        <w:pStyle w:val="2"/>
         <w:numPr>
           <w:ilvl w:val="0"/>
           <w:numId w:val="41"/>
@@ -1062,7 +1061,7 @@
         <w:t>models</w:t>
       </w:r>
       <w:r>
-        <w:t xml:space="preserve"> and in </w:t>
+        <w:t xml:space="preserve"> in </w:t>
       </w:r>
       <w:r>
         <w:rPr>
@@ -1089,15 +1088,7 @@
         <w:t>"</w:t>
       </w:r>
       <w:r>
-        <w:t xml:space="preserve">. We also </w:t>
-      </w:r>
-      <w:proofErr w:type="gramStart"/>
-      <w:r>
-        <w:t>have to</w:t>
-      </w:r>
-      <w:proofErr w:type="gramEnd"/>
-      <w:r>
-        <w:t xml:space="preserve"> </w:t>
+        <w:t xml:space="preserve">. We also have to </w:t>
       </w:r>
       <w:r>
         <w:rPr>
@@ -1128,10 +1119,9 @@
       <w:r>
         <w:rPr>
           <w:noProof/>
-          <w:lang w:eastAsia="bg-BG"/>
         </w:rPr>
         <w:drawing>
-          <wp:inline distT="0" distB="0" distL="0" distR="0" wp14:anchorId="2067359D" wp14:editId="32807CF0">
+          <wp:inline distT="0" distB="0" distL="0" distR="0">
             <wp:extent cx="4133850" cy="2038350"/>
             <wp:effectExtent l="19050" t="19050" r="19050" b="19050"/>
             <wp:docPr id="10" name="Picture 10"/>
@@ -1146,7 +1136,7 @@
                     <pic:cNvPicPr/>
                   </pic:nvPicPr>
                   <pic:blipFill>
-                    <a:blip r:embed="rId9"/>
+                    <a:blip r:embed="rId9" cstate="print"/>
                     <a:stretch>
                       <a:fillRect/>
                     </a:stretch>
@@ -1181,7 +1171,7 @@
     </w:p>
     <w:p>
       <w:pPr>
-        <w:pStyle w:val="Heading2"/>
+        <w:pStyle w:val="2"/>
         <w:numPr>
           <w:ilvl w:val="0"/>
           <w:numId w:val="41"/>
@@ -1202,15 +1192,7 @@
         </w:rPr>
       </w:pPr>
       <w:r>
-        <w:t xml:space="preserve">We </w:t>
-      </w:r>
-      <w:proofErr w:type="gramStart"/>
-      <w:r>
-        <w:t>have to</w:t>
-      </w:r>
-      <w:proofErr w:type="gramEnd"/>
-      <w:r>
-        <w:t xml:space="preserve"> create a seed file to hold our </w:t>
+        <w:t xml:space="preserve">We have to create a seed file to hold our </w:t>
       </w:r>
       <w:r>
         <w:rPr>
@@ -1255,26 +1237,18 @@
         <w:t>export</w:t>
       </w:r>
       <w:r>
-        <w:t xml:space="preserve"> the array. You can change the information inside the objects however you like just </w:t>
-      </w:r>
-      <w:proofErr w:type="spellStart"/>
-      <w:r>
-        <w:t>don</w:t>
+        <w:t xml:space="preserve"> the array. You can change the information inside the objects however you like just don</w:t>
       </w:r>
       <w:r>
         <w:t>"</w:t>
       </w:r>
       <w:r>
-        <w:t>t</w:t>
-      </w:r>
-      <w:proofErr w:type="spellEnd"/>
-      <w:r>
-        <w:t xml:space="preserve"> change the property names.</w:t>
+        <w:t>t change the property names.</w:t>
       </w:r>
     </w:p>
     <w:tbl>
       <w:tblPr>
-        <w:tblStyle w:val="TableGrid"/>
+        <w:tblStyle w:val="af"/>
         <w:tblW w:w="0" w:type="auto"/>
         <w:tblInd w:w="-5" w:type="dxa"/>
         <w:tblCellMar>
@@ -1283,10 +1257,10 @@
           <w:bottom w:w="57" w:type="dxa"/>
           <w:right w:w="85" w:type="dxa"/>
         </w:tblCellMar>
-        <w:tblLook w:val="04A0" w:firstRow="1" w:lastRow="0" w:firstColumn="1" w:lastColumn="0" w:noHBand="0" w:noVBand="1"/>
+        <w:tblLook w:val="04A0"/>
       </w:tblPr>
       <w:tblGrid>
-        <w:gridCol w:w="10430"/>
+        <w:gridCol w:w="10610"/>
       </w:tblGrid>
       <w:tr>
         <w:tc>
@@ -9357,11 +9331,10 @@
       <w:r>
         <w:rPr>
           <w:noProof/>
-          <w:lang w:eastAsia="bg-BG"/>
         </w:rPr>
         <w:lastRenderedPageBreak/>
         <w:drawing>
-          <wp:inline distT="0" distB="0" distL="0" distR="0" wp14:anchorId="0645BFCF" wp14:editId="3CDC19A7">
+          <wp:inline distT="0" distB="0" distL="0" distR="0">
             <wp:extent cx="3879850" cy="1650699"/>
             <wp:effectExtent l="19050" t="19050" r="25400" b="26035"/>
             <wp:docPr id="29" name="Picture 29" descr="YoHMNqI"/>
@@ -9381,7 +9354,7 @@
                     <a:blip r:embed="rId10" cstate="print">
                       <a:extLst>
                         <a:ext uri="{28A0092B-C50C-407E-A947-70E740481C1C}">
-                          <a14:useLocalDpi xmlns:a14="http://schemas.microsoft.com/office/drawing/2010/main" val="0"/>
+                          <a14:useLocalDpi xmlns:a14="http://schemas.microsoft.com/office/drawing/2010/main" xmlns:wps="http://schemas.microsoft.com/office/word/2010/wordprocessingShape" xmlns:wpi="http://schemas.microsoft.com/office/word/2010/wordprocessingInk" xmlns:wpg="http://schemas.microsoft.com/office/word/2010/wordprocessingGroup" xmlns:w16se="http://schemas.microsoft.com/office/word/2015/wordml/symex" xmlns:w16cid="http://schemas.microsoft.com/office/word/2016/wordml/cid" xmlns:w15="http://schemas.microsoft.com/office/word/2012/wordml" xmlns:w14="http://schemas.microsoft.com/office/word/2010/wordml" xmlns:w="http://schemas.openxmlformats.org/wordprocessingml/2006/main" xmlns:w10="urn:schemas-microsoft-com:office:word" xmlns:wp14="http://schemas.microsoft.com/office/word/2010/wordprocessingDrawing" xmlns:v="urn:schemas-microsoft-com:vml" xmlns:o="urn:schemas-microsoft-com:office:office" xmlns:am3d="http://schemas.microsoft.com/office/drawing/2017/model3d" xmlns:aink="http://schemas.microsoft.com/office/drawing/2016/ink" xmlns:mc="http://schemas.openxmlformats.org/markup-compatibility/2006" xmlns:cx8="http://schemas.microsoft.com/office/drawing/2016/5/14/chartex" xmlns:cx7="http://schemas.microsoft.com/office/drawing/2016/5/13/chartex" xmlns:cx6="http://schemas.microsoft.com/office/drawing/2016/5/12/chartex" xmlns:cx5="http://schemas.microsoft.com/office/drawing/2016/5/11/chartex" xmlns:cx4="http://schemas.microsoft.com/office/drawing/2016/5/10/chartex" xmlns:cx3="http://schemas.microsoft.com/office/drawing/2016/5/9/chartex" xmlns:cx2="http://schemas.microsoft.com/office/drawing/2015/10/21/chartex" xmlns:cx1="http://schemas.microsoft.com/office/drawing/2015/9/8/chartex" xmlns:cx="http://schemas.microsoft.com/office/drawing/2014/chartex" xmlns:wpc="http://schemas.microsoft.com/office/word/2010/wordprocessingCanvas" xmlns="" val="0"/>
                         </a:ext>
                       </a:extLst>
                     </a:blip>
@@ -9444,15 +9417,7 @@
         <w:t>instances</w:t>
       </w:r>
       <w:r>
-        <w:t xml:space="preserve"> of articles which are saved in an array and returned from the function. Later </w:t>
-      </w:r>
-      <w:proofErr w:type="gramStart"/>
-      <w:r>
-        <w:t>on</w:t>
-      </w:r>
-      <w:proofErr w:type="gramEnd"/>
-      <w:r>
-        <w:t xml:space="preserve"> we will learn more about real </w:t>
+        <w:t xml:space="preserve"> of articles which are saved in an array and returned from the function. Later on we will learn more about real </w:t>
       </w:r>
       <w:r>
         <w:rPr>
@@ -9484,7 +9449,7 @@
     </w:p>
     <w:p>
       <w:pPr>
-        <w:pStyle w:val="Heading2"/>
+        <w:pStyle w:val="2"/>
         <w:numPr>
           <w:ilvl w:val="0"/>
           <w:numId w:val="41"/>
@@ -9540,7 +9505,6 @@
       <w:r>
         <w:t xml:space="preserve"> using the </w:t>
       </w:r>
-      <w:proofErr w:type="gramStart"/>
       <w:r>
         <w:rPr>
           <w:b/>
@@ -9558,7 +9522,6 @@
       <w:r>
         <w:t xml:space="preserve"> but</w:t>
       </w:r>
-      <w:proofErr w:type="gramEnd"/>
       <w:r>
         <w:t xml:space="preserve"> note that you have the create a </w:t>
       </w:r>
@@ -9602,15 +9565,7 @@
         <w:t>Also,</w:t>
       </w:r>
       <w:r>
-        <w:t xml:space="preserve"> if you create the component yourself, you </w:t>
-      </w:r>
-      <w:proofErr w:type="gramStart"/>
-      <w:r>
-        <w:t>have to</w:t>
-      </w:r>
-      <w:proofErr w:type="gramEnd"/>
-      <w:r>
-        <w:t xml:space="preserve"> remember to import it in the </w:t>
+        <w:t xml:space="preserve"> if you create the component yourself, you have to remember to import it in the </w:t>
       </w:r>
       <w:r>
         <w:rPr>
@@ -9674,7 +9629,7 @@
     </w:p>
     <w:tbl>
       <w:tblPr>
-        <w:tblStyle w:val="TableGrid"/>
+        <w:tblStyle w:val="af"/>
         <w:tblW w:w="0" w:type="auto"/>
         <w:tblInd w:w="-5" w:type="dxa"/>
         <w:tblCellMar>
@@ -9683,7 +9638,7 @@
           <w:bottom w:w="57" w:type="dxa"/>
           <w:right w:w="85" w:type="dxa"/>
         </w:tblCellMar>
-        <w:tblLook w:val="04A0" w:firstRow="1" w:lastRow="0" w:firstColumn="1" w:lastColumn="0" w:noHBand="0" w:noVBand="1"/>
+        <w:tblLook w:val="04A0"/>
       </w:tblPr>
       <w:tblGrid>
         <w:gridCol w:w="9631"/>
@@ -11297,15 +11252,7 @@
         </w:rPr>
       </w:pPr>
       <w:r>
-        <w:t xml:space="preserve">We </w:t>
-      </w:r>
-      <w:proofErr w:type="gramStart"/>
-      <w:r>
-        <w:t>have to</w:t>
-      </w:r>
-      <w:proofErr w:type="gramEnd"/>
-      <w:r>
-        <w:t xml:space="preserve"> establish a </w:t>
+        <w:t xml:space="preserve">We have to establish a </w:t>
       </w:r>
       <w:r>
         <w:rPr>
@@ -11411,7 +11358,7 @@
     </w:p>
     <w:tbl>
       <w:tblPr>
-        <w:tblStyle w:val="TableGrid"/>
+        <w:tblStyle w:val="af"/>
         <w:tblW w:w="0" w:type="auto"/>
         <w:tblInd w:w="-5" w:type="dxa"/>
         <w:tblCellMar>
@@ -11420,7 +11367,7 @@
           <w:bottom w:w="57" w:type="dxa"/>
           <w:right w:w="85" w:type="dxa"/>
         </w:tblCellMar>
-        <w:tblLook w:val="04A0" w:firstRow="1" w:lastRow="0" w:firstColumn="1" w:lastColumn="0" w:noHBand="0" w:noVBand="1"/>
+        <w:tblLook w:val="04A0"/>
       </w:tblPr>
       <w:tblGrid>
         <w:gridCol w:w="9631"/>
@@ -12458,15 +12405,7 @@
         <w:t>until</w:t>
       </w:r>
       <w:r>
-        <w:t xml:space="preserve"> there is no more. The moment our description ends we </w:t>
-      </w:r>
-      <w:proofErr w:type="gramStart"/>
-      <w:r>
-        <w:t>have to</w:t>
-      </w:r>
-      <w:proofErr w:type="gramEnd"/>
-      <w:r>
-        <w:t xml:space="preserve"> show </w:t>
+        <w:t xml:space="preserve"> there is no more. The moment our description ends we have to show </w:t>
       </w:r>
       <w:r>
         <w:t>"</w:t>
@@ -12552,15 +12491,7 @@
         <w:t>()</w:t>
       </w:r>
       <w:r>
-        <w:t xml:space="preserve">. We also </w:t>
-      </w:r>
-      <w:proofErr w:type="gramStart"/>
-      <w:r>
-        <w:t>have to</w:t>
-      </w:r>
-      <w:proofErr w:type="gramEnd"/>
-      <w:r>
-        <w:t xml:space="preserve"> show/hide the image, this is why we attach a </w:t>
+        <w:t xml:space="preserve">. We also have to show/hide the image, this is why we attach a </w:t>
       </w:r>
       <w:r>
         <w:rPr>
@@ -12651,15 +12582,7 @@
         <w:t>"</w:t>
       </w:r>
       <w:r>
-        <w:t xml:space="preserve"> we </w:t>
-      </w:r>
-      <w:proofErr w:type="gramStart"/>
-      <w:r>
-        <w:t>have to</w:t>
-      </w:r>
-      <w:proofErr w:type="gramEnd"/>
-      <w:r>
-        <w:t xml:space="preserve"> declare the following properties which we showcased in the previous section:</w:t>
+        <w:t xml:space="preserve"> we have to declare the following properties which we showcased in the previous section:</w:t>
       </w:r>
     </w:p>
     <w:p>
@@ -12671,10 +12594,9 @@
       <w:r>
         <w:rPr>
           <w:noProof/>
-          <w:lang w:eastAsia="bg-BG"/>
         </w:rPr>
         <w:drawing>
-          <wp:inline distT="0" distB="0" distL="0" distR="0" wp14:anchorId="62D0F102" wp14:editId="04BAD5A9">
+          <wp:inline distT="0" distB="0" distL="0" distR="0">
             <wp:extent cx="3186324" cy="1879600"/>
             <wp:effectExtent l="19050" t="19050" r="14605" b="25400"/>
             <wp:docPr id="28" name="Picture 28" descr="usOp25t"/>
@@ -12691,10 +12613,10 @@
                     </pic:cNvPicPr>
                   </pic:nvPicPr>
                   <pic:blipFill>
-                    <a:blip r:embed="rId11">
+                    <a:blip r:embed="rId11" cstate="print">
                       <a:extLst>
                         <a:ext uri="{28A0092B-C50C-407E-A947-70E740481C1C}">
-                          <a14:useLocalDpi xmlns:a14="http://schemas.microsoft.com/office/drawing/2010/main" val="0"/>
+                          <a14:useLocalDpi xmlns:a14="http://schemas.microsoft.com/office/drawing/2010/main" xmlns:wps="http://schemas.microsoft.com/office/word/2010/wordprocessingShape" xmlns:wpi="http://schemas.microsoft.com/office/word/2010/wordprocessingInk" xmlns:wpg="http://schemas.microsoft.com/office/word/2010/wordprocessingGroup" xmlns:w16se="http://schemas.microsoft.com/office/word/2015/wordml/symex" xmlns:w16cid="http://schemas.microsoft.com/office/word/2016/wordml/cid" xmlns:w15="http://schemas.microsoft.com/office/word/2012/wordml" xmlns:w14="http://schemas.microsoft.com/office/word/2010/wordml" xmlns:w="http://schemas.openxmlformats.org/wordprocessingml/2006/main" xmlns:w10="urn:schemas-microsoft-com:office:word" xmlns:wp14="http://schemas.microsoft.com/office/word/2010/wordprocessingDrawing" xmlns:v="urn:schemas-microsoft-com:vml" xmlns:o="urn:schemas-microsoft-com:office:office" xmlns:am3d="http://schemas.microsoft.com/office/drawing/2017/model3d" xmlns:aink="http://schemas.microsoft.com/office/drawing/2016/ink" xmlns:mc="http://schemas.openxmlformats.org/markup-compatibility/2006" xmlns:cx8="http://schemas.microsoft.com/office/drawing/2016/5/14/chartex" xmlns:cx7="http://schemas.microsoft.com/office/drawing/2016/5/13/chartex" xmlns:cx6="http://schemas.microsoft.com/office/drawing/2016/5/12/chartex" xmlns:cx5="http://schemas.microsoft.com/office/drawing/2016/5/11/chartex" xmlns:cx4="http://schemas.microsoft.com/office/drawing/2016/5/10/chartex" xmlns:cx3="http://schemas.microsoft.com/office/drawing/2016/5/9/chartex" xmlns:cx2="http://schemas.microsoft.com/office/drawing/2015/10/21/chartex" xmlns:cx1="http://schemas.microsoft.com/office/drawing/2015/9/8/chartex" xmlns:cx="http://schemas.microsoft.com/office/drawing/2014/chartex" xmlns:wpc="http://schemas.microsoft.com/office/word/2010/wordprocessingCanvas" xmlns="" val="0"/>
                         </a:ext>
                       </a:extLst>
                     </a:blip>
@@ -12775,15 +12697,7 @@
         <w:t xml:space="preserve">articles component </w:t>
       </w:r>
       <w:r>
-        <w:t xml:space="preserve">which we will implement later. </w:t>
-      </w:r>
-      <w:proofErr w:type="gramStart"/>
-      <w:r>
-        <w:t>This is why</w:t>
-      </w:r>
-      <w:proofErr w:type="gramEnd"/>
-      <w:r>
-        <w:t xml:space="preserve"> we use the </w:t>
+        <w:t xml:space="preserve">which we will implement later. This is why we use the </w:t>
       </w:r>
       <w:r>
         <w:rPr>
@@ -12850,15 +12764,7 @@
         <w:t xml:space="preserve"> </w:t>
       </w:r>
       <w:r>
-        <w:t xml:space="preserve">directive to determine </w:t>
-      </w:r>
-      <w:proofErr w:type="gramStart"/>
-      <w:r>
-        <w:t>whether or not</w:t>
-      </w:r>
-      <w:proofErr w:type="gramEnd"/>
-      <w:r>
-        <w:t xml:space="preserve"> to </w:t>
+        <w:t xml:space="preserve">directive to determine whether or not to </w:t>
       </w:r>
       <w:r>
         <w:rPr>
@@ -12977,10 +12883,9 @@
       <w:r>
         <w:rPr>
           <w:noProof/>
-          <w:lang w:eastAsia="bg-BG"/>
         </w:rPr>
         <w:drawing>
-          <wp:inline distT="0" distB="0" distL="0" distR="0" wp14:anchorId="0EA37882" wp14:editId="3052CAF9">
+          <wp:inline distT="0" distB="0" distL="0" distR="0">
             <wp:extent cx="2800350" cy="974239"/>
             <wp:effectExtent l="19050" t="19050" r="19050" b="16510"/>
             <wp:docPr id="24" name="Picture 24" descr="hybWKgH"/>
@@ -12997,10 +12902,10 @@
                     </pic:cNvPicPr>
                   </pic:nvPicPr>
                   <pic:blipFill>
-                    <a:blip r:embed="rId12">
+                    <a:blip r:embed="rId12" cstate="print">
                       <a:extLst>
                         <a:ext uri="{28A0092B-C50C-407E-A947-70E740481C1C}">
-                          <a14:useLocalDpi xmlns:a14="http://schemas.microsoft.com/office/drawing/2010/main" val="0"/>
+                          <a14:useLocalDpi xmlns:a14="http://schemas.microsoft.com/office/drawing/2010/main" xmlns:wps="http://schemas.microsoft.com/office/word/2010/wordprocessingShape" xmlns:wpi="http://schemas.microsoft.com/office/word/2010/wordprocessingInk" xmlns:wpg="http://schemas.microsoft.com/office/word/2010/wordprocessingGroup" xmlns:w16se="http://schemas.microsoft.com/office/word/2015/wordml/symex" xmlns:w16cid="http://schemas.microsoft.com/office/word/2016/wordml/cid" xmlns:w15="http://schemas.microsoft.com/office/word/2012/wordml" xmlns:w14="http://schemas.microsoft.com/office/word/2010/wordml" xmlns:w="http://schemas.openxmlformats.org/wordprocessingml/2006/main" xmlns:w10="urn:schemas-microsoft-com:office:word" xmlns:wp14="http://schemas.microsoft.com/office/word/2010/wordprocessingDrawing" xmlns:v="urn:schemas-microsoft-com:vml" xmlns:o="urn:schemas-microsoft-com:office:office" xmlns:am3d="http://schemas.microsoft.com/office/drawing/2017/model3d" xmlns:aink="http://schemas.microsoft.com/office/drawing/2016/ink" xmlns:mc="http://schemas.openxmlformats.org/markup-compatibility/2006" xmlns:cx8="http://schemas.microsoft.com/office/drawing/2016/5/14/chartex" xmlns:cx7="http://schemas.microsoft.com/office/drawing/2016/5/13/chartex" xmlns:cx6="http://schemas.microsoft.com/office/drawing/2016/5/12/chartex" xmlns:cx5="http://schemas.microsoft.com/office/drawing/2016/5/11/chartex" xmlns:cx4="http://schemas.microsoft.com/office/drawing/2016/5/10/chartex" xmlns:cx3="http://schemas.microsoft.com/office/drawing/2016/5/9/chartex" xmlns:cx2="http://schemas.microsoft.com/office/drawing/2015/10/21/chartex" xmlns:cx1="http://schemas.microsoft.com/office/drawing/2015/9/8/chartex" xmlns:cx="http://schemas.microsoft.com/office/drawing/2014/chartex" xmlns:wpc="http://schemas.microsoft.com/office/word/2010/wordprocessingCanvas" xmlns="" val="0"/>
                         </a:ext>
                       </a:extLst>
                     </a:blip>
@@ -13077,15 +12982,7 @@
         <w:t xml:space="preserve">() </w:t>
       </w:r>
       <w:r>
-        <w:t xml:space="preserve">we </w:t>
-      </w:r>
-      <w:proofErr w:type="gramStart"/>
-      <w:r>
-        <w:t>have to</w:t>
-      </w:r>
-      <w:proofErr w:type="gramEnd"/>
-      <w:r>
-        <w:t xml:space="preserve"> </w:t>
+        <w:t xml:space="preserve">we have to </w:t>
       </w:r>
       <w:r>
         <w:rPr>
@@ -13160,15 +13057,7 @@
         <w:t>actual,</w:t>
       </w:r>
       <w:r>
-        <w:t xml:space="preserve"> we </w:t>
-      </w:r>
-      <w:proofErr w:type="gramStart"/>
-      <w:r>
-        <w:t>have to</w:t>
-      </w:r>
-      <w:proofErr w:type="gramEnd"/>
-      <w:r>
-        <w:t xml:space="preserve"> </w:t>
+        <w:t xml:space="preserve"> we have to </w:t>
       </w:r>
       <w:r>
         <w:rPr>
@@ -13189,10 +13078,9 @@
       <w:r>
         <w:rPr>
           <w:noProof/>
-          <w:lang w:eastAsia="bg-BG"/>
         </w:rPr>
         <w:drawing>
-          <wp:inline distT="0" distB="0" distL="0" distR="0" wp14:anchorId="734191B0" wp14:editId="357F07F9">
+          <wp:inline distT="0" distB="0" distL="0" distR="0">
             <wp:extent cx="5867400" cy="1746250"/>
             <wp:effectExtent l="19050" t="19050" r="19050" b="25400"/>
             <wp:docPr id="11" name="Picture 11" descr="read more"/>
@@ -13209,10 +13097,10 @@
                     </pic:cNvPicPr>
                   </pic:nvPicPr>
                   <pic:blipFill>
-                    <a:blip r:embed="rId13">
+                    <a:blip r:embed="rId13" cstate="print">
                       <a:extLst>
                         <a:ext uri="{28A0092B-C50C-407E-A947-70E740481C1C}">
-                          <a14:useLocalDpi xmlns:a14="http://schemas.microsoft.com/office/drawing/2010/main" val="0"/>
+                          <a14:useLocalDpi xmlns:a14="http://schemas.microsoft.com/office/drawing/2010/main" xmlns:wps="http://schemas.microsoft.com/office/word/2010/wordprocessingShape" xmlns:wpi="http://schemas.microsoft.com/office/word/2010/wordprocessingInk" xmlns:wpg="http://schemas.microsoft.com/office/word/2010/wordprocessingGroup" xmlns:w16se="http://schemas.microsoft.com/office/word/2015/wordml/symex" xmlns:w16cid="http://schemas.microsoft.com/office/word/2016/wordml/cid" xmlns:w15="http://schemas.microsoft.com/office/word/2012/wordml" xmlns:w14="http://schemas.microsoft.com/office/word/2010/wordml" xmlns:w="http://schemas.openxmlformats.org/wordprocessingml/2006/main" xmlns:w10="urn:schemas-microsoft-com:office:word" xmlns:wp14="http://schemas.microsoft.com/office/word/2010/wordprocessingDrawing" xmlns:v="urn:schemas-microsoft-com:vml" xmlns:o="urn:schemas-microsoft-com:office:office" xmlns:am3d="http://schemas.microsoft.com/office/drawing/2017/model3d" xmlns:aink="http://schemas.microsoft.com/office/drawing/2016/ink" xmlns:mc="http://schemas.openxmlformats.org/markup-compatibility/2006" xmlns:cx8="http://schemas.microsoft.com/office/drawing/2016/5/14/chartex" xmlns:cx7="http://schemas.microsoft.com/office/drawing/2016/5/13/chartex" xmlns:cx6="http://schemas.microsoft.com/office/drawing/2016/5/12/chartex" xmlns:cx5="http://schemas.microsoft.com/office/drawing/2016/5/11/chartex" xmlns:cx4="http://schemas.microsoft.com/office/drawing/2016/5/10/chartex" xmlns:cx3="http://schemas.microsoft.com/office/drawing/2016/5/9/chartex" xmlns:cx2="http://schemas.microsoft.com/office/drawing/2015/10/21/chartex" xmlns:cx1="http://schemas.microsoft.com/office/drawing/2015/9/8/chartex" xmlns:cx="http://schemas.microsoft.com/office/drawing/2014/chartex" xmlns:wpc="http://schemas.microsoft.com/office/word/2010/wordprocessingCanvas" xmlns="" val="0"/>
                         </a:ext>
                       </a:extLst>
                     </a:blip>
@@ -13308,15 +13196,7 @@
         <w:t>"</w:t>
       </w:r>
       <w:r>
-        <w:t xml:space="preserve"> we </w:t>
-      </w:r>
-      <w:proofErr w:type="gramStart"/>
-      <w:r>
-        <w:t>have to</w:t>
-      </w:r>
-      <w:proofErr w:type="gramEnd"/>
-      <w:r>
-        <w:t xml:space="preserve"> switch the boolean property to </w:t>
+        <w:t xml:space="preserve"> we have to switch the boolean property to </w:t>
       </w:r>
       <w:r>
         <w:rPr>
@@ -13364,15 +13244,7 @@
         <w:t>"</w:t>
       </w:r>
       <w:r>
-        <w:t xml:space="preserve"> we </w:t>
-      </w:r>
-      <w:proofErr w:type="gramStart"/>
-      <w:r>
-        <w:t>have to</w:t>
-      </w:r>
-      <w:proofErr w:type="gramEnd"/>
-      <w:r>
-        <w:t xml:space="preserve"> do the </w:t>
+        <w:t xml:space="preserve"> we have to do the </w:t>
       </w:r>
       <w:r>
         <w:rPr>
@@ -13393,10 +13265,9 @@
       <w:r>
         <w:rPr>
           <w:noProof/>
-          <w:lang w:eastAsia="bg-BG"/>
         </w:rPr>
         <w:drawing>
-          <wp:inline distT="0" distB="0" distL="0" distR="0" wp14:anchorId="656198D2" wp14:editId="6C30A76C">
+          <wp:inline distT="0" distB="0" distL="0" distR="0">
             <wp:extent cx="5810250" cy="1159820"/>
             <wp:effectExtent l="19050" t="19050" r="19050" b="21590"/>
             <wp:docPr id="12" name="Picture 12" descr="toggle image"/>
@@ -13413,10 +13284,10 @@
                     </pic:cNvPicPr>
                   </pic:nvPicPr>
                   <pic:blipFill>
-                    <a:blip r:embed="rId14">
+                    <a:blip r:embed="rId14" cstate="print">
                       <a:extLst>
                         <a:ext uri="{28A0092B-C50C-407E-A947-70E740481C1C}">
-                          <a14:useLocalDpi xmlns:a14="http://schemas.microsoft.com/office/drawing/2010/main" val="0"/>
+                          <a14:useLocalDpi xmlns:a14="http://schemas.microsoft.com/office/drawing/2010/main" xmlns:wps="http://schemas.microsoft.com/office/word/2010/wordprocessingShape" xmlns:wpi="http://schemas.microsoft.com/office/word/2010/wordprocessingInk" xmlns:wpg="http://schemas.microsoft.com/office/word/2010/wordprocessingGroup" xmlns:w16se="http://schemas.microsoft.com/office/word/2015/wordml/symex" xmlns:w16cid="http://schemas.microsoft.com/office/word/2016/wordml/cid" xmlns:w15="http://schemas.microsoft.com/office/word/2012/wordml" xmlns:w14="http://schemas.microsoft.com/office/word/2010/wordml" xmlns:w="http://schemas.openxmlformats.org/wordprocessingml/2006/main" xmlns:w10="urn:schemas-microsoft-com:office:word" xmlns:wp14="http://schemas.microsoft.com/office/word/2010/wordprocessingDrawing" xmlns:v="urn:schemas-microsoft-com:vml" xmlns:o="urn:schemas-microsoft-com:office:office" xmlns:am3d="http://schemas.microsoft.com/office/drawing/2017/model3d" xmlns:aink="http://schemas.microsoft.com/office/drawing/2016/ink" xmlns:mc="http://schemas.openxmlformats.org/markup-compatibility/2006" xmlns:cx8="http://schemas.microsoft.com/office/drawing/2016/5/14/chartex" xmlns:cx7="http://schemas.microsoft.com/office/drawing/2016/5/13/chartex" xmlns:cx6="http://schemas.microsoft.com/office/drawing/2016/5/12/chartex" xmlns:cx5="http://schemas.microsoft.com/office/drawing/2016/5/11/chartex" xmlns:cx4="http://schemas.microsoft.com/office/drawing/2016/5/10/chartex" xmlns:cx3="http://schemas.microsoft.com/office/drawing/2016/5/9/chartex" xmlns:cx2="http://schemas.microsoft.com/office/drawing/2015/10/21/chartex" xmlns:cx1="http://schemas.microsoft.com/office/drawing/2015/9/8/chartex" xmlns:cx="http://schemas.microsoft.com/office/drawing/2014/chartex" xmlns:wpc="http://schemas.microsoft.com/office/word/2010/wordprocessingCanvas" xmlns="" val="0"/>
                         </a:ext>
                       </a:extLst>
                     </a:blip>
@@ -13506,15 +13377,7 @@
         <w:t>reset</w:t>
       </w:r>
       <w:r>
-        <w:t xml:space="preserve"> the description to show and the description length counter </w:t>
-      </w:r>
-      <w:proofErr w:type="gramStart"/>
-      <w:r>
-        <w:t>and also</w:t>
-      </w:r>
-      <w:proofErr w:type="gramEnd"/>
-      <w:r>
-        <w:t xml:space="preserve"> </w:t>
+        <w:t xml:space="preserve"> the description to show and the description length counter and also </w:t>
       </w:r>
       <w:r>
         <w:rPr>
@@ -13535,10 +13398,9 @@
       <w:r>
         <w:rPr>
           <w:noProof/>
-          <w:lang w:eastAsia="bg-BG"/>
         </w:rPr>
         <w:drawing>
-          <wp:inline distT="0" distB="0" distL="0" distR="0" wp14:anchorId="2193D319" wp14:editId="3F16191C">
+          <wp:inline distT="0" distB="0" distL="0" distR="0">
             <wp:extent cx="3219450" cy="1522499"/>
             <wp:effectExtent l="19050" t="19050" r="19050" b="20955"/>
             <wp:docPr id="13" name="Picture 13" descr="hide desc"/>
@@ -13555,10 +13417,10 @@
                     </pic:cNvPicPr>
                   </pic:nvPicPr>
                   <pic:blipFill>
-                    <a:blip r:embed="rId15">
+                    <a:blip r:embed="rId15" cstate="print">
                       <a:extLst>
                         <a:ext uri="{28A0092B-C50C-407E-A947-70E740481C1C}">
-                          <a14:useLocalDpi xmlns:a14="http://schemas.microsoft.com/office/drawing/2010/main" val="0"/>
+                          <a14:useLocalDpi xmlns:a14="http://schemas.microsoft.com/office/drawing/2010/main" xmlns:wps="http://schemas.microsoft.com/office/word/2010/wordprocessingShape" xmlns:wpi="http://schemas.microsoft.com/office/word/2010/wordprocessingInk" xmlns:wpg="http://schemas.microsoft.com/office/word/2010/wordprocessingGroup" xmlns:w16se="http://schemas.microsoft.com/office/word/2015/wordml/symex" xmlns:w16cid="http://schemas.microsoft.com/office/word/2016/wordml/cid" xmlns:w15="http://schemas.microsoft.com/office/word/2012/wordml" xmlns:w14="http://schemas.microsoft.com/office/word/2010/wordml" xmlns:w="http://schemas.openxmlformats.org/wordprocessingml/2006/main" xmlns:w10="urn:schemas-microsoft-com:office:word" xmlns:wp14="http://schemas.microsoft.com/office/word/2010/wordprocessingDrawing" xmlns:v="urn:schemas-microsoft-com:vml" xmlns:o="urn:schemas-microsoft-com:office:office" xmlns:am3d="http://schemas.microsoft.com/office/drawing/2017/model3d" xmlns:aink="http://schemas.microsoft.com/office/drawing/2016/ink" xmlns:mc="http://schemas.openxmlformats.org/markup-compatibility/2006" xmlns:cx8="http://schemas.microsoft.com/office/drawing/2016/5/14/chartex" xmlns:cx7="http://schemas.microsoft.com/office/drawing/2016/5/13/chartex" xmlns:cx6="http://schemas.microsoft.com/office/drawing/2016/5/12/chartex" xmlns:cx5="http://schemas.microsoft.com/office/drawing/2016/5/11/chartex" xmlns:cx4="http://schemas.microsoft.com/office/drawing/2016/5/10/chartex" xmlns:cx3="http://schemas.microsoft.com/office/drawing/2016/5/9/chartex" xmlns:cx2="http://schemas.microsoft.com/office/drawing/2015/10/21/chartex" xmlns:cx1="http://schemas.microsoft.com/office/drawing/2015/9/8/chartex" xmlns:cx="http://schemas.microsoft.com/office/drawing/2014/chartex" xmlns:wpc="http://schemas.microsoft.com/office/word/2010/wordprocessingCanvas" xmlns="" val="0"/>
                         </a:ext>
                       </a:extLst>
                     </a:blip>
@@ -13591,7 +13453,7 @@
     </w:p>
     <w:p>
       <w:pPr>
-        <w:pStyle w:val="Heading2"/>
+        <w:pStyle w:val="2"/>
         <w:numPr>
           <w:ilvl w:val="0"/>
           <w:numId w:val="41"/>
@@ -13666,14 +13528,12 @@
       <w:r>
         <w:t xml:space="preserve"> and copy the following </w:t>
       </w:r>
-      <w:proofErr w:type="spellStart"/>
       <w:r>
         <w:rPr>
           <w:b/>
         </w:rPr>
         <w:t>css</w:t>
       </w:r>
-      <w:proofErr w:type="spellEnd"/>
       <w:r>
         <w:t xml:space="preserve"> inside </w:t>
       </w:r>
@@ -13695,7 +13555,7 @@
     </w:p>
     <w:tbl>
       <w:tblPr>
-        <w:tblStyle w:val="TableGrid"/>
+        <w:tblStyle w:val="af"/>
         <w:tblW w:w="0" w:type="auto"/>
         <w:tblInd w:w="-5" w:type="dxa"/>
         <w:tblCellMar>
@@ -13704,7 +13564,7 @@
           <w:bottom w:w="57" w:type="dxa"/>
           <w:right w:w="85" w:type="dxa"/>
         </w:tblCellMar>
-        <w:tblLook w:val="04A0" w:firstRow="1" w:lastRow="0" w:firstColumn="1" w:lastColumn="0" w:noHBand="0" w:noVBand="1"/>
+        <w:tblLook w:val="04A0"/>
       </w:tblPr>
       <w:tblGrid>
         <w:gridCol w:w="9631"/>
@@ -13977,17 +13837,8 @@
           <w:b/>
           <w:i/>
         </w:rPr>
-        <w:t xml:space="preserve">dependency </w:t>
-      </w:r>
-      <w:proofErr w:type="gramStart"/>
-      <w:r>
-        <w:rPr>
-          <w:b/>
-          <w:i/>
-        </w:rPr>
-        <w:t>injection</w:t>
-      </w:r>
-      <w:proofErr w:type="gramEnd"/>
+        <w:t>dependency injection</w:t>
+      </w:r>
       <w:r>
         <w:rPr>
           <w:i/>
@@ -14016,10 +13867,9 @@
       <w:r>
         <w:rPr>
           <w:noProof/>
-          <w:lang w:eastAsia="bg-BG"/>
         </w:rPr>
         <w:drawing>
-          <wp:inline distT="0" distB="0" distL="0" distR="0" wp14:anchorId="4DCE1566" wp14:editId="7617B5CE">
+          <wp:inline distT="0" distB="0" distL="0" distR="0">
             <wp:extent cx="3810000" cy="1609788"/>
             <wp:effectExtent l="19050" t="19050" r="19050" b="28575"/>
             <wp:docPr id="9" name="Picture 9" descr="bZl7pTH"/>
@@ -14036,10 +13886,10 @@
                     </pic:cNvPicPr>
                   </pic:nvPicPr>
                   <pic:blipFill>
-                    <a:blip r:embed="rId16">
+                    <a:blip r:embed="rId16" cstate="print">
                       <a:extLst>
                         <a:ext uri="{28A0092B-C50C-407E-A947-70E740481C1C}">
-                          <a14:useLocalDpi xmlns:a14="http://schemas.microsoft.com/office/drawing/2010/main" val="0"/>
+                          <a14:useLocalDpi xmlns:a14="http://schemas.microsoft.com/office/drawing/2010/main" xmlns:wps="http://schemas.microsoft.com/office/word/2010/wordprocessingShape" xmlns:wpi="http://schemas.microsoft.com/office/word/2010/wordprocessingInk" xmlns:wpg="http://schemas.microsoft.com/office/word/2010/wordprocessingGroup" xmlns:w16se="http://schemas.microsoft.com/office/word/2015/wordml/symex" xmlns:w16cid="http://schemas.microsoft.com/office/word/2016/wordml/cid" xmlns:w15="http://schemas.microsoft.com/office/word/2012/wordml" xmlns:w14="http://schemas.microsoft.com/office/word/2010/wordml" xmlns:w="http://schemas.openxmlformats.org/wordprocessingml/2006/main" xmlns:w10="urn:schemas-microsoft-com:office:word" xmlns:wp14="http://schemas.microsoft.com/office/word/2010/wordprocessingDrawing" xmlns:v="urn:schemas-microsoft-com:vml" xmlns:o="urn:schemas-microsoft-com:office:office" xmlns:am3d="http://schemas.microsoft.com/office/drawing/2017/model3d" xmlns:aink="http://schemas.microsoft.com/office/drawing/2016/ink" xmlns:mc="http://schemas.openxmlformats.org/markup-compatibility/2006" xmlns:cx8="http://schemas.microsoft.com/office/drawing/2016/5/14/chartex" xmlns:cx7="http://schemas.microsoft.com/office/drawing/2016/5/13/chartex" xmlns:cx6="http://schemas.microsoft.com/office/drawing/2016/5/12/chartex" xmlns:cx5="http://schemas.microsoft.com/office/drawing/2016/5/11/chartex" xmlns:cx4="http://schemas.microsoft.com/office/drawing/2016/5/10/chartex" xmlns:cx3="http://schemas.microsoft.com/office/drawing/2016/5/9/chartex" xmlns:cx2="http://schemas.microsoft.com/office/drawing/2015/10/21/chartex" xmlns:cx1="http://schemas.microsoft.com/office/drawing/2015/9/8/chartex" xmlns:cx="http://schemas.microsoft.com/office/drawing/2014/chartex" xmlns:wpc="http://schemas.microsoft.com/office/word/2010/wordprocessingCanvas" xmlns="" val="0"/>
                         </a:ext>
                       </a:extLst>
                     </a:blip>
@@ -14099,23 +13949,7 @@
         </w:rPr>
       </w:pPr>
       <w:r>
-        <w:t xml:space="preserve">Now we have to create the html markup for the </w:t>
-      </w:r>
-      <w:proofErr w:type="gramStart"/>
-      <w:r>
-        <w:t>articles</w:t>
-      </w:r>
-      <w:proofErr w:type="gramEnd"/>
-      <w:r>
-        <w:t xml:space="preserve"> component. We </w:t>
-      </w:r>
-      <w:proofErr w:type="gramStart"/>
-      <w:r>
-        <w:t>have to</w:t>
-      </w:r>
-      <w:proofErr w:type="gramEnd"/>
-      <w:r>
-        <w:t xml:space="preserve"> </w:t>
+        <w:t xml:space="preserve">Now we have to create the html markup for the articles component. We have to </w:t>
       </w:r>
       <w:r>
         <w:rPr>
@@ -14178,7 +14012,7 @@
     </w:p>
     <w:tbl>
       <w:tblPr>
-        <w:tblStyle w:val="TableGrid"/>
+        <w:tblStyle w:val="af"/>
         <w:tblW w:w="0" w:type="auto"/>
         <w:tblInd w:w="-5" w:type="dxa"/>
         <w:tblCellMar>
@@ -14187,7 +14021,7 @@
           <w:bottom w:w="57" w:type="dxa"/>
           <w:right w:w="85" w:type="dxa"/>
         </w:tblCellMar>
-        <w:tblLook w:val="04A0" w:firstRow="1" w:lastRow="0" w:firstColumn="1" w:lastColumn="0" w:noHBand="0" w:noVBand="1"/>
+        <w:tblLook w:val="04A0"/>
       </w:tblPr>
       <w:tblGrid>
         <w:gridCol w:w="9631"/>
@@ -14567,7 +14401,7 @@
     </w:p>
     <w:p>
       <w:pPr>
-        <w:pStyle w:val="Heading2"/>
+        <w:pStyle w:val="2"/>
         <w:numPr>
           <w:ilvl w:val="0"/>
           <w:numId w:val="41"/>
@@ -14590,15 +14424,7 @@
         </w:rPr>
       </w:pPr>
       <w:r>
-        <w:t xml:space="preserve">If everything went smoothly you can test your application and try out </w:t>
-      </w:r>
-      <w:proofErr w:type="gramStart"/>
-      <w:r>
-        <w:t>all of</w:t>
-      </w:r>
-      <w:proofErr w:type="gramEnd"/>
-      <w:r>
-        <w:t xml:space="preserve"> the functionality. Show/Hide the description and Show/Hide the image. It should look like this:</w:t>
+        <w:t>If everything went smoothly you can test your application and try out all of the functionality. Show/Hide the description and Show/Hide the image. It should look like this:</w:t>
       </w:r>
     </w:p>
     <w:p>
@@ -14610,11 +14436,10 @@
       <w:r>
         <w:rPr>
           <w:noProof/>
-          <w:lang w:eastAsia="bg-BG"/>
         </w:rPr>
         <w:lastRenderedPageBreak/>
         <w:drawing>
-          <wp:inline distT="0" distB="0" distL="0" distR="0" wp14:anchorId="06A6922E" wp14:editId="3F42A961">
+          <wp:inline distT="0" distB="0" distL="0" distR="0">
             <wp:extent cx="5242560" cy="2100145"/>
             <wp:effectExtent l="19050" t="19050" r="15240" b="14605"/>
             <wp:docPr id="14" name="Картина 2"/>
@@ -14629,7 +14454,7 @@
                     <pic:cNvPicPr/>
                   </pic:nvPicPr>
                   <pic:blipFill>
-                    <a:blip r:embed="rId17"/>
+                    <a:blip r:embed="rId17" cstate="print"/>
                     <a:stretch>
                       <a:fillRect/>
                     </a:stretch>
@@ -14675,7 +14500,7 @@
 </file>
 
 <file path=word/endnotes.xml><?xml version="1.0" encoding="utf-8"?>
-<w:endnotes xmlns:wpc="http://schemas.microsoft.com/office/word/2010/wordprocessingCanvas" xmlns:cx="http://schemas.microsoft.com/office/drawing/2014/chartex" xmlns:cx1="http://schemas.microsoft.com/office/drawing/2015/9/8/chartex" xmlns:cx2="http://schemas.microsoft.com/office/drawing/2015/10/21/chartex" xmlns:cx3="http://schemas.microsoft.com/office/drawing/2016/5/9/chartex" xmlns:cx4="http://schemas.microsoft.com/office/drawing/2016/5/10/chartex" xmlns:cx5="http://schemas.microsoft.com/office/drawing/2016/5/11/chartex" xmlns:cx6="http://schemas.microsoft.com/office/drawing/2016/5/12/chartex" xmlns:cx7="http://schemas.microsoft.com/office/drawing/2016/5/13/chartex" xmlns:cx8="http://schemas.microsoft.com/office/drawing/2016/5/14/chartex" xmlns:mc="http://schemas.openxmlformats.org/markup-compatibility/2006" xmlns:aink="http://schemas.microsoft.com/office/drawing/2016/ink" xmlns:am3d="http://schemas.microsoft.com/office/drawing/2017/model3d" xmlns:o="urn:schemas-microsoft-com:office:office" xmlns:r="http://schemas.openxmlformats.org/officeDocument/2006/relationships" xmlns:m="http://schemas.openxmlformats.org/officeDocument/2006/math" xmlns:v="urn:schemas-microsoft-com:vml" xmlns:wp14="http://schemas.microsoft.com/office/word/2010/wordprocessingDrawing" xmlns:wp="http://schemas.openxmlformats.org/drawingml/2006/wordprocessingDrawing" xmlns:w10="urn:schemas-microsoft-com:office:word" xmlns:w="http://schemas.openxmlformats.org/wordprocessingml/2006/main" xmlns:w14="http://schemas.microsoft.com/office/word/2010/wordml" xmlns:w15="http://schemas.microsoft.com/office/word/2012/wordml" xmlns:w16cid="http://schemas.microsoft.com/office/word/2016/wordml/cid" xmlns:w16se="http://schemas.microsoft.com/office/word/2015/wordml/symex" xmlns:wpg="http://schemas.microsoft.com/office/word/2010/wordprocessingGroup" xmlns:wpi="http://schemas.microsoft.com/office/word/2010/wordprocessingInk" xmlns:wne="http://schemas.microsoft.com/office/word/2006/wordml" xmlns:wps="http://schemas.microsoft.com/office/word/2010/wordprocessingShape" mc:Ignorable="w14 w15 w16se w16cid wp14">
+<w:endnotes xmlns:ve="http://schemas.openxmlformats.org/markup-compatibility/2006" xmlns:o="urn:schemas-microsoft-com:office:office" xmlns:r="http://schemas.openxmlformats.org/officeDocument/2006/relationships" xmlns:m="http://schemas.openxmlformats.org/officeDocument/2006/math" xmlns:v="urn:schemas-microsoft-com:vml" xmlns:wp="http://schemas.openxmlformats.org/drawingml/2006/wordprocessingDrawing" xmlns:w10="urn:schemas-microsoft-com:office:word" xmlns:w="http://schemas.openxmlformats.org/wordprocessingml/2006/main" xmlns:wne="http://schemas.microsoft.com/office/word/2006/wordml">
   <w:endnote w:type="separator" w:id="-1">
     <w:p>
       <w:pPr>
@@ -14700,1388 +14525,650 @@
 </file>
 
 <file path=word/footer1.xml><?xml version="1.0" encoding="utf-8"?>
-<w:ftr xmlns:wpc="http://schemas.microsoft.com/office/word/2010/wordprocessingCanvas" xmlns:cx="http://schemas.microsoft.com/office/drawing/2014/chartex" xmlns:cx1="http://schemas.microsoft.com/office/drawing/2015/9/8/chartex" xmlns:cx2="http://schemas.microsoft.com/office/drawing/2015/10/21/chartex" xmlns:cx3="http://schemas.microsoft.com/office/drawing/2016/5/9/chartex" xmlns:cx4="http://schemas.microsoft.com/office/drawing/2016/5/10/chartex" xmlns:cx5="http://schemas.microsoft.com/office/drawing/2016/5/11/chartex" xmlns:cx6="http://schemas.microsoft.com/office/drawing/2016/5/12/chartex" xmlns:cx7="http://schemas.microsoft.com/office/drawing/2016/5/13/chartex" xmlns:cx8="http://schemas.microsoft.com/office/drawing/2016/5/14/chartex" xmlns:mc="http://schemas.openxmlformats.org/markup-compatibility/2006" xmlns:aink="http://schemas.microsoft.com/office/drawing/2016/ink" xmlns:am3d="http://schemas.microsoft.com/office/drawing/2017/model3d" xmlns:o="urn:schemas-microsoft-com:office:office" xmlns:r="http://schemas.openxmlformats.org/officeDocument/2006/relationships" xmlns:m="http://schemas.openxmlformats.org/officeDocument/2006/math" xmlns:v="urn:schemas-microsoft-com:vml" xmlns:wp14="http://schemas.microsoft.com/office/word/2010/wordprocessingDrawing" xmlns:wp="http://schemas.openxmlformats.org/drawingml/2006/wordprocessingDrawing" xmlns:w10="urn:schemas-microsoft-com:office:word" xmlns:w="http://schemas.openxmlformats.org/wordprocessingml/2006/main" xmlns:w14="http://schemas.microsoft.com/office/word/2010/wordml" xmlns:w15="http://schemas.microsoft.com/office/word/2012/wordml" xmlns:w16cid="http://schemas.microsoft.com/office/word/2016/wordml/cid" xmlns:w16se="http://schemas.microsoft.com/office/word/2015/wordml/symex" xmlns:wpg="http://schemas.microsoft.com/office/word/2010/wordprocessingGroup" xmlns:wpi="http://schemas.microsoft.com/office/word/2010/wordprocessingInk" xmlns:wne="http://schemas.microsoft.com/office/word/2006/wordml" xmlns:wps="http://schemas.microsoft.com/office/word/2010/wordprocessingShape" mc:Ignorable="w14 w15 w16se w16cid wp14">
+<w:ftr xmlns:ve="http://schemas.openxmlformats.org/markup-compatibility/2006" xmlns:o="urn:schemas-microsoft-com:office:office" xmlns:r="http://schemas.openxmlformats.org/officeDocument/2006/relationships" xmlns:m="http://schemas.openxmlformats.org/officeDocument/2006/math" xmlns:v="urn:schemas-microsoft-com:vml" xmlns:wp="http://schemas.openxmlformats.org/drawingml/2006/wordprocessingDrawing" xmlns:w10="urn:schemas-microsoft-com:office:word" xmlns:w="http://schemas.openxmlformats.org/wordprocessingml/2006/main" xmlns:wne="http://schemas.microsoft.com/office/word/2006/wordml">
   <w:p>
     <w:pPr>
-      <w:pStyle w:val="Footer"/>
+      <w:pStyle w:val="a5"/>
     </w:pPr>
     <w:r>
       <w:rPr>
         <w:noProof/>
       </w:rPr>
-      <mc:AlternateContent>
-        <mc:Choice Requires="wps">
-          <w:drawing>
-            <wp:anchor distT="0" distB="0" distL="114300" distR="114300" simplePos="0" relativeHeight="251660288" behindDoc="0" locked="0" layoutInCell="1" allowOverlap="1" wp14:anchorId="41B1E642" wp14:editId="0A37DD85">
-              <wp:simplePos x="0" y="0"/>
-              <wp:positionH relativeFrom="column">
-                <wp:posOffset>1395095</wp:posOffset>
-              </wp:positionH>
-              <wp:positionV relativeFrom="paragraph">
-                <wp:posOffset>356177</wp:posOffset>
-              </wp:positionV>
-              <wp:extent cx="509954" cy="165388"/>
-              <wp:effectExtent l="0" t="0" r="4445" b="6350"/>
-              <wp:wrapNone/>
-              <wp:docPr id="6" name="Text Box 6"/>
-              <wp:cNvGraphicFramePr/>
-              <a:graphic xmlns:a="http://schemas.openxmlformats.org/drawingml/2006/main">
-                <a:graphicData uri="http://schemas.microsoft.com/office/word/2010/wordprocessingShape">
-                  <wps:wsp>
-                    <wps:cNvSpPr txBox="1"/>
-                    <wps:spPr>
-                      <a:xfrm>
-                        <a:off x="0" y="0"/>
-                        <a:ext cx="509954" cy="165388"/>
-                      </a:xfrm>
-                      <a:prstGeom prst="rect">
-                        <a:avLst/>
-                      </a:prstGeom>
-                      <a:noFill/>
-                      <a:ln w="6350">
-                        <a:noFill/>
-                      </a:ln>
-                      <a:effectLst/>
-                    </wps:spPr>
-                    <wps:style>
-                      <a:lnRef idx="0">
-                        <a:schemeClr val="accent1"/>
-                      </a:lnRef>
-                      <a:fillRef idx="0">
-                        <a:schemeClr val="accent1"/>
-                      </a:fillRef>
-                      <a:effectRef idx="0">
-                        <a:schemeClr val="accent1"/>
-                      </a:effectRef>
-                      <a:fontRef idx="minor">
-                        <a:schemeClr val="dk1"/>
-                      </a:fontRef>
-                    </wps:style>
-                    <wps:txbx>
-                      <w:txbxContent>
-                        <w:p>
-                          <w:pPr>
-                            <w:spacing w:before="0" w:after="0" w:line="240" w:lineRule="auto"/>
-                            <w:rPr>
-                              <w:sz w:val="17"/>
-                              <w:szCs w:val="17"/>
-                            </w:rPr>
-                          </w:pPr>
-                          <w:r>
-                            <w:rPr>
-                              <w:sz w:val="17"/>
-                              <w:szCs w:val="17"/>
-                            </w:rPr>
-                            <w:t>Follow us:</w:t>
-                          </w:r>
-                        </w:p>
-                      </w:txbxContent>
-                    </wps:txbx>
-                    <wps:bodyPr rot="0" spcFirstLastPara="0" vertOverflow="overflow" horzOverflow="overflow" vert="horz" wrap="square" lIns="18000" tIns="0" rIns="0" bIns="0" numCol="1" spcCol="0" rtlCol="0" fromWordArt="0" anchor="ctr" anchorCtr="0" forceAA="0" compatLnSpc="1">
-                      <a:prstTxWarp prst="textNoShape">
-                        <a:avLst/>
-                      </a:prstTxWarp>
-                      <a:noAutofit/>
-                    </wps:bodyPr>
-                  </wps:wsp>
-                </a:graphicData>
-              </a:graphic>
-              <wp14:sizeRelH relativeFrom="page">
-                <wp14:pctWidth>0</wp14:pctWidth>
-              </wp14:sizeRelH>
-              <wp14:sizeRelV relativeFrom="page">
-                <wp14:pctHeight>0</wp14:pctHeight>
-              </wp14:sizeRelV>
-            </wp:anchor>
-          </w:drawing>
-        </mc:Choice>
-        <mc:Fallback>
-          <w:pict>
-            <v:shapetype w14:anchorId="41B1E642" id="_x0000_t202" coordsize="21600,21600" o:spt="202" path="m,l,21600r21600,l21600,xe">
-              <v:stroke joinstyle="miter"/>
-              <v:path gradientshapeok="t" o:connecttype="rect"/>
-            </v:shapetype>
-            <v:shape id="Text Box 6" o:spid="_x0000_s1026" type="#_x0000_t202" style="position:absolute;margin-left:109.85pt;margin-top:28.05pt;width:40.15pt;height:13pt;z-index:251660288;visibility:visible;mso-wrap-style:square;mso-width-percent:0;mso-height-percent:0;mso-wrap-distance-left:9pt;mso-wrap-distance-top:0;mso-wrap-distance-right:9pt;mso-wrap-distance-bottom:0;mso-position-horizontal:absolute;mso-position-horizontal-relative:text;mso-position-vertical:absolute;mso-position-vertical-relative:text;mso-width-percent:0;mso-height-percent:0;mso-width-relative:page;mso-height-relative:page;v-text-anchor:middle" o:gfxdata="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" filled="f" stroked="f" strokeweight=".5pt">
-              <v:textbox inset=".5mm,0,0,0">
-                <w:txbxContent>
-                  <w:p>
-                    <w:pPr>
-                      <w:spacing w:before="0" w:after="0" w:line="240" w:lineRule="auto"/>
-                      <w:rPr>
-                        <w:sz w:val="17"/>
-                        <w:szCs w:val="17"/>
-                      </w:rPr>
-                    </w:pPr>
-                    <w:r>
-                      <w:rPr>
-                        <w:sz w:val="17"/>
-                        <w:szCs w:val="17"/>
-                      </w:rPr>
-                      <w:t>Follow us:</w:t>
-                    </w:r>
-                  </w:p>
-                </w:txbxContent>
-              </v:textbox>
-            </v:shape>
-          </w:pict>
-        </mc:Fallback>
-      </mc:AlternateContent>
+      <w:pict>
+        <v:shapetype id="_x0000_t202" coordsize="21600,21600" o:spt="202" path="m,l,21600r21600,l21600,xe">
+          <v:stroke joinstyle="miter"/>
+          <v:path gradientshapeok="t" o:connecttype="rect"/>
+        </v:shapetype>
+        <v:shape id="Text Box 6" o:spid="_x0000_s4100" type="#_x0000_t202" style="position:absolute;margin-left:109.85pt;margin-top:28.05pt;width:40.15pt;height:13pt;z-index:251660288;visibility:visible;v-text-anchor:middle" o:gfxdata="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" filled="f" stroked="f" strokeweight=".5pt">
+          <v:textbox inset=".5mm,0,0,0">
+            <w:txbxContent>
+              <w:p>
+                <w:pPr>
+                  <w:spacing w:before="0" w:after="0" w:line="240" w:lineRule="auto"/>
+                  <w:rPr>
+                    <w:sz w:val="17"/>
+                    <w:szCs w:val="17"/>
+                  </w:rPr>
+                </w:pPr>
+                <w:r>
+                  <w:rPr>
+                    <w:sz w:val="17"/>
+                    <w:szCs w:val="17"/>
+                  </w:rPr>
+                  <w:t>Follow us:</w:t>
+                </w:r>
+              </w:p>
+            </w:txbxContent>
+          </v:textbox>
+        </v:shape>
+      </w:pict>
     </w:r>
     <w:r>
       <w:rPr>
         <w:noProof/>
       </w:rPr>
-      <mc:AlternateContent>
-        <mc:Choice Requires="wps">
-          <w:drawing>
-            <wp:anchor distT="0" distB="0" distL="114300" distR="114300" simplePos="0" relativeHeight="251657216" behindDoc="0" locked="0" layoutInCell="1" allowOverlap="1" wp14:anchorId="2074F399" wp14:editId="0E74DC82">
-              <wp:simplePos x="0" y="0"/>
-              <wp:positionH relativeFrom="column">
-                <wp:posOffset>1384252</wp:posOffset>
-              </wp:positionH>
-              <wp:positionV relativeFrom="paragraph">
-                <wp:posOffset>88753</wp:posOffset>
-              </wp:positionV>
-              <wp:extent cx="5225024" cy="513715"/>
-              <wp:effectExtent l="0" t="0" r="0" b="635"/>
-              <wp:wrapNone/>
-              <wp:docPr id="16" name="Text Box 16"/>
-              <wp:cNvGraphicFramePr>
-                <a:graphicFrameLocks xmlns:a="http://schemas.openxmlformats.org/drawingml/2006/main"/>
-              </wp:cNvGraphicFramePr>
-              <a:graphic xmlns:a="http://schemas.openxmlformats.org/drawingml/2006/main">
-                <a:graphicData uri="http://schemas.microsoft.com/office/word/2010/wordprocessingShape">
-                  <wps:wsp>
-                    <wps:cNvSpPr txBox="1">
-                      <a:spLocks noChangeArrowheads="1"/>
-                    </wps:cNvSpPr>
-                    <wps:spPr bwMode="auto">
-                      <a:xfrm>
-                        <a:off x="0" y="0"/>
-                        <a:ext cx="5225024" cy="513715"/>
-                      </a:xfrm>
-                      <a:prstGeom prst="rect">
-                        <a:avLst/>
-                      </a:prstGeom>
-                      <a:noFill/>
-                      <a:ln w="9525">
-                        <a:noFill/>
-                        <a:miter lim="800000"/>
-                        <a:headEnd/>
-                        <a:tailEnd/>
-                      </a:ln>
-                    </wps:spPr>
-                    <wps:txbx>
-                      <w:txbxContent>
-                        <w:p>
-                          <w:pPr>
-                            <w:spacing w:before="40" w:after="100" w:line="240" w:lineRule="auto"/>
-                            <w:rPr>
-                              <w:sz w:val="17"/>
-                              <w:szCs w:val="17"/>
-                            </w:rPr>
-                          </w:pPr>
-                          <w:bookmarkStart w:id="1" w:name="_Hlk24191091"/>
-                          <w:r>
-                            <w:rPr>
-                              <w:sz w:val="17"/>
-                              <w:szCs w:val="17"/>
-                            </w:rPr>
-                            <w:t xml:space="preserve">© SoftUni – </w:t>
-                          </w:r>
-                          <w:hyperlink r:id="rId1" w:history="1">
-                            <w:r>
-                              <w:rPr>
-                                <w:rStyle w:val="Hyperlink"/>
-                                <w:color w:val="0882DE"/>
-                                <w:sz w:val="17"/>
-                                <w:szCs w:val="17"/>
-                              </w:rPr>
-                              <w:t>https://softuni.org</w:t>
-                            </w:r>
-                          </w:hyperlink>
-                          <w:r>
-                            <w:rPr>
-                              <w:sz w:val="17"/>
-                              <w:szCs w:val="17"/>
-                            </w:rPr>
-                            <w:t>. Copyrighted document. Unauthorized copy, reproduction or use is not permitted.</w:t>
-                          </w:r>
-                        </w:p>
-                        <w:bookmarkEnd w:id="1"/>
-                        <w:p>
-                          <w:pPr>
-                            <w:spacing w:line="240" w:lineRule="auto"/>
-                            <w:ind w:left="567" w:firstLine="284"/>
-                            <w:rPr>
-                              <w:sz w:val="18"/>
-                              <w:szCs w:val="18"/>
-                            </w:rPr>
-                          </w:pPr>
-                          <w:r>
-                            <w:rPr>
-                              <w:noProof/>
-                              <w:sz w:val="18"/>
-                              <w:szCs w:val="18"/>
-                            </w:rPr>
-                            <w:drawing>
-                              <wp:inline distT="0" distB="0" distL="0" distR="0" wp14:anchorId="53621E41" wp14:editId="3BF595D6">
-                                <wp:extent cx="180000" cy="180000"/>
-                                <wp:effectExtent l="0" t="0" r="0" b="0"/>
-                                <wp:docPr id="3" name="Picture 3">
-                                  <a:hlinkClick xmlns:a="http://schemas.openxmlformats.org/drawingml/2006/main" r:id="rId1"/>
-                                </wp:docPr>
-                                <wp:cNvGraphicFramePr>
-                                  <a:graphicFrameLocks xmlns:a="http://schemas.openxmlformats.org/drawingml/2006/main" noChangeAspect="1"/>
-                                </wp:cNvGraphicFramePr>
-                                <a:graphic xmlns:a="http://schemas.openxmlformats.org/drawingml/2006/main">
-                                  <a:graphicData uri="http://schemas.openxmlformats.org/drawingml/2006/picture">
-                                    <pic:pic xmlns:pic="http://schemas.openxmlformats.org/drawingml/2006/picture">
-                                      <pic:nvPicPr>
-                                        <pic:cNvPr id="3" name="Picture 3">
-                                          <a:hlinkClick r:id="rId1"/>
-                                        </pic:cNvPr>
-                                        <pic:cNvPicPr>
-                                          <a:picLocks noChangeAspect="1" noChangeArrowheads="1"/>
-                                        </pic:cNvPicPr>
-                                      </pic:nvPicPr>
-                                      <pic:blipFill>
-                                        <a:blip r:embed="rId2">
-                                          <a:extLst>
-                                            <a:ext uri="{28A0092B-C50C-407E-A947-70E740481C1C}">
-                                              <a14:useLocalDpi xmlns:a14="http://schemas.microsoft.com/office/drawing/2010/main" val="0"/>
-                                            </a:ext>
-                                          </a:extLst>
-                                        </a:blip>
-                                        <a:stretch>
-                                          <a:fillRect/>
-                                        </a:stretch>
-                                      </pic:blipFill>
-                                      <pic:spPr bwMode="auto">
-                                        <a:xfrm>
-                                          <a:off x="0" y="0"/>
-                                          <a:ext cx="180000" cy="180000"/>
-                                        </a:xfrm>
-                                        <a:prstGeom prst="rect">
-                                          <a:avLst/>
-                                        </a:prstGeom>
-                                        <a:noFill/>
-                                        <a:ln>
-                                          <a:noFill/>
-                                        </a:ln>
-                                      </pic:spPr>
-                                    </pic:pic>
-                                  </a:graphicData>
-                                </a:graphic>
-                              </wp:inline>
-                            </w:drawing>
-                          </w:r>
-                          <w:r>
-                            <w:rPr>
-                              <w:sz w:val="18"/>
-                              <w:szCs w:val="18"/>
-                              <w:lang w:val="bg-BG"/>
-                            </w:rPr>
-                            <w:t xml:space="preserve">   </w:t>
-                          </w:r>
-                          <w:r>
-                            <w:rPr>
-                              <w:noProof/>
-                              <w:sz w:val="18"/>
-                              <w:szCs w:val="18"/>
-                            </w:rPr>
-                            <w:drawing>
-                              <wp:inline distT="0" distB="0" distL="0" distR="0" wp14:anchorId="64E29E7A" wp14:editId="1BD0FFE4">
-                                <wp:extent cx="180000" cy="180000"/>
-                                <wp:effectExtent l="0" t="0" r="0" b="0"/>
-                                <wp:docPr id="2" name="Picture 2">
-                                  <a:hlinkClick xmlns:a="http://schemas.openxmlformats.org/drawingml/2006/main" r:id="rId3"/>
-                                </wp:docPr>
-                                <wp:cNvGraphicFramePr>
-                                  <a:graphicFrameLocks xmlns:a="http://schemas.openxmlformats.org/drawingml/2006/main" noChangeAspect="1"/>
-                                </wp:cNvGraphicFramePr>
-                                <a:graphic xmlns:a="http://schemas.openxmlformats.org/drawingml/2006/main">
-                                  <a:graphicData uri="http://schemas.openxmlformats.org/drawingml/2006/picture">
-                                    <pic:pic xmlns:pic="http://schemas.openxmlformats.org/drawingml/2006/picture">
-                                      <pic:nvPicPr>
-                                        <pic:cNvPr id="2" name="Picture 2">
-                                          <a:hlinkClick r:id="rId3"/>
-                                        </pic:cNvPr>
-                                        <pic:cNvPicPr>
-                                          <a:picLocks noChangeAspect="1" noChangeArrowheads="1"/>
-                                        </pic:cNvPicPr>
-                                      </pic:nvPicPr>
-                                      <pic:blipFill>
-                                        <a:blip r:embed="rId4">
-                                          <a:extLst>
-                                            <a:ext uri="{28A0092B-C50C-407E-A947-70E740481C1C}">
-                                              <a14:useLocalDpi xmlns:a14="http://schemas.microsoft.com/office/drawing/2010/main" val="0"/>
-                                            </a:ext>
-                                          </a:extLst>
-                                        </a:blip>
-                                        <a:stretch>
-                                          <a:fillRect/>
-                                        </a:stretch>
-                                      </pic:blipFill>
-                                      <pic:spPr bwMode="auto">
-                                        <a:xfrm>
-                                          <a:off x="0" y="0"/>
-                                          <a:ext cx="180000" cy="180000"/>
-                                        </a:xfrm>
-                                        <a:prstGeom prst="rect">
-                                          <a:avLst/>
-                                        </a:prstGeom>
-                                        <a:noFill/>
-                                        <a:ln>
-                                          <a:noFill/>
-                                        </a:ln>
-                                      </pic:spPr>
-                                    </pic:pic>
-                                  </a:graphicData>
-                                </a:graphic>
-                              </wp:inline>
-                            </w:drawing>
-                          </w:r>
-                          <w:r>
-                            <w:rPr>
-                              <w:sz w:val="18"/>
-                              <w:szCs w:val="18"/>
-                              <w:lang w:val="bg-BG"/>
-                            </w:rPr>
-                            <w:t xml:space="preserve">   </w:t>
-                          </w:r>
-                          <w:r>
-                            <w:rPr>
-                              <w:noProof/>
-                              <w:sz w:val="18"/>
-                              <w:szCs w:val="18"/>
-                            </w:rPr>
-                            <w:drawing>
-                              <wp:inline distT="0" distB="0" distL="0" distR="0" wp14:anchorId="293C9B17" wp14:editId="373E17EF">
-                                <wp:extent cx="180000" cy="180000"/>
-                                <wp:effectExtent l="0" t="0" r="0" b="0"/>
-                                <wp:docPr id="5" name="Picture 5" title="Software University @ Facebook">
-                                  <a:hlinkClick xmlns:a="http://schemas.openxmlformats.org/drawingml/2006/main" r:id="rId5"/>
-                                </wp:docPr>
-                                <wp:cNvGraphicFramePr>
-                                  <a:graphicFrameLocks xmlns:a="http://schemas.openxmlformats.org/drawingml/2006/main" noChangeAspect="1"/>
-                                </wp:cNvGraphicFramePr>
-                                <a:graphic xmlns:a="http://schemas.openxmlformats.org/drawingml/2006/main">
-                                  <a:graphicData uri="http://schemas.openxmlformats.org/drawingml/2006/picture">
-                                    <pic:pic xmlns:pic="http://schemas.openxmlformats.org/drawingml/2006/picture">
-                                      <pic:nvPicPr>
-                                        <pic:cNvPr id="5" name="Picture 5" title="Software University @ Facebook">
-                                          <a:hlinkClick r:id="rId5"/>
-                                        </pic:cNvPr>
-                                        <pic:cNvPicPr/>
-                                      </pic:nvPicPr>
-                                      <pic:blipFill>
-                                        <a:blip r:embed="rId6"/>
-                                        <a:stretch>
-                                          <a:fillRect/>
-                                        </a:stretch>
-                                      </pic:blipFill>
-                                      <pic:spPr>
-                                        <a:xfrm>
-                                          <a:off x="0" y="0"/>
-                                          <a:ext cx="180000" cy="180000"/>
-                                        </a:xfrm>
-                                        <a:prstGeom prst="rect">
-                                          <a:avLst/>
-                                        </a:prstGeom>
-                                      </pic:spPr>
-                                    </pic:pic>
-                                  </a:graphicData>
-                                </a:graphic>
-                              </wp:inline>
-                            </w:drawing>
-                          </w:r>
-                          <w:r>
-                            <w:rPr>
-                              <w:sz w:val="18"/>
-                              <w:szCs w:val="18"/>
-                            </w:rPr>
-                            <w:t xml:space="preserve">   </w:t>
-                          </w:r>
-                          <w:r>
-                            <w:rPr>
-                              <w:noProof/>
-                              <w:sz w:val="18"/>
-                              <w:szCs w:val="18"/>
-                            </w:rPr>
-                            <w:drawing>
-                              <wp:inline distT="0" distB="0" distL="0" distR="0" wp14:anchorId="75BE9FD2" wp14:editId="14C27CD2">
-                                <wp:extent cx="180000" cy="180000"/>
-                                <wp:effectExtent l="0" t="0" r="0" b="0"/>
-                                <wp:docPr id="20" name="Picture 20">
-                                  <a:hlinkClick xmlns:a="http://schemas.openxmlformats.org/drawingml/2006/main" r:id="rId7"/>
-                                </wp:docPr>
-                                <wp:cNvGraphicFramePr>
-                                  <a:graphicFrameLocks xmlns:a="http://schemas.openxmlformats.org/drawingml/2006/main" noChangeAspect="1"/>
-                                </wp:cNvGraphicFramePr>
-                                <a:graphic xmlns:a="http://schemas.openxmlformats.org/drawingml/2006/main">
-                                  <a:graphicData uri="http://schemas.openxmlformats.org/drawingml/2006/picture">
-                                    <pic:pic xmlns:pic="http://schemas.openxmlformats.org/drawingml/2006/picture">
-                                      <pic:nvPicPr>
-                                        <pic:cNvPr id="20" name="Picture 20">
-                                          <a:hlinkClick r:id="rId7"/>
-                                        </pic:cNvPr>
-                                        <pic:cNvPicPr>
-                                          <a:picLocks noChangeAspect="1" noChangeArrowheads="1"/>
-                                        </pic:cNvPicPr>
-                                      </pic:nvPicPr>
-                                      <pic:blipFill>
-                                        <a:blip r:embed="rId8">
-                                          <a:extLst>
-                                            <a:ext uri="{28A0092B-C50C-407E-A947-70E740481C1C}">
-                                              <a14:useLocalDpi xmlns:a14="http://schemas.microsoft.com/office/drawing/2010/main" val="0"/>
-                                            </a:ext>
-                                            <a:ext uri="{837473B0-CC2E-450A-ABE3-18F120FF3D39}">
-                                              <a1611:picAttrSrcUrl xmlns:a1611="http://schemas.microsoft.com/office/drawing/2016/11/main" r:id="rId9"/>
-                                            </a:ext>
-                                          </a:extLst>
-                                        </a:blip>
-                                        <a:stretch>
-                                          <a:fillRect/>
-                                        </a:stretch>
-                                      </pic:blipFill>
-                                      <pic:spPr bwMode="auto">
-                                        <a:xfrm>
-                                          <a:off x="0" y="0"/>
-                                          <a:ext cx="180000" cy="180000"/>
-                                        </a:xfrm>
-                                        <a:prstGeom prst="rect">
-                                          <a:avLst/>
-                                        </a:prstGeom>
-                                        <a:noFill/>
-                                        <a:ln>
-                                          <a:noFill/>
-                                        </a:ln>
-                                      </pic:spPr>
-                                    </pic:pic>
-                                  </a:graphicData>
-                                </a:graphic>
-                              </wp:inline>
-                            </w:drawing>
-                          </w:r>
-                          <w:r>
-                            <w:rPr>
-                              <w:noProof/>
-                              <w:sz w:val="18"/>
-                              <w:szCs w:val="18"/>
-                            </w:rPr>
-                            <w:t xml:space="preserve">   </w:t>
-                          </w:r>
-                          <w:r>
-                            <w:rPr>
-                              <w:noProof/>
-                              <w:sz w:val="18"/>
-                              <w:szCs w:val="18"/>
-                            </w:rPr>
-                            <w:drawing>
-                              <wp:inline distT="0" distB="0" distL="0" distR="0" wp14:anchorId="15168924" wp14:editId="70A0374F">
-                                <wp:extent cx="180000" cy="180000"/>
-                                <wp:effectExtent l="0" t="0" r="0" b="0"/>
-                                <wp:docPr id="7" name="Picture 7" title="Software University @ Twitter">
-                                  <a:hlinkClick xmlns:a="http://schemas.openxmlformats.org/drawingml/2006/main" r:id="rId10"/>
-                                </wp:docPr>
-                                <wp:cNvGraphicFramePr>
-                                  <a:graphicFrameLocks xmlns:a="http://schemas.openxmlformats.org/drawingml/2006/main" noChangeAspect="1"/>
-                                </wp:cNvGraphicFramePr>
-                                <a:graphic xmlns:a="http://schemas.openxmlformats.org/drawingml/2006/main">
-                                  <a:graphicData uri="http://schemas.openxmlformats.org/drawingml/2006/picture">
-                                    <pic:pic xmlns:pic="http://schemas.openxmlformats.org/drawingml/2006/picture">
-                                      <pic:nvPicPr>
-                                        <pic:cNvPr id="7" name="Picture 7" title="Software University @ Twitter">
-                                          <a:hlinkClick r:id="rId10"/>
-                                        </pic:cNvPr>
-                                        <pic:cNvPicPr/>
-                                      </pic:nvPicPr>
-                                      <pic:blipFill>
-                                        <a:blip r:embed="rId11"/>
-                                        <a:stretch>
-                                          <a:fillRect/>
-                                        </a:stretch>
-                                      </pic:blipFill>
-                                      <pic:spPr>
-                                        <a:xfrm>
-                                          <a:off x="0" y="0"/>
-                                          <a:ext cx="180000" cy="180000"/>
-                                        </a:xfrm>
-                                        <a:prstGeom prst="rect">
-                                          <a:avLst/>
-                                        </a:prstGeom>
-                                      </pic:spPr>
-                                    </pic:pic>
-                                  </a:graphicData>
-                                </a:graphic>
-                              </wp:inline>
-                            </w:drawing>
-                          </w:r>
-                          <w:r>
-                            <w:rPr>
-                              <w:sz w:val="18"/>
-                              <w:szCs w:val="18"/>
-                            </w:rPr>
-                            <w:t xml:space="preserve">  </w:t>
-                          </w:r>
-                          <w:r>
-                            <w:rPr>
-                              <w:noProof/>
-                              <w:sz w:val="18"/>
-                              <w:szCs w:val="18"/>
-                            </w:rPr>
-                            <w:drawing>
-                              <wp:inline distT="0" distB="0" distL="0" distR="0" wp14:anchorId="1C97DE02" wp14:editId="61D842AB">
-                                <wp:extent cx="180000" cy="180000"/>
-                                <wp:effectExtent l="0" t="0" r="0" b="0"/>
-                                <wp:docPr id="17" name="Picture 17" title="Software University @ YouTube">
-                                  <a:hlinkClick xmlns:a="http://schemas.openxmlformats.org/drawingml/2006/main" r:id="rId12"/>
-                                </wp:docPr>
-                                <wp:cNvGraphicFramePr>
-                                  <a:graphicFrameLocks xmlns:a="http://schemas.openxmlformats.org/drawingml/2006/main" noChangeAspect="1"/>
-                                </wp:cNvGraphicFramePr>
-                                <a:graphic xmlns:a="http://schemas.openxmlformats.org/drawingml/2006/main">
-                                  <a:graphicData uri="http://schemas.openxmlformats.org/drawingml/2006/picture">
-                                    <pic:pic xmlns:pic="http://schemas.openxmlformats.org/drawingml/2006/picture">
-                                      <pic:nvPicPr>
-                                        <pic:cNvPr id="17" name="Picture 17" title="Software University @ YouTube">
-                                          <a:hlinkClick r:id="rId12"/>
-                                        </pic:cNvPr>
-                                        <pic:cNvPicPr/>
-                                      </pic:nvPicPr>
-                                      <pic:blipFill>
-                                        <a:blip r:embed="rId13"/>
-                                        <a:stretch>
-                                          <a:fillRect/>
-                                        </a:stretch>
-                                      </pic:blipFill>
-                                      <pic:spPr>
-                                        <a:xfrm>
-                                          <a:off x="0" y="0"/>
-                                          <a:ext cx="180000" cy="180000"/>
-                                        </a:xfrm>
-                                        <a:prstGeom prst="rect">
-                                          <a:avLst/>
-                                        </a:prstGeom>
-                                      </pic:spPr>
-                                    </pic:pic>
-                                  </a:graphicData>
-                                </a:graphic>
-                              </wp:inline>
-                            </w:drawing>
-                          </w:r>
-                          <w:r>
-                            <w:rPr>
-                              <w:sz w:val="18"/>
-                              <w:szCs w:val="18"/>
-                            </w:rPr>
-                            <w:t xml:space="preserve">   </w:t>
-                          </w:r>
-                          <w:r>
-                            <w:rPr>
-                              <w:noProof/>
-                              <w:sz w:val="18"/>
-                              <w:szCs w:val="18"/>
-                            </w:rPr>
-                            <w:drawing>
-                              <wp:inline distT="0" distB="0" distL="0" distR="0" wp14:anchorId="103BD2B7" wp14:editId="40827562">
-                                <wp:extent cx="180000" cy="180000"/>
-                                <wp:effectExtent l="0" t="0" r="0" b="0"/>
-                                <wp:docPr id="21" name="Picture 21">
-                                  <a:hlinkClick xmlns:a="http://schemas.openxmlformats.org/drawingml/2006/main" r:id="rId14"/>
-                                </wp:docPr>
-                                <wp:cNvGraphicFramePr>
-                                  <a:graphicFrameLocks xmlns:a="http://schemas.openxmlformats.org/drawingml/2006/main" noChangeAspect="1"/>
-                                </wp:cNvGraphicFramePr>
-                                <a:graphic xmlns:a="http://schemas.openxmlformats.org/drawingml/2006/main">
-                                  <a:graphicData uri="http://schemas.openxmlformats.org/drawingml/2006/picture">
-                                    <pic:pic xmlns:pic="http://schemas.openxmlformats.org/drawingml/2006/picture">
-                                      <pic:nvPicPr>
-                                        <pic:cNvPr id="21" name="Picture 21">
-                                          <a:hlinkClick r:id="rId14"/>
-                                        </pic:cNvPr>
-                                        <pic:cNvPicPr>
-                                          <a:picLocks noChangeAspect="1" noChangeArrowheads="1"/>
-                                        </pic:cNvPicPr>
-                                      </pic:nvPicPr>
-                                      <pic:blipFill rotWithShape="1">
-                                        <a:blip r:embed="rId15">
-                                          <a:extLst>
-                                            <a:ext uri="{28A0092B-C50C-407E-A947-70E740481C1C}">
-                                              <a14:useLocalDpi xmlns:a14="http://schemas.microsoft.com/office/drawing/2010/main" val="0"/>
-                                            </a:ext>
-                                          </a:extLst>
-                                        </a:blip>
-                                        <a:srcRect l="-152" t="-76" r="-152" b="-76"/>
-                                        <a:stretch/>
-                                      </pic:blipFill>
-                                      <pic:spPr bwMode="auto">
-                                        <a:xfrm>
-                                          <a:off x="0" y="0"/>
-                                          <a:ext cx="180000" cy="180000"/>
-                                        </a:xfrm>
-                                        <a:prstGeom prst="rect">
-                                          <a:avLst/>
-                                        </a:prstGeom>
-                                        <a:noFill/>
-                                        <a:ln>
-                                          <a:noFill/>
-                                        </a:ln>
-                                        <a:extLst>
-                                          <a:ext uri="{53640926-AAD7-44D8-BBD7-CCE9431645EC}">
-                                            <a14:shadowObscured xmlns:a14="http://schemas.microsoft.com/office/drawing/2010/main"/>
-                                          </a:ext>
-                                        </a:extLst>
-                                      </pic:spPr>
-                                    </pic:pic>
-                                  </a:graphicData>
-                                </a:graphic>
-                              </wp:inline>
-                            </w:drawing>
-                          </w:r>
-                          <w:r>
-                            <w:rPr>
-                              <w:sz w:val="18"/>
-                              <w:szCs w:val="18"/>
-                            </w:rPr>
-                            <w:t xml:space="preserve">   </w:t>
-                          </w:r>
-                          <w:r>
-                            <w:rPr>
-                              <w:noProof/>
-                              <w:sz w:val="18"/>
-                              <w:szCs w:val="18"/>
-                            </w:rPr>
-                            <w:drawing>
-                              <wp:inline distT="0" distB="0" distL="0" distR="0" wp14:anchorId="620F6097" wp14:editId="67DE1394">
-                                <wp:extent cx="180000" cy="180000"/>
-                                <wp:effectExtent l="0" t="0" r="0" b="0"/>
-                                <wp:docPr id="22" name="Picture 22">
-                                  <a:hlinkClick xmlns:a="http://schemas.openxmlformats.org/drawingml/2006/main" r:id="rId16"/>
-                                </wp:docPr>
-                                <wp:cNvGraphicFramePr>
-                                  <a:graphicFrameLocks xmlns:a="http://schemas.openxmlformats.org/drawingml/2006/main" noChangeAspect="1"/>
-                                </wp:cNvGraphicFramePr>
-                                <a:graphic xmlns:a="http://schemas.openxmlformats.org/drawingml/2006/main">
-                                  <a:graphicData uri="http://schemas.openxmlformats.org/drawingml/2006/picture">
-                                    <pic:pic xmlns:pic="http://schemas.openxmlformats.org/drawingml/2006/picture">
-                                      <pic:nvPicPr>
-                                        <pic:cNvPr id="22" name="Picture 22">
-                                          <a:hlinkClick r:id="rId16"/>
-                                        </pic:cNvPr>
-                                        <pic:cNvPicPr>
-                                          <a:picLocks noChangeAspect="1" noChangeArrowheads="1"/>
-                                        </pic:cNvPicPr>
-                                      </pic:nvPicPr>
-                                      <pic:blipFill>
-                                        <a:blip r:embed="rId17">
-                                          <a:extLst>
-                                            <a:ext uri="{28A0092B-C50C-407E-A947-70E740481C1C}">
-                                              <a14:useLocalDpi xmlns:a14="http://schemas.microsoft.com/office/drawing/2010/main" val="0"/>
-                                            </a:ext>
-                                          </a:extLst>
-                                        </a:blip>
-                                        <a:srcRect/>
-                                        <a:stretch>
-                                          <a:fillRect/>
-                                        </a:stretch>
-                                      </pic:blipFill>
-                                      <pic:spPr bwMode="auto">
-                                        <a:xfrm>
-                                          <a:off x="0" y="0"/>
-                                          <a:ext cx="180000" cy="180000"/>
-                                        </a:xfrm>
-                                        <a:prstGeom prst="rect">
-                                          <a:avLst/>
-                                        </a:prstGeom>
-                                        <a:noFill/>
-                                        <a:ln>
-                                          <a:noFill/>
-                                        </a:ln>
-                                      </pic:spPr>
-                                    </pic:pic>
-                                  </a:graphicData>
-                                </a:graphic>
-                              </wp:inline>
-                            </w:drawing>
-                          </w:r>
-                          <w:r>
-                            <w:rPr>
-                              <w:sz w:val="18"/>
-                              <w:szCs w:val="18"/>
-                            </w:rPr>
-                            <w:t xml:space="preserve">   </w:t>
-                          </w:r>
-                          <w:r>
-                            <w:rPr>
-                              <w:noProof/>
-                              <w:sz w:val="18"/>
-                              <w:szCs w:val="18"/>
-                            </w:rPr>
-                            <w:drawing>
-                              <wp:inline distT="0" distB="0" distL="0" distR="0" wp14:anchorId="02F95DD8" wp14:editId="5DBDA342">
-                                <wp:extent cx="180000" cy="180000"/>
-                                <wp:effectExtent l="0" t="0" r="0" b="0"/>
-                                <wp:docPr id="23" name="Picture 23" title="Software University: Email Us">
-                                  <a:hlinkClick xmlns:a="http://schemas.openxmlformats.org/drawingml/2006/main" r:id="rId18"/>
-                                </wp:docPr>
-                                <wp:cNvGraphicFramePr>
-                                  <a:graphicFrameLocks xmlns:a="http://schemas.openxmlformats.org/drawingml/2006/main" noChangeAspect="1"/>
-                                </wp:cNvGraphicFramePr>
-                                <a:graphic xmlns:a="http://schemas.openxmlformats.org/drawingml/2006/main">
-                                  <a:graphicData uri="http://schemas.openxmlformats.org/drawingml/2006/picture">
-                                    <pic:pic xmlns:pic="http://schemas.openxmlformats.org/drawingml/2006/picture">
-                                      <pic:nvPicPr>
-                                        <pic:cNvPr id="23" name="Picture 23" title="Software University: Email Us">
-                                          <a:hlinkClick r:id="rId18"/>
-                                        </pic:cNvPr>
-                                        <pic:cNvPicPr/>
-                                      </pic:nvPicPr>
-                                      <pic:blipFill>
-                                        <a:blip r:embed="rId19"/>
-                                        <a:stretch>
-                                          <a:fillRect/>
-                                        </a:stretch>
-                                      </pic:blipFill>
-                                      <pic:spPr>
-                                        <a:xfrm>
-                                          <a:off x="0" y="0"/>
-                                          <a:ext cx="180000" cy="180000"/>
-                                        </a:xfrm>
-                                        <a:prstGeom prst="rect">
-                                          <a:avLst/>
-                                        </a:prstGeom>
-                                      </pic:spPr>
-                                    </pic:pic>
-                                  </a:graphicData>
-                                </a:graphic>
-                              </wp:inline>
-                            </w:drawing>
-                          </w:r>
-                        </w:p>
-                      </w:txbxContent>
-                    </wps:txbx>
-                    <wps:bodyPr rot="0" vert="horz" wrap="square" lIns="18000" tIns="43200" rIns="18000" bIns="18000" anchor="t" anchorCtr="0">
-                      <a:noAutofit/>
-                    </wps:bodyPr>
-                  </wps:wsp>
-                </a:graphicData>
-              </a:graphic>
-              <wp14:sizeRelH relativeFrom="page">
-                <wp14:pctWidth>0</wp14:pctWidth>
-              </wp14:sizeRelH>
-              <wp14:sizeRelV relativeFrom="page">
-                <wp14:pctHeight>0</wp14:pctHeight>
-              </wp14:sizeRelV>
-            </wp:anchor>
-          </w:drawing>
-        </mc:Choice>
-        <mc:Fallback>
-          <w:pict>
-            <v:shape w14:anchorId="2074F399" id="Text Box 16" o:spid="_x0000_s1027" type="#_x0000_t202" style="position:absolute;margin-left:109pt;margin-top:7pt;width:411.4pt;height:40.45pt;z-index:251657216;visibility:visible;mso-wrap-style:square;mso-width-percent:0;mso-height-percent:0;mso-wrap-distance-left:9pt;mso-wrap-distance-top:0;mso-wrap-distance-right:9pt;mso-wrap-distance-bottom:0;mso-position-horizontal:absolute;mso-position-horizontal-relative:text;mso-position-vertical:absolute;mso-position-vertical-relative:text;mso-width-percent:0;mso-height-percent:0;mso-width-relative:page;mso-height-relative:page;v-text-anchor:top" o:gfxdata="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" filled="f" stroked="f">
-              <v:textbox inset=".5mm,1.2mm,.5mm,.5mm">
-                <w:txbxContent>
-                  <w:p>
-                    <w:pPr>
-                      <w:spacing w:before="40" w:after="100" w:line="240" w:lineRule="auto"/>
-                      <w:rPr>
-                        <w:sz w:val="17"/>
-                        <w:szCs w:val="17"/>
-                      </w:rPr>
-                    </w:pPr>
-                    <w:bookmarkStart w:id="2" w:name="_Hlk24191091"/>
-                    <w:r>
-                      <w:rPr>
-                        <w:sz w:val="17"/>
-                        <w:szCs w:val="17"/>
-                      </w:rPr>
-                      <w:t xml:space="preserve">© SoftUni – </w:t>
-                    </w:r>
-                    <w:hyperlink r:id="rId20" w:history="1">
-                      <w:r>
-                        <w:rPr>
-                          <w:rStyle w:val="Hyperlink"/>
-                          <w:color w:val="0882DE"/>
-                          <w:sz w:val="17"/>
-                          <w:szCs w:val="17"/>
-                        </w:rPr>
-                        <w:t>https://softuni.org</w:t>
-                      </w:r>
-                    </w:hyperlink>
-                    <w:r>
-                      <w:rPr>
-                        <w:sz w:val="17"/>
-                        <w:szCs w:val="17"/>
-                      </w:rPr>
-                      <w:t>. Copyrighted document. Unauthorized copy, reproduction or use is not permitted.</w:t>
-                    </w:r>
-                  </w:p>
-                  <w:bookmarkEnd w:id="2"/>
-                  <w:p>
-                    <w:pPr>
-                      <w:spacing w:line="240" w:lineRule="auto"/>
-                      <w:ind w:left="567" w:firstLine="284"/>
-                      <w:rPr>
-                        <w:sz w:val="18"/>
-                        <w:szCs w:val="18"/>
-                      </w:rPr>
-                    </w:pPr>
-                    <w:r>
-                      <w:rPr>
-                        <w:noProof/>
-                        <w:sz w:val="18"/>
-                        <w:szCs w:val="18"/>
-                      </w:rPr>
-                      <w:drawing>
-                        <wp:inline distT="0" distB="0" distL="0" distR="0" wp14:anchorId="53621E41" wp14:editId="3BF595D6">
-                          <wp:extent cx="180000" cy="180000"/>
-                          <wp:effectExtent l="0" t="0" r="0" b="0"/>
-                          <wp:docPr id="3" name="Picture 3">
-                            <a:hlinkClick xmlns:a="http://schemas.openxmlformats.org/drawingml/2006/main" r:id="rId20"/>
-                          </wp:docPr>
-                          <wp:cNvGraphicFramePr>
-                            <a:graphicFrameLocks xmlns:a="http://schemas.openxmlformats.org/drawingml/2006/main" noChangeAspect="1"/>
-                          </wp:cNvGraphicFramePr>
-                          <a:graphic xmlns:a="http://schemas.openxmlformats.org/drawingml/2006/main">
-                            <a:graphicData uri="http://schemas.openxmlformats.org/drawingml/2006/picture">
-                              <pic:pic xmlns:pic="http://schemas.openxmlformats.org/drawingml/2006/picture">
-                                <pic:nvPicPr>
-                                  <pic:cNvPr id="3" name="Picture 3">
-                                    <a:hlinkClick r:id="rId20"/>
-                                  </pic:cNvPr>
-                                  <pic:cNvPicPr>
-                                    <a:picLocks noChangeAspect="1" noChangeArrowheads="1"/>
-                                  </pic:cNvPicPr>
-                                </pic:nvPicPr>
-                                <pic:blipFill>
-                                  <a:blip r:embed="rId2">
-                                    <a:extLst>
-                                      <a:ext uri="{28A0092B-C50C-407E-A947-70E740481C1C}">
-                                        <a14:useLocalDpi xmlns:a14="http://schemas.microsoft.com/office/drawing/2010/main" val="0"/>
-                                      </a:ext>
-                                    </a:extLst>
-                                  </a:blip>
-                                  <a:stretch>
-                                    <a:fillRect/>
-                                  </a:stretch>
-                                </pic:blipFill>
-                                <pic:spPr bwMode="auto">
-                                  <a:xfrm>
-                                    <a:off x="0" y="0"/>
-                                    <a:ext cx="180000" cy="180000"/>
-                                  </a:xfrm>
-                                  <a:prstGeom prst="rect">
-                                    <a:avLst/>
-                                  </a:prstGeom>
-                                  <a:noFill/>
-                                  <a:ln>
-                                    <a:noFill/>
-                                  </a:ln>
-                                </pic:spPr>
-                              </pic:pic>
-                            </a:graphicData>
-                          </a:graphic>
-                        </wp:inline>
-                      </w:drawing>
-                    </w:r>
-                    <w:r>
-                      <w:rPr>
-                        <w:sz w:val="18"/>
-                        <w:szCs w:val="18"/>
-                        <w:lang w:val="bg-BG"/>
-                      </w:rPr>
-                      <w:t xml:space="preserve">   </w:t>
-                    </w:r>
-                    <w:r>
-                      <w:rPr>
-                        <w:noProof/>
-                        <w:sz w:val="18"/>
-                        <w:szCs w:val="18"/>
-                      </w:rPr>
-                      <w:drawing>
-                        <wp:inline distT="0" distB="0" distL="0" distR="0" wp14:anchorId="64E29E7A" wp14:editId="1BD0FFE4">
-                          <wp:extent cx="180000" cy="180000"/>
-                          <wp:effectExtent l="0" t="0" r="0" b="0"/>
-                          <wp:docPr id="2" name="Picture 2">
-                            <a:hlinkClick xmlns:a="http://schemas.openxmlformats.org/drawingml/2006/main" r:id="rId3"/>
-                          </wp:docPr>
-                          <wp:cNvGraphicFramePr>
-                            <a:graphicFrameLocks xmlns:a="http://schemas.openxmlformats.org/drawingml/2006/main" noChangeAspect="1"/>
-                          </wp:cNvGraphicFramePr>
-                          <a:graphic xmlns:a="http://schemas.openxmlformats.org/drawingml/2006/main">
-                            <a:graphicData uri="http://schemas.openxmlformats.org/drawingml/2006/picture">
-                              <pic:pic xmlns:pic="http://schemas.openxmlformats.org/drawingml/2006/picture">
-                                <pic:nvPicPr>
-                                  <pic:cNvPr id="2" name="Picture 2">
-                                    <a:hlinkClick r:id="rId3"/>
-                                  </pic:cNvPr>
-                                  <pic:cNvPicPr>
-                                    <a:picLocks noChangeAspect="1" noChangeArrowheads="1"/>
-                                  </pic:cNvPicPr>
-                                </pic:nvPicPr>
-                                <pic:blipFill>
-                                  <a:blip r:embed="rId4">
-                                    <a:extLst>
-                                      <a:ext uri="{28A0092B-C50C-407E-A947-70E740481C1C}">
-                                        <a14:useLocalDpi xmlns:a14="http://schemas.microsoft.com/office/drawing/2010/main" val="0"/>
-                                      </a:ext>
-                                    </a:extLst>
-                                  </a:blip>
-                                  <a:stretch>
-                                    <a:fillRect/>
-                                  </a:stretch>
-                                </pic:blipFill>
-                                <pic:spPr bwMode="auto">
-                                  <a:xfrm>
-                                    <a:off x="0" y="0"/>
-                                    <a:ext cx="180000" cy="180000"/>
-                                  </a:xfrm>
-                                  <a:prstGeom prst="rect">
-                                    <a:avLst/>
-                                  </a:prstGeom>
-                                  <a:noFill/>
-                                  <a:ln>
-                                    <a:noFill/>
-                                  </a:ln>
-                                </pic:spPr>
-                              </pic:pic>
-                            </a:graphicData>
-                          </a:graphic>
-                        </wp:inline>
-                      </w:drawing>
-                    </w:r>
-                    <w:r>
-                      <w:rPr>
-                        <w:sz w:val="18"/>
-                        <w:szCs w:val="18"/>
-                        <w:lang w:val="bg-BG"/>
-                      </w:rPr>
-                      <w:t xml:space="preserve">   </w:t>
-                    </w:r>
-                    <w:r>
-                      <w:rPr>
-                        <w:noProof/>
-                        <w:sz w:val="18"/>
-                        <w:szCs w:val="18"/>
-                      </w:rPr>
-                      <w:drawing>
-                        <wp:inline distT="0" distB="0" distL="0" distR="0" wp14:anchorId="293C9B17" wp14:editId="373E17EF">
-                          <wp:extent cx="180000" cy="180000"/>
-                          <wp:effectExtent l="0" t="0" r="0" b="0"/>
-                          <wp:docPr id="5" name="Picture 5" title="Software University @ Facebook">
-                            <a:hlinkClick xmlns:a="http://schemas.openxmlformats.org/drawingml/2006/main" r:id="rId5"/>
-                          </wp:docPr>
-                          <wp:cNvGraphicFramePr>
-                            <a:graphicFrameLocks xmlns:a="http://schemas.openxmlformats.org/drawingml/2006/main" noChangeAspect="1"/>
-                          </wp:cNvGraphicFramePr>
-                          <a:graphic xmlns:a="http://schemas.openxmlformats.org/drawingml/2006/main">
-                            <a:graphicData uri="http://schemas.openxmlformats.org/drawingml/2006/picture">
-                              <pic:pic xmlns:pic="http://schemas.openxmlformats.org/drawingml/2006/picture">
-                                <pic:nvPicPr>
-                                  <pic:cNvPr id="5" name="Picture 5" title="Software University @ Facebook">
-                                    <a:hlinkClick r:id="rId5"/>
-                                  </pic:cNvPr>
-                                  <pic:cNvPicPr/>
-                                </pic:nvPicPr>
-                                <pic:blipFill>
-                                  <a:blip r:embed="rId6"/>
-                                  <a:stretch>
-                                    <a:fillRect/>
-                                  </a:stretch>
-                                </pic:blipFill>
-                                <pic:spPr>
-                                  <a:xfrm>
-                                    <a:off x="0" y="0"/>
-                                    <a:ext cx="180000" cy="180000"/>
-                                  </a:xfrm>
-                                  <a:prstGeom prst="rect">
-                                    <a:avLst/>
-                                  </a:prstGeom>
-                                </pic:spPr>
-                              </pic:pic>
-                            </a:graphicData>
-                          </a:graphic>
-                        </wp:inline>
-                      </w:drawing>
-                    </w:r>
-                    <w:r>
-                      <w:rPr>
-                        <w:sz w:val="18"/>
-                        <w:szCs w:val="18"/>
-                      </w:rPr>
-                      <w:t xml:space="preserve">   </w:t>
-                    </w:r>
-                    <w:r>
-                      <w:rPr>
-                        <w:noProof/>
-                        <w:sz w:val="18"/>
-                        <w:szCs w:val="18"/>
-                      </w:rPr>
-                      <w:drawing>
-                        <wp:inline distT="0" distB="0" distL="0" distR="0" wp14:anchorId="75BE9FD2" wp14:editId="14C27CD2">
-                          <wp:extent cx="180000" cy="180000"/>
-                          <wp:effectExtent l="0" t="0" r="0" b="0"/>
-                          <wp:docPr id="20" name="Picture 20">
-                            <a:hlinkClick xmlns:a="http://schemas.openxmlformats.org/drawingml/2006/main" r:id="rId7"/>
-                          </wp:docPr>
-                          <wp:cNvGraphicFramePr>
-                            <a:graphicFrameLocks xmlns:a="http://schemas.openxmlformats.org/drawingml/2006/main" noChangeAspect="1"/>
-                          </wp:cNvGraphicFramePr>
-                          <a:graphic xmlns:a="http://schemas.openxmlformats.org/drawingml/2006/main">
-                            <a:graphicData uri="http://schemas.openxmlformats.org/drawingml/2006/picture">
-                              <pic:pic xmlns:pic="http://schemas.openxmlformats.org/drawingml/2006/picture">
-                                <pic:nvPicPr>
-                                  <pic:cNvPr id="20" name="Picture 20">
-                                    <a:hlinkClick r:id="rId7"/>
-                                  </pic:cNvPr>
-                                  <pic:cNvPicPr>
-                                    <a:picLocks noChangeAspect="1" noChangeArrowheads="1"/>
-                                  </pic:cNvPicPr>
-                                </pic:nvPicPr>
-                                <pic:blipFill>
-                                  <a:blip r:embed="rId8">
-                                    <a:extLst>
-                                      <a:ext uri="{28A0092B-C50C-407E-A947-70E740481C1C}">
-                                        <a14:useLocalDpi xmlns:a14="http://schemas.microsoft.com/office/drawing/2010/main" val="0"/>
-                                      </a:ext>
-                                      <a:ext uri="{837473B0-CC2E-450A-ABE3-18F120FF3D39}">
-                                        <a1611:picAttrSrcUrl xmlns:a1611="http://schemas.microsoft.com/office/drawing/2016/11/main" r:id="rId9"/>
-                                      </a:ext>
-                                    </a:extLst>
-                                  </a:blip>
-                                  <a:stretch>
-                                    <a:fillRect/>
-                                  </a:stretch>
-                                </pic:blipFill>
-                                <pic:spPr bwMode="auto">
-                                  <a:xfrm>
-                                    <a:off x="0" y="0"/>
-                                    <a:ext cx="180000" cy="180000"/>
-                                  </a:xfrm>
-                                  <a:prstGeom prst="rect">
-                                    <a:avLst/>
-                                  </a:prstGeom>
-                                  <a:noFill/>
-                                  <a:ln>
-                                    <a:noFill/>
-                                  </a:ln>
-                                </pic:spPr>
-                              </pic:pic>
-                            </a:graphicData>
-                          </a:graphic>
-                        </wp:inline>
-                      </w:drawing>
-                    </w:r>
-                    <w:r>
-                      <w:rPr>
-                        <w:noProof/>
-                        <w:sz w:val="18"/>
-                        <w:szCs w:val="18"/>
-                      </w:rPr>
-                      <w:t xml:space="preserve">   </w:t>
-                    </w:r>
-                    <w:r>
-                      <w:rPr>
-                        <w:noProof/>
-                        <w:sz w:val="18"/>
-                        <w:szCs w:val="18"/>
-                      </w:rPr>
-                      <w:drawing>
-                        <wp:inline distT="0" distB="0" distL="0" distR="0" wp14:anchorId="15168924" wp14:editId="70A0374F">
-                          <wp:extent cx="180000" cy="180000"/>
-                          <wp:effectExtent l="0" t="0" r="0" b="0"/>
-                          <wp:docPr id="7" name="Picture 7" title="Software University @ Twitter">
-                            <a:hlinkClick xmlns:a="http://schemas.openxmlformats.org/drawingml/2006/main" r:id="rId10"/>
-                          </wp:docPr>
-                          <wp:cNvGraphicFramePr>
-                            <a:graphicFrameLocks xmlns:a="http://schemas.openxmlformats.org/drawingml/2006/main" noChangeAspect="1"/>
-                          </wp:cNvGraphicFramePr>
-                          <a:graphic xmlns:a="http://schemas.openxmlformats.org/drawingml/2006/main">
-                            <a:graphicData uri="http://schemas.openxmlformats.org/drawingml/2006/picture">
-                              <pic:pic xmlns:pic="http://schemas.openxmlformats.org/drawingml/2006/picture">
-                                <pic:nvPicPr>
-                                  <pic:cNvPr id="7" name="Picture 7" title="Software University @ Twitter">
-                                    <a:hlinkClick r:id="rId10"/>
-                                  </pic:cNvPr>
-                                  <pic:cNvPicPr/>
-                                </pic:nvPicPr>
-                                <pic:blipFill>
-                                  <a:blip r:embed="rId11"/>
-                                  <a:stretch>
-                                    <a:fillRect/>
-                                  </a:stretch>
-                                </pic:blipFill>
-                                <pic:spPr>
-                                  <a:xfrm>
-                                    <a:off x="0" y="0"/>
-                                    <a:ext cx="180000" cy="180000"/>
-                                  </a:xfrm>
-                                  <a:prstGeom prst="rect">
-                                    <a:avLst/>
-                                  </a:prstGeom>
-                                </pic:spPr>
-                              </pic:pic>
-                            </a:graphicData>
-                          </a:graphic>
-                        </wp:inline>
-                      </w:drawing>
-                    </w:r>
-                    <w:r>
-                      <w:rPr>
-                        <w:sz w:val="18"/>
-                        <w:szCs w:val="18"/>
-                      </w:rPr>
-                      <w:t xml:space="preserve">  </w:t>
-                    </w:r>
-                    <w:r>
-                      <w:rPr>
-                        <w:noProof/>
-                        <w:sz w:val="18"/>
-                        <w:szCs w:val="18"/>
-                      </w:rPr>
-                      <w:drawing>
-                        <wp:inline distT="0" distB="0" distL="0" distR="0" wp14:anchorId="1C97DE02" wp14:editId="61D842AB">
-                          <wp:extent cx="180000" cy="180000"/>
-                          <wp:effectExtent l="0" t="0" r="0" b="0"/>
-                          <wp:docPr id="17" name="Picture 17" title="Software University @ YouTube">
-                            <a:hlinkClick xmlns:a="http://schemas.openxmlformats.org/drawingml/2006/main" r:id="rId12"/>
-                          </wp:docPr>
-                          <wp:cNvGraphicFramePr>
-                            <a:graphicFrameLocks xmlns:a="http://schemas.openxmlformats.org/drawingml/2006/main" noChangeAspect="1"/>
-                          </wp:cNvGraphicFramePr>
-                          <a:graphic xmlns:a="http://schemas.openxmlformats.org/drawingml/2006/main">
-                            <a:graphicData uri="http://schemas.openxmlformats.org/drawingml/2006/picture">
-                              <pic:pic xmlns:pic="http://schemas.openxmlformats.org/drawingml/2006/picture">
-                                <pic:nvPicPr>
-                                  <pic:cNvPr id="17" name="Picture 17" title="Software University @ YouTube">
-                                    <a:hlinkClick r:id="rId12"/>
-                                  </pic:cNvPr>
-                                  <pic:cNvPicPr/>
-                                </pic:nvPicPr>
-                                <pic:blipFill>
-                                  <a:blip r:embed="rId13"/>
-                                  <a:stretch>
-                                    <a:fillRect/>
-                                  </a:stretch>
-                                </pic:blipFill>
-                                <pic:spPr>
-                                  <a:xfrm>
-                                    <a:off x="0" y="0"/>
-                                    <a:ext cx="180000" cy="180000"/>
-                                  </a:xfrm>
-                                  <a:prstGeom prst="rect">
-                                    <a:avLst/>
-                                  </a:prstGeom>
-                                </pic:spPr>
-                              </pic:pic>
-                            </a:graphicData>
-                          </a:graphic>
-                        </wp:inline>
-                      </w:drawing>
-                    </w:r>
-                    <w:r>
-                      <w:rPr>
-                        <w:sz w:val="18"/>
-                        <w:szCs w:val="18"/>
-                      </w:rPr>
-                      <w:t xml:space="preserve">   </w:t>
-                    </w:r>
-                    <w:r>
-                      <w:rPr>
-                        <w:noProof/>
-                        <w:sz w:val="18"/>
-                        <w:szCs w:val="18"/>
-                      </w:rPr>
-                      <w:drawing>
-                        <wp:inline distT="0" distB="0" distL="0" distR="0" wp14:anchorId="103BD2B7" wp14:editId="40827562">
-                          <wp:extent cx="180000" cy="180000"/>
-                          <wp:effectExtent l="0" t="0" r="0" b="0"/>
-                          <wp:docPr id="21" name="Picture 21">
-                            <a:hlinkClick xmlns:a="http://schemas.openxmlformats.org/drawingml/2006/main" r:id="rId14"/>
-                          </wp:docPr>
-                          <wp:cNvGraphicFramePr>
-                            <a:graphicFrameLocks xmlns:a="http://schemas.openxmlformats.org/drawingml/2006/main" noChangeAspect="1"/>
-                          </wp:cNvGraphicFramePr>
-                          <a:graphic xmlns:a="http://schemas.openxmlformats.org/drawingml/2006/main">
-                            <a:graphicData uri="http://schemas.openxmlformats.org/drawingml/2006/picture">
-                              <pic:pic xmlns:pic="http://schemas.openxmlformats.org/drawingml/2006/picture">
-                                <pic:nvPicPr>
-                                  <pic:cNvPr id="21" name="Picture 21">
-                                    <a:hlinkClick r:id="rId14"/>
-                                  </pic:cNvPr>
-                                  <pic:cNvPicPr>
-                                    <a:picLocks noChangeAspect="1" noChangeArrowheads="1"/>
-                                  </pic:cNvPicPr>
-                                </pic:nvPicPr>
-                                <pic:blipFill rotWithShape="1">
-                                  <a:blip r:embed="rId15">
-                                    <a:extLst>
-                                      <a:ext uri="{28A0092B-C50C-407E-A947-70E740481C1C}">
-                                        <a14:useLocalDpi xmlns:a14="http://schemas.microsoft.com/office/drawing/2010/main" val="0"/>
-                                      </a:ext>
-                                    </a:extLst>
-                                  </a:blip>
-                                  <a:srcRect l="-152" t="-76" r="-152" b="-76"/>
-                                  <a:stretch/>
-                                </pic:blipFill>
-                                <pic:spPr bwMode="auto">
-                                  <a:xfrm>
-                                    <a:off x="0" y="0"/>
-                                    <a:ext cx="180000" cy="180000"/>
-                                  </a:xfrm>
-                                  <a:prstGeom prst="rect">
-                                    <a:avLst/>
-                                  </a:prstGeom>
-                                  <a:noFill/>
-                                  <a:ln>
-                                    <a:noFill/>
-                                  </a:ln>
-                                  <a:extLst>
-                                    <a:ext uri="{53640926-AAD7-44D8-BBD7-CCE9431645EC}">
-                                      <a14:shadowObscured xmlns:a14="http://schemas.microsoft.com/office/drawing/2010/main"/>
-                                    </a:ext>
-                                  </a:extLst>
-                                </pic:spPr>
-                              </pic:pic>
-                            </a:graphicData>
-                          </a:graphic>
-                        </wp:inline>
-                      </w:drawing>
-                    </w:r>
-                    <w:r>
-                      <w:rPr>
-                        <w:sz w:val="18"/>
-                        <w:szCs w:val="18"/>
-                      </w:rPr>
-                      <w:t xml:space="preserve">   </w:t>
-                    </w:r>
-                    <w:r>
-                      <w:rPr>
-                        <w:noProof/>
-                        <w:sz w:val="18"/>
-                        <w:szCs w:val="18"/>
-                      </w:rPr>
-                      <w:drawing>
-                        <wp:inline distT="0" distB="0" distL="0" distR="0" wp14:anchorId="620F6097" wp14:editId="67DE1394">
-                          <wp:extent cx="180000" cy="180000"/>
-                          <wp:effectExtent l="0" t="0" r="0" b="0"/>
-                          <wp:docPr id="22" name="Picture 22">
-                            <a:hlinkClick xmlns:a="http://schemas.openxmlformats.org/drawingml/2006/main" r:id="rId16"/>
-                          </wp:docPr>
-                          <wp:cNvGraphicFramePr>
-                            <a:graphicFrameLocks xmlns:a="http://schemas.openxmlformats.org/drawingml/2006/main" noChangeAspect="1"/>
-                          </wp:cNvGraphicFramePr>
-                          <a:graphic xmlns:a="http://schemas.openxmlformats.org/drawingml/2006/main">
-                            <a:graphicData uri="http://schemas.openxmlformats.org/drawingml/2006/picture">
-                              <pic:pic xmlns:pic="http://schemas.openxmlformats.org/drawingml/2006/picture">
-                                <pic:nvPicPr>
-                                  <pic:cNvPr id="22" name="Picture 22">
-                                    <a:hlinkClick r:id="rId16"/>
-                                  </pic:cNvPr>
-                                  <pic:cNvPicPr>
-                                    <a:picLocks noChangeAspect="1" noChangeArrowheads="1"/>
-                                  </pic:cNvPicPr>
-                                </pic:nvPicPr>
-                                <pic:blipFill>
-                                  <a:blip r:embed="rId17">
-                                    <a:extLst>
-                                      <a:ext uri="{28A0092B-C50C-407E-A947-70E740481C1C}">
-                                        <a14:useLocalDpi xmlns:a14="http://schemas.microsoft.com/office/drawing/2010/main" val="0"/>
-                                      </a:ext>
-                                    </a:extLst>
-                                  </a:blip>
-                                  <a:srcRect/>
-                                  <a:stretch>
-                                    <a:fillRect/>
-                                  </a:stretch>
-                                </pic:blipFill>
-                                <pic:spPr bwMode="auto">
-                                  <a:xfrm>
-                                    <a:off x="0" y="0"/>
-                                    <a:ext cx="180000" cy="180000"/>
-                                  </a:xfrm>
-                                  <a:prstGeom prst="rect">
-                                    <a:avLst/>
-                                  </a:prstGeom>
-                                  <a:noFill/>
-                                  <a:ln>
-                                    <a:noFill/>
-                                  </a:ln>
-                                </pic:spPr>
-                              </pic:pic>
-                            </a:graphicData>
-                          </a:graphic>
-                        </wp:inline>
-                      </w:drawing>
-                    </w:r>
-                    <w:r>
-                      <w:rPr>
-                        <w:sz w:val="18"/>
-                        <w:szCs w:val="18"/>
-                      </w:rPr>
-                      <w:t xml:space="preserve">   </w:t>
-                    </w:r>
-                    <w:r>
-                      <w:rPr>
-                        <w:noProof/>
-                        <w:sz w:val="18"/>
-                        <w:szCs w:val="18"/>
-                      </w:rPr>
-                      <w:drawing>
-                        <wp:inline distT="0" distB="0" distL="0" distR="0" wp14:anchorId="02F95DD8" wp14:editId="5DBDA342">
-                          <wp:extent cx="180000" cy="180000"/>
-                          <wp:effectExtent l="0" t="0" r="0" b="0"/>
-                          <wp:docPr id="23" name="Picture 23" title="Software University: Email Us">
-                            <a:hlinkClick xmlns:a="http://schemas.openxmlformats.org/drawingml/2006/main" r:id="rId18"/>
-                          </wp:docPr>
-                          <wp:cNvGraphicFramePr>
-                            <a:graphicFrameLocks xmlns:a="http://schemas.openxmlformats.org/drawingml/2006/main" noChangeAspect="1"/>
-                          </wp:cNvGraphicFramePr>
-                          <a:graphic xmlns:a="http://schemas.openxmlformats.org/drawingml/2006/main">
-                            <a:graphicData uri="http://schemas.openxmlformats.org/drawingml/2006/picture">
-                              <pic:pic xmlns:pic="http://schemas.openxmlformats.org/drawingml/2006/picture">
-                                <pic:nvPicPr>
-                                  <pic:cNvPr id="23" name="Picture 23" title="Software University: Email Us">
-                                    <a:hlinkClick r:id="rId18"/>
-                                  </pic:cNvPr>
-                                  <pic:cNvPicPr/>
-                                </pic:nvPicPr>
-                                <pic:blipFill>
-                                  <a:blip r:embed="rId19"/>
-                                  <a:stretch>
-                                    <a:fillRect/>
-                                  </a:stretch>
-                                </pic:blipFill>
-                                <pic:spPr>
-                                  <a:xfrm>
-                                    <a:off x="0" y="0"/>
-                                    <a:ext cx="180000" cy="180000"/>
-                                  </a:xfrm>
-                                  <a:prstGeom prst="rect">
-                                    <a:avLst/>
-                                  </a:prstGeom>
-                                </pic:spPr>
-                              </pic:pic>
-                            </a:graphicData>
-                          </a:graphic>
-                        </wp:inline>
-                      </w:drawing>
-                    </w:r>
-                  </w:p>
-                </w:txbxContent>
-              </v:textbox>
-            </v:shape>
-          </w:pict>
-        </mc:Fallback>
-      </mc:AlternateContent>
+      <w:pict>
+        <v:shape id="Text Box 16" o:spid="_x0000_s4099" type="#_x0000_t202" style="position:absolute;margin-left:109pt;margin-top:7pt;width:411.4pt;height:40.45pt;z-index:251657216;visibility:visible" o:gfxdata="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" filled="f" stroked="f">
+          <v:textbox inset=".5mm,1.2mm,.5mm,.5mm">
+            <w:txbxContent>
+              <w:p>
+                <w:pPr>
+                  <w:spacing w:before="40" w:after="100" w:line="240" w:lineRule="auto"/>
+                  <w:rPr>
+                    <w:sz w:val="17"/>
+                    <w:szCs w:val="17"/>
+                  </w:rPr>
+                </w:pPr>
+                <w:bookmarkStart w:id="1" w:name="_Hlk24191091"/>
+                <w:r>
+                  <w:rPr>
+                    <w:sz w:val="17"/>
+                    <w:szCs w:val="17"/>
+                  </w:rPr>
+                  <w:t xml:space="preserve">© SoftUni – </w:t>
+                </w:r>
+                <w:hyperlink r:id="rId1" w:history="1">
+                  <w:r>
+                    <w:rPr>
+                      <w:rStyle w:val="a9"/>
+                      <w:color w:val="0882DE"/>
+                      <w:sz w:val="17"/>
+                      <w:szCs w:val="17"/>
+                    </w:rPr>
+                    <w:t>https://softuni.org</w:t>
+                  </w:r>
+                </w:hyperlink>
+                <w:r>
+                  <w:rPr>
+                    <w:sz w:val="17"/>
+                    <w:szCs w:val="17"/>
+                  </w:rPr>
+                  <w:t>. Copyrighted document. Unauthorized copy, reproduction or use is not permitted.</w:t>
+                </w:r>
+              </w:p>
+              <w:bookmarkEnd w:id="1"/>
+              <w:p>
+                <w:pPr>
+                  <w:spacing w:line="240" w:lineRule="auto"/>
+                  <w:ind w:left="567" w:firstLine="284"/>
+                  <w:rPr>
+                    <w:sz w:val="18"/>
+                    <w:szCs w:val="18"/>
+                  </w:rPr>
+                </w:pPr>
+                <w:r>
+                  <w:rPr>
+                    <w:noProof/>
+                    <w:sz w:val="18"/>
+                    <w:szCs w:val="18"/>
+                  </w:rPr>
+                  <w:drawing>
+                    <wp:inline distT="0" distB="0" distL="0" distR="0">
+                      <wp:extent cx="180000" cy="180000"/>
+                      <wp:effectExtent l="0" t="0" r="0" b="0"/>
+                      <wp:docPr id="3" name="Picture 3">
+                        <a:hlinkClick xmlns:a="http://schemas.openxmlformats.org/drawingml/2006/main" r:id="rId1"/>
+                      </wp:docPr>
+                      <wp:cNvGraphicFramePr>
+                        <a:graphicFrameLocks xmlns:a="http://schemas.openxmlformats.org/drawingml/2006/main" noChangeAspect="1"/>
+                      </wp:cNvGraphicFramePr>
+                      <a:graphic xmlns:a="http://schemas.openxmlformats.org/drawingml/2006/main">
+                        <a:graphicData uri="http://schemas.openxmlformats.org/drawingml/2006/picture">
+                          <pic:pic xmlns:pic="http://schemas.openxmlformats.org/drawingml/2006/picture">
+                            <pic:nvPicPr>
+                              <pic:cNvPr id="3" name="Picture 3">
+                                <a:hlinkClick r:id="rId1"/>
+                              </pic:cNvPr>
+                              <pic:cNvPicPr>
+                                <a:picLocks noChangeAspect="1" noChangeArrowheads="1"/>
+                              </pic:cNvPicPr>
+                            </pic:nvPicPr>
+                            <pic:blipFill>
+                              <a:blip r:embed="rId2">
+                                <a:extLst>
+                                  <a:ext uri="{28A0092B-C50C-407E-A947-70E740481C1C}">
+                                    <a14:useLocalDpi xmlns:a14="http://schemas.microsoft.com/office/drawing/2010/main" xmlns:wps="http://schemas.microsoft.com/office/word/2010/wordprocessingShape" xmlns:wpi="http://schemas.microsoft.com/office/word/2010/wordprocessingInk" xmlns:wpg="http://schemas.microsoft.com/office/word/2010/wordprocessingGroup" xmlns:w16se="http://schemas.microsoft.com/office/word/2015/wordml/symex" xmlns:w16cid="http://schemas.microsoft.com/office/word/2016/wordml/cid" xmlns:w15="http://schemas.microsoft.com/office/word/2012/wordml" xmlns:w14="http://schemas.microsoft.com/office/word/2010/wordml" xmlns:w="http://schemas.openxmlformats.org/wordprocessingml/2006/main" xmlns:w10="urn:schemas-microsoft-com:office:word" xmlns:wp14="http://schemas.microsoft.com/office/word/2010/wordprocessingDrawing" xmlns:v="urn:schemas-microsoft-com:vml" xmlns:o="urn:schemas-microsoft-com:office:office" xmlns:am3d="http://schemas.microsoft.com/office/drawing/2017/model3d" xmlns:aink="http://schemas.microsoft.com/office/drawing/2016/ink" xmlns:mc="http://schemas.openxmlformats.org/markup-compatibility/2006" xmlns:cx8="http://schemas.microsoft.com/office/drawing/2016/5/14/chartex" xmlns:cx7="http://schemas.microsoft.com/office/drawing/2016/5/13/chartex" xmlns:cx6="http://schemas.microsoft.com/office/drawing/2016/5/12/chartex" xmlns:cx5="http://schemas.microsoft.com/office/drawing/2016/5/11/chartex" xmlns:cx4="http://schemas.microsoft.com/office/drawing/2016/5/10/chartex" xmlns:cx3="http://schemas.microsoft.com/office/drawing/2016/5/9/chartex" xmlns:cx2="http://schemas.microsoft.com/office/drawing/2015/10/21/chartex" xmlns:cx1="http://schemas.microsoft.com/office/drawing/2015/9/8/chartex" xmlns:cx="http://schemas.microsoft.com/office/drawing/2014/chartex" xmlns:wpc="http://schemas.microsoft.com/office/word/2010/wordprocessingCanvas" xmlns="" val="0"/>
+                                  </a:ext>
+                                </a:extLst>
+                              </a:blip>
+                              <a:stretch>
+                                <a:fillRect/>
+                              </a:stretch>
+                            </pic:blipFill>
+                            <pic:spPr bwMode="auto">
+                              <a:xfrm>
+                                <a:off x="0" y="0"/>
+                                <a:ext cx="180000" cy="180000"/>
+                              </a:xfrm>
+                              <a:prstGeom prst="rect">
+                                <a:avLst/>
+                              </a:prstGeom>
+                              <a:noFill/>
+                              <a:ln>
+                                <a:noFill/>
+                              </a:ln>
+                            </pic:spPr>
+                          </pic:pic>
+                        </a:graphicData>
+                      </a:graphic>
+                    </wp:inline>
+                  </w:drawing>
+                </w:r>
+                <w:r>
+                  <w:rPr>
+                    <w:sz w:val="18"/>
+                    <w:szCs w:val="18"/>
+                    <w:lang w:val="bg-BG"/>
+                  </w:rPr>
+                  <w:t xml:space="preserve">   </w:t>
+                </w:r>
+                <w:r>
+                  <w:rPr>
+                    <w:noProof/>
+                    <w:sz w:val="18"/>
+                    <w:szCs w:val="18"/>
+                  </w:rPr>
+                  <w:drawing>
+                    <wp:inline distT="0" distB="0" distL="0" distR="0">
+                      <wp:extent cx="180000" cy="180000"/>
+                      <wp:effectExtent l="0" t="0" r="0" b="0"/>
+                      <wp:docPr id="2" name="Picture 2">
+                        <a:hlinkClick xmlns:a="http://schemas.openxmlformats.org/drawingml/2006/main" r:id="rId3"/>
+                      </wp:docPr>
+                      <wp:cNvGraphicFramePr>
+                        <a:graphicFrameLocks xmlns:a="http://schemas.openxmlformats.org/drawingml/2006/main" noChangeAspect="1"/>
+                      </wp:cNvGraphicFramePr>
+                      <a:graphic xmlns:a="http://schemas.openxmlformats.org/drawingml/2006/main">
+                        <a:graphicData uri="http://schemas.openxmlformats.org/drawingml/2006/picture">
+                          <pic:pic xmlns:pic="http://schemas.openxmlformats.org/drawingml/2006/picture">
+                            <pic:nvPicPr>
+                              <pic:cNvPr id="2" name="Picture 2">
+                                <a:hlinkClick r:id="rId3"/>
+                              </pic:cNvPr>
+                              <pic:cNvPicPr>
+                                <a:picLocks noChangeAspect="1" noChangeArrowheads="1"/>
+                              </pic:cNvPicPr>
+                            </pic:nvPicPr>
+                            <pic:blipFill>
+                              <a:blip r:embed="rId4">
+                                <a:extLst>
+                                  <a:ext uri="{28A0092B-C50C-407E-A947-70E740481C1C}">
+                                    <a14:useLocalDpi xmlns:a14="http://schemas.microsoft.com/office/drawing/2010/main" xmlns:wps="http://schemas.microsoft.com/office/word/2010/wordprocessingShape" xmlns:wpi="http://schemas.microsoft.com/office/word/2010/wordprocessingInk" xmlns:wpg="http://schemas.microsoft.com/office/word/2010/wordprocessingGroup" xmlns:w16se="http://schemas.microsoft.com/office/word/2015/wordml/symex" xmlns:w16cid="http://schemas.microsoft.com/office/word/2016/wordml/cid" xmlns:w15="http://schemas.microsoft.com/office/word/2012/wordml" xmlns:w14="http://schemas.microsoft.com/office/word/2010/wordml" xmlns:w="http://schemas.openxmlformats.org/wordprocessingml/2006/main" xmlns:w10="urn:schemas-microsoft-com:office:word" xmlns:wp14="http://schemas.microsoft.com/office/word/2010/wordprocessingDrawing" xmlns:v="urn:schemas-microsoft-com:vml" xmlns:o="urn:schemas-microsoft-com:office:office" xmlns:am3d="http://schemas.microsoft.com/office/drawing/2017/model3d" xmlns:aink="http://schemas.microsoft.com/office/drawing/2016/ink" xmlns:mc="http://schemas.openxmlformats.org/markup-compatibility/2006" xmlns:cx8="http://schemas.microsoft.com/office/drawing/2016/5/14/chartex" xmlns:cx7="http://schemas.microsoft.com/office/drawing/2016/5/13/chartex" xmlns:cx6="http://schemas.microsoft.com/office/drawing/2016/5/12/chartex" xmlns:cx5="http://schemas.microsoft.com/office/drawing/2016/5/11/chartex" xmlns:cx4="http://schemas.microsoft.com/office/drawing/2016/5/10/chartex" xmlns:cx3="http://schemas.microsoft.com/office/drawing/2016/5/9/chartex" xmlns:cx2="http://schemas.microsoft.com/office/drawing/2015/10/21/chartex" xmlns:cx1="http://schemas.microsoft.com/office/drawing/2015/9/8/chartex" xmlns:cx="http://schemas.microsoft.com/office/drawing/2014/chartex" xmlns:wpc="http://schemas.microsoft.com/office/word/2010/wordprocessingCanvas" xmlns="" val="0"/>
+                                  </a:ext>
+                                </a:extLst>
+                              </a:blip>
+                              <a:stretch>
+                                <a:fillRect/>
+                              </a:stretch>
+                            </pic:blipFill>
+                            <pic:spPr bwMode="auto">
+                              <a:xfrm>
+                                <a:off x="0" y="0"/>
+                                <a:ext cx="180000" cy="180000"/>
+                              </a:xfrm>
+                              <a:prstGeom prst="rect">
+                                <a:avLst/>
+                              </a:prstGeom>
+                              <a:noFill/>
+                              <a:ln>
+                                <a:noFill/>
+                              </a:ln>
+                            </pic:spPr>
+                          </pic:pic>
+                        </a:graphicData>
+                      </a:graphic>
+                    </wp:inline>
+                  </w:drawing>
+                </w:r>
+                <w:r>
+                  <w:rPr>
+                    <w:sz w:val="18"/>
+                    <w:szCs w:val="18"/>
+                    <w:lang w:val="bg-BG"/>
+                  </w:rPr>
+                  <w:t xml:space="preserve">   </w:t>
+                </w:r>
+                <w:r>
+                  <w:rPr>
+                    <w:noProof/>
+                    <w:sz w:val="18"/>
+                    <w:szCs w:val="18"/>
+                  </w:rPr>
+                  <w:drawing>
+                    <wp:inline distT="0" distB="0" distL="0" distR="0">
+                      <wp:extent cx="180000" cy="180000"/>
+                      <wp:effectExtent l="0" t="0" r="0" b="0"/>
+                      <wp:docPr id="5" name="Picture 5">
+                        <a:hlinkClick xmlns:a="http://schemas.openxmlformats.org/drawingml/2006/main" r:id="rId5"/>
+                      </wp:docPr>
+                      <wp:cNvGraphicFramePr>
+                        <a:graphicFrameLocks xmlns:a="http://schemas.openxmlformats.org/drawingml/2006/main" noChangeAspect="1"/>
+                      </wp:cNvGraphicFramePr>
+                      <a:graphic xmlns:a="http://schemas.openxmlformats.org/drawingml/2006/main">
+                        <a:graphicData uri="http://schemas.openxmlformats.org/drawingml/2006/picture">
+                          <pic:pic xmlns:pic="http://schemas.openxmlformats.org/drawingml/2006/picture">
+                            <pic:nvPicPr>
+                              <pic:cNvPr id="5" name="Picture 5">
+                                <a:hlinkClick r:id="rId5"/>
+                              </pic:cNvPr>
+                              <pic:cNvPicPr/>
+                            </pic:nvPicPr>
+                            <pic:blipFill>
+                              <a:blip r:embed="rId6"/>
+                              <a:stretch>
+                                <a:fillRect/>
+                              </a:stretch>
+                            </pic:blipFill>
+                            <pic:spPr>
+                              <a:xfrm>
+                                <a:off x="0" y="0"/>
+                                <a:ext cx="180000" cy="180000"/>
+                              </a:xfrm>
+                              <a:prstGeom prst="rect">
+                                <a:avLst/>
+                              </a:prstGeom>
+                            </pic:spPr>
+                          </pic:pic>
+                        </a:graphicData>
+                      </a:graphic>
+                    </wp:inline>
+                  </w:drawing>
+                </w:r>
+                <w:r>
+                  <w:rPr>
+                    <w:sz w:val="18"/>
+                    <w:szCs w:val="18"/>
+                  </w:rPr>
+                  <w:t xml:space="preserve">   </w:t>
+                </w:r>
+                <w:r>
+                  <w:rPr>
+                    <w:noProof/>
+                    <w:sz w:val="18"/>
+                    <w:szCs w:val="18"/>
+                  </w:rPr>
+                  <w:drawing>
+                    <wp:inline distT="0" distB="0" distL="0" distR="0">
+                      <wp:extent cx="180000" cy="180000"/>
+                      <wp:effectExtent l="0" t="0" r="0" b="0"/>
+                      <wp:docPr id="20" name="Picture 20">
+                        <a:hlinkClick xmlns:a="http://schemas.openxmlformats.org/drawingml/2006/main" r:id="rId7"/>
+                      </wp:docPr>
+                      <wp:cNvGraphicFramePr>
+                        <a:graphicFrameLocks xmlns:a="http://schemas.openxmlformats.org/drawingml/2006/main" noChangeAspect="1"/>
+                      </wp:cNvGraphicFramePr>
+                      <a:graphic xmlns:a="http://schemas.openxmlformats.org/drawingml/2006/main">
+                        <a:graphicData uri="http://schemas.openxmlformats.org/drawingml/2006/picture">
+                          <pic:pic xmlns:pic="http://schemas.openxmlformats.org/drawingml/2006/picture">
+                            <pic:nvPicPr>
+                              <pic:cNvPr id="20" name="Picture 20">
+                                <a:hlinkClick r:id="rId7"/>
+                              </pic:cNvPr>
+                              <pic:cNvPicPr>
+                                <a:picLocks noChangeAspect="1" noChangeArrowheads="1"/>
+                              </pic:cNvPicPr>
+                            </pic:nvPicPr>
+                            <pic:blipFill>
+                              <a:blip r:embed="rId8">
+                                <a:extLst>
+                                  <a:ext uri="{28A0092B-C50C-407E-A947-70E740481C1C}">
+                                    <a14:useLocalDpi xmlns:a14="http://schemas.microsoft.com/office/drawing/2010/main" xmlns:wps="http://schemas.microsoft.com/office/word/2010/wordprocessingShape" xmlns:wpi="http://schemas.microsoft.com/office/word/2010/wordprocessingInk" xmlns:wpg="http://schemas.microsoft.com/office/word/2010/wordprocessingGroup" xmlns:w16se="http://schemas.microsoft.com/office/word/2015/wordml/symex" xmlns:w16cid="http://schemas.microsoft.com/office/word/2016/wordml/cid" xmlns:w15="http://schemas.microsoft.com/office/word/2012/wordml" xmlns:w14="http://schemas.microsoft.com/office/word/2010/wordml" xmlns:w="http://schemas.openxmlformats.org/wordprocessingml/2006/main" xmlns:w10="urn:schemas-microsoft-com:office:word" xmlns:wp14="http://schemas.microsoft.com/office/word/2010/wordprocessingDrawing" xmlns:v="urn:schemas-microsoft-com:vml" xmlns:o="urn:schemas-microsoft-com:office:office" xmlns:am3d="http://schemas.microsoft.com/office/drawing/2017/model3d" xmlns:aink="http://schemas.microsoft.com/office/drawing/2016/ink" xmlns:mc="http://schemas.openxmlformats.org/markup-compatibility/2006" xmlns:cx8="http://schemas.microsoft.com/office/drawing/2016/5/14/chartex" xmlns:cx7="http://schemas.microsoft.com/office/drawing/2016/5/13/chartex" xmlns:cx6="http://schemas.microsoft.com/office/drawing/2016/5/12/chartex" xmlns:cx5="http://schemas.microsoft.com/office/drawing/2016/5/11/chartex" xmlns:cx4="http://schemas.microsoft.com/office/drawing/2016/5/10/chartex" xmlns:cx3="http://schemas.microsoft.com/office/drawing/2016/5/9/chartex" xmlns:cx2="http://schemas.microsoft.com/office/drawing/2015/10/21/chartex" xmlns:cx1="http://schemas.microsoft.com/office/drawing/2015/9/8/chartex" xmlns:cx="http://schemas.microsoft.com/office/drawing/2014/chartex" xmlns:wpc="http://schemas.microsoft.com/office/word/2010/wordprocessingCanvas" xmlns="" val="0"/>
+                                  </a:ext>
+                                  <a:ext uri="{837473B0-CC2E-450A-ABE3-18F120FF3D39}">
+                                    <a1611:picAttrSrcUrl xmlns:a1611="http://schemas.microsoft.com/office/drawing/2016/11/main" xmlns:wps="http://schemas.microsoft.com/office/word/2010/wordprocessingShape" xmlns:wpi="http://schemas.microsoft.com/office/word/2010/wordprocessingInk" xmlns:wpg="http://schemas.microsoft.com/office/word/2010/wordprocessingGroup" xmlns:w16se="http://schemas.microsoft.com/office/word/2015/wordml/symex" xmlns:w16cid="http://schemas.microsoft.com/office/word/2016/wordml/cid" xmlns:w15="http://schemas.microsoft.com/office/word/2012/wordml" xmlns:w14="http://schemas.microsoft.com/office/word/2010/wordml" xmlns:w="http://schemas.openxmlformats.org/wordprocessingml/2006/main" xmlns:w10="urn:schemas-microsoft-com:office:word" xmlns:wp14="http://schemas.microsoft.com/office/word/2010/wordprocessingDrawing" xmlns:v="urn:schemas-microsoft-com:vml" xmlns:o="urn:schemas-microsoft-com:office:office" xmlns:am3d="http://schemas.microsoft.com/office/drawing/2017/model3d" xmlns:aink="http://schemas.microsoft.com/office/drawing/2016/ink" xmlns:mc="http://schemas.openxmlformats.org/markup-compatibility/2006" xmlns:cx8="http://schemas.microsoft.com/office/drawing/2016/5/14/chartex" xmlns:cx7="http://schemas.microsoft.com/office/drawing/2016/5/13/chartex" xmlns:cx6="http://schemas.microsoft.com/office/drawing/2016/5/12/chartex" xmlns:cx5="http://schemas.microsoft.com/office/drawing/2016/5/11/chartex" xmlns:cx4="http://schemas.microsoft.com/office/drawing/2016/5/10/chartex" xmlns:cx3="http://schemas.microsoft.com/office/drawing/2016/5/9/chartex" xmlns:cx2="http://schemas.microsoft.com/office/drawing/2015/10/21/chartex" xmlns:cx1="http://schemas.microsoft.com/office/drawing/2015/9/8/chartex" xmlns:cx="http://schemas.microsoft.com/office/drawing/2014/chartex" xmlns:wpc="http://schemas.microsoft.com/office/word/2010/wordprocessingCanvas" xmlns="" r:id="rId9"/>
+                                  </a:ext>
+                                </a:extLst>
+                              </a:blip>
+                              <a:stretch>
+                                <a:fillRect/>
+                              </a:stretch>
+                            </pic:blipFill>
+                            <pic:spPr bwMode="auto">
+                              <a:xfrm>
+                                <a:off x="0" y="0"/>
+                                <a:ext cx="180000" cy="180000"/>
+                              </a:xfrm>
+                              <a:prstGeom prst="rect">
+                                <a:avLst/>
+                              </a:prstGeom>
+                              <a:noFill/>
+                              <a:ln>
+                                <a:noFill/>
+                              </a:ln>
+                            </pic:spPr>
+                          </pic:pic>
+                        </a:graphicData>
+                      </a:graphic>
+                    </wp:inline>
+                  </w:drawing>
+                </w:r>
+                <w:r>
+                  <w:rPr>
+                    <w:noProof/>
+                    <w:sz w:val="18"/>
+                    <w:szCs w:val="18"/>
+                  </w:rPr>
+                  <w:t xml:space="preserve">   </w:t>
+                </w:r>
+                <w:r>
+                  <w:rPr>
+                    <w:noProof/>
+                    <w:sz w:val="18"/>
+                    <w:szCs w:val="18"/>
+                  </w:rPr>
+                  <w:drawing>
+                    <wp:inline distT="0" distB="0" distL="0" distR="0">
+                      <wp:extent cx="180000" cy="180000"/>
+                      <wp:effectExtent l="0" t="0" r="0" b="0"/>
+                      <wp:docPr id="7" name="Picture 7">
+                        <a:hlinkClick xmlns:a="http://schemas.openxmlformats.org/drawingml/2006/main" r:id="rId10"/>
+                      </wp:docPr>
+                      <wp:cNvGraphicFramePr>
+                        <a:graphicFrameLocks xmlns:a="http://schemas.openxmlformats.org/drawingml/2006/main" noChangeAspect="1"/>
+                      </wp:cNvGraphicFramePr>
+                      <a:graphic xmlns:a="http://schemas.openxmlformats.org/drawingml/2006/main">
+                        <a:graphicData uri="http://schemas.openxmlformats.org/drawingml/2006/picture">
+                          <pic:pic xmlns:pic="http://schemas.openxmlformats.org/drawingml/2006/picture">
+                            <pic:nvPicPr>
+                              <pic:cNvPr id="7" name="Picture 7">
+                                <a:hlinkClick r:id="rId10"/>
+                              </pic:cNvPr>
+                              <pic:cNvPicPr/>
+                            </pic:nvPicPr>
+                            <pic:blipFill>
+                              <a:blip r:embed="rId11"/>
+                              <a:stretch>
+                                <a:fillRect/>
+                              </a:stretch>
+                            </pic:blipFill>
+                            <pic:spPr>
+                              <a:xfrm>
+                                <a:off x="0" y="0"/>
+                                <a:ext cx="180000" cy="180000"/>
+                              </a:xfrm>
+                              <a:prstGeom prst="rect">
+                                <a:avLst/>
+                              </a:prstGeom>
+                            </pic:spPr>
+                          </pic:pic>
+                        </a:graphicData>
+                      </a:graphic>
+                    </wp:inline>
+                  </w:drawing>
+                </w:r>
+                <w:r>
+                  <w:rPr>
+                    <w:sz w:val="18"/>
+                    <w:szCs w:val="18"/>
+                  </w:rPr>
+                  <w:t xml:space="preserve">  </w:t>
+                </w:r>
+                <w:r>
+                  <w:rPr>
+                    <w:noProof/>
+                    <w:sz w:val="18"/>
+                    <w:szCs w:val="18"/>
+                  </w:rPr>
+                  <w:drawing>
+                    <wp:inline distT="0" distB="0" distL="0" distR="0">
+                      <wp:extent cx="180000" cy="180000"/>
+                      <wp:effectExtent l="0" t="0" r="0" b="0"/>
+                      <wp:docPr id="17" name="Picture 17">
+                        <a:hlinkClick xmlns:a="http://schemas.openxmlformats.org/drawingml/2006/main" r:id="rId12"/>
+                      </wp:docPr>
+                      <wp:cNvGraphicFramePr>
+                        <a:graphicFrameLocks xmlns:a="http://schemas.openxmlformats.org/drawingml/2006/main" noChangeAspect="1"/>
+                      </wp:cNvGraphicFramePr>
+                      <a:graphic xmlns:a="http://schemas.openxmlformats.org/drawingml/2006/main">
+                        <a:graphicData uri="http://schemas.openxmlformats.org/drawingml/2006/picture">
+                          <pic:pic xmlns:pic="http://schemas.openxmlformats.org/drawingml/2006/picture">
+                            <pic:nvPicPr>
+                              <pic:cNvPr id="17" name="Picture 17">
+                                <a:hlinkClick r:id="rId12"/>
+                              </pic:cNvPr>
+                              <pic:cNvPicPr/>
+                            </pic:nvPicPr>
+                            <pic:blipFill>
+                              <a:blip r:embed="rId13"/>
+                              <a:stretch>
+                                <a:fillRect/>
+                              </a:stretch>
+                            </pic:blipFill>
+                            <pic:spPr>
+                              <a:xfrm>
+                                <a:off x="0" y="0"/>
+                                <a:ext cx="180000" cy="180000"/>
+                              </a:xfrm>
+                              <a:prstGeom prst="rect">
+                                <a:avLst/>
+                              </a:prstGeom>
+                            </pic:spPr>
+                          </pic:pic>
+                        </a:graphicData>
+                      </a:graphic>
+                    </wp:inline>
+                  </w:drawing>
+                </w:r>
+                <w:r>
+                  <w:rPr>
+                    <w:sz w:val="18"/>
+                    <w:szCs w:val="18"/>
+                  </w:rPr>
+                  <w:t xml:space="preserve">   </w:t>
+                </w:r>
+                <w:r>
+                  <w:rPr>
+                    <w:noProof/>
+                    <w:sz w:val="18"/>
+                    <w:szCs w:val="18"/>
+                  </w:rPr>
+                  <w:drawing>
+                    <wp:inline distT="0" distB="0" distL="0" distR="0">
+                      <wp:extent cx="180000" cy="180000"/>
+                      <wp:effectExtent l="0" t="0" r="0" b="0"/>
+                      <wp:docPr id="21" name="Picture 21">
+                        <a:hlinkClick xmlns:a="http://schemas.openxmlformats.org/drawingml/2006/main" r:id="rId14"/>
+                      </wp:docPr>
+                      <wp:cNvGraphicFramePr>
+                        <a:graphicFrameLocks xmlns:a="http://schemas.openxmlformats.org/drawingml/2006/main" noChangeAspect="1"/>
+                      </wp:cNvGraphicFramePr>
+                      <a:graphic xmlns:a="http://schemas.openxmlformats.org/drawingml/2006/main">
+                        <a:graphicData uri="http://schemas.openxmlformats.org/drawingml/2006/picture">
+                          <pic:pic xmlns:pic="http://schemas.openxmlformats.org/drawingml/2006/picture">
+                            <pic:nvPicPr>
+                              <pic:cNvPr id="21" name="Picture 21">
+                                <a:hlinkClick r:id="rId14"/>
+                              </pic:cNvPr>
+                              <pic:cNvPicPr>
+                                <a:picLocks noChangeAspect="1" noChangeArrowheads="1"/>
+                              </pic:cNvPicPr>
+                            </pic:nvPicPr>
+                            <pic:blipFill rotWithShape="1">
+                              <a:blip r:embed="rId15">
+                                <a:extLst>
+                                  <a:ext uri="{28A0092B-C50C-407E-A947-70E740481C1C}">
+                                    <a14:useLocalDpi xmlns:a14="http://schemas.microsoft.com/office/drawing/2010/main" xmlns:wps="http://schemas.microsoft.com/office/word/2010/wordprocessingShape" xmlns:wpi="http://schemas.microsoft.com/office/word/2010/wordprocessingInk" xmlns:wpg="http://schemas.microsoft.com/office/word/2010/wordprocessingGroup" xmlns:w16se="http://schemas.microsoft.com/office/word/2015/wordml/symex" xmlns:w16cid="http://schemas.microsoft.com/office/word/2016/wordml/cid" xmlns:w15="http://schemas.microsoft.com/office/word/2012/wordml" xmlns:w14="http://schemas.microsoft.com/office/word/2010/wordml" xmlns:w="http://schemas.openxmlformats.org/wordprocessingml/2006/main" xmlns:w10="urn:schemas-microsoft-com:office:word" xmlns:wp14="http://schemas.microsoft.com/office/word/2010/wordprocessingDrawing" xmlns:v="urn:schemas-microsoft-com:vml" xmlns:o="urn:schemas-microsoft-com:office:office" xmlns:am3d="http://schemas.microsoft.com/office/drawing/2017/model3d" xmlns:aink="http://schemas.microsoft.com/office/drawing/2016/ink" xmlns:mc="http://schemas.openxmlformats.org/markup-compatibility/2006" xmlns:cx8="http://schemas.microsoft.com/office/drawing/2016/5/14/chartex" xmlns:cx7="http://schemas.microsoft.com/office/drawing/2016/5/13/chartex" xmlns:cx6="http://schemas.microsoft.com/office/drawing/2016/5/12/chartex" xmlns:cx5="http://schemas.microsoft.com/office/drawing/2016/5/11/chartex" xmlns:cx4="http://schemas.microsoft.com/office/drawing/2016/5/10/chartex" xmlns:cx3="http://schemas.microsoft.com/office/drawing/2016/5/9/chartex" xmlns:cx2="http://schemas.microsoft.com/office/drawing/2015/10/21/chartex" xmlns:cx1="http://schemas.microsoft.com/office/drawing/2015/9/8/chartex" xmlns:cx="http://schemas.microsoft.com/office/drawing/2014/chartex" xmlns:wpc="http://schemas.microsoft.com/office/word/2010/wordprocessingCanvas" xmlns="" val="0"/>
+                                  </a:ext>
+                                </a:extLst>
+                              </a:blip>
+                              <a:srcRect l="-152" t="-76" r="-152" b="-76"/>
+                              <a:stretch/>
+                            </pic:blipFill>
+                            <pic:spPr bwMode="auto">
+                              <a:xfrm>
+                                <a:off x="0" y="0"/>
+                                <a:ext cx="180000" cy="180000"/>
+                              </a:xfrm>
+                              <a:prstGeom prst="rect">
+                                <a:avLst/>
+                              </a:prstGeom>
+                              <a:noFill/>
+                              <a:ln>
+                                <a:noFill/>
+                              </a:ln>
+                              <a:extLst>
+                                <a:ext uri="{53640926-AAD7-44D8-BBD7-CCE9431645EC}">
+                                  <a14:shadowObscured xmlns:a14="http://schemas.microsoft.com/office/drawing/2010/main" xmlns:wps="http://schemas.microsoft.com/office/word/2010/wordprocessingShape" xmlns:wpi="http://schemas.microsoft.com/office/word/2010/wordprocessingInk" xmlns:wpg="http://schemas.microsoft.com/office/word/2010/wordprocessingGroup" xmlns:w16se="http://schemas.microsoft.com/office/word/2015/wordml/symex" xmlns:w16cid="http://schemas.microsoft.com/office/word/2016/wordml/cid" xmlns:w15="http://schemas.microsoft.com/office/word/2012/wordml" xmlns:w14="http://schemas.microsoft.com/office/word/2010/wordml" xmlns:w="http://schemas.openxmlformats.org/wordprocessingml/2006/main" xmlns:w10="urn:schemas-microsoft-com:office:word" xmlns:wp14="http://schemas.microsoft.com/office/word/2010/wordprocessingDrawing" xmlns:v="urn:schemas-microsoft-com:vml" xmlns:o="urn:schemas-microsoft-com:office:office" xmlns:am3d="http://schemas.microsoft.com/office/drawing/2017/model3d" xmlns:aink="http://schemas.microsoft.com/office/drawing/2016/ink" xmlns:mc="http://schemas.openxmlformats.org/markup-compatibility/2006" xmlns:cx8="http://schemas.microsoft.com/office/drawing/2016/5/14/chartex" xmlns:cx7="http://schemas.microsoft.com/office/drawing/2016/5/13/chartex" xmlns:cx6="http://schemas.microsoft.com/office/drawing/2016/5/12/chartex" xmlns:cx5="http://schemas.microsoft.com/office/drawing/2016/5/11/chartex" xmlns:cx4="http://schemas.microsoft.com/office/drawing/2016/5/10/chartex" xmlns:cx3="http://schemas.microsoft.com/office/drawing/2016/5/9/chartex" xmlns:cx2="http://schemas.microsoft.com/office/drawing/2015/10/21/chartex" xmlns:cx1="http://schemas.microsoft.com/office/drawing/2015/9/8/chartex" xmlns:cx="http://schemas.microsoft.com/office/drawing/2014/chartex" xmlns:wpc="http://schemas.microsoft.com/office/word/2010/wordprocessingCanvas" xmlns=""/>
+                                </a:ext>
+                              </a:extLst>
+                            </pic:spPr>
+                          </pic:pic>
+                        </a:graphicData>
+                      </a:graphic>
+                    </wp:inline>
+                  </w:drawing>
+                </w:r>
+                <w:r>
+                  <w:rPr>
+                    <w:sz w:val="18"/>
+                    <w:szCs w:val="18"/>
+                  </w:rPr>
+                  <w:t xml:space="preserve">   </w:t>
+                </w:r>
+                <w:r>
+                  <w:rPr>
+                    <w:noProof/>
+                    <w:sz w:val="18"/>
+                    <w:szCs w:val="18"/>
+                  </w:rPr>
+                  <w:drawing>
+                    <wp:inline distT="0" distB="0" distL="0" distR="0">
+                      <wp:extent cx="180000" cy="180000"/>
+                      <wp:effectExtent l="0" t="0" r="0" b="0"/>
+                      <wp:docPr id="22" name="Picture 22">
+                        <a:hlinkClick xmlns:a="http://schemas.openxmlformats.org/drawingml/2006/main" r:id="rId16"/>
+                      </wp:docPr>
+                      <wp:cNvGraphicFramePr>
+                        <a:graphicFrameLocks xmlns:a="http://schemas.openxmlformats.org/drawingml/2006/main" noChangeAspect="1"/>
+                      </wp:cNvGraphicFramePr>
+                      <a:graphic xmlns:a="http://schemas.openxmlformats.org/drawingml/2006/main">
+                        <a:graphicData uri="http://schemas.openxmlformats.org/drawingml/2006/picture">
+                          <pic:pic xmlns:pic="http://schemas.openxmlformats.org/drawingml/2006/picture">
+                            <pic:nvPicPr>
+                              <pic:cNvPr id="22" name="Picture 22">
+                                <a:hlinkClick r:id="rId16"/>
+                              </pic:cNvPr>
+                              <pic:cNvPicPr>
+                                <a:picLocks noChangeAspect="1" noChangeArrowheads="1"/>
+                              </pic:cNvPicPr>
+                            </pic:nvPicPr>
+                            <pic:blipFill>
+                              <a:blip r:embed="rId17">
+                                <a:extLst>
+                                  <a:ext uri="{28A0092B-C50C-407E-A947-70E740481C1C}">
+                                    <a14:useLocalDpi xmlns:a14="http://schemas.microsoft.com/office/drawing/2010/main" xmlns:wps="http://schemas.microsoft.com/office/word/2010/wordprocessingShape" xmlns:wpi="http://schemas.microsoft.com/office/word/2010/wordprocessingInk" xmlns:wpg="http://schemas.microsoft.com/office/word/2010/wordprocessingGroup" xmlns:w16se="http://schemas.microsoft.com/office/word/2015/wordml/symex" xmlns:w16cid="http://schemas.microsoft.com/office/word/2016/wordml/cid" xmlns:w15="http://schemas.microsoft.com/office/word/2012/wordml" xmlns:w14="http://schemas.microsoft.com/office/word/2010/wordml" xmlns:w="http://schemas.openxmlformats.org/wordprocessingml/2006/main" xmlns:w10="urn:schemas-microsoft-com:office:word" xmlns:wp14="http://schemas.microsoft.com/office/word/2010/wordprocessingDrawing" xmlns:v="urn:schemas-microsoft-com:vml" xmlns:o="urn:schemas-microsoft-com:office:office" xmlns:am3d="http://schemas.microsoft.com/office/drawing/2017/model3d" xmlns:aink="http://schemas.microsoft.com/office/drawing/2016/ink" xmlns:mc="http://schemas.openxmlformats.org/markup-compatibility/2006" xmlns:cx8="http://schemas.microsoft.com/office/drawing/2016/5/14/chartex" xmlns:cx7="http://schemas.microsoft.com/office/drawing/2016/5/13/chartex" xmlns:cx6="http://schemas.microsoft.com/office/drawing/2016/5/12/chartex" xmlns:cx5="http://schemas.microsoft.com/office/drawing/2016/5/11/chartex" xmlns:cx4="http://schemas.microsoft.com/office/drawing/2016/5/10/chartex" xmlns:cx3="http://schemas.microsoft.com/office/drawing/2016/5/9/chartex" xmlns:cx2="http://schemas.microsoft.com/office/drawing/2015/10/21/chartex" xmlns:cx1="http://schemas.microsoft.com/office/drawing/2015/9/8/chartex" xmlns:cx="http://schemas.microsoft.com/office/drawing/2014/chartex" xmlns:wpc="http://schemas.microsoft.com/office/word/2010/wordprocessingCanvas" xmlns="" val="0"/>
+                                  </a:ext>
+                                </a:extLst>
+                              </a:blip>
+                              <a:srcRect/>
+                              <a:stretch>
+                                <a:fillRect/>
+                              </a:stretch>
+                            </pic:blipFill>
+                            <pic:spPr bwMode="auto">
+                              <a:xfrm>
+                                <a:off x="0" y="0"/>
+                                <a:ext cx="180000" cy="180000"/>
+                              </a:xfrm>
+                              <a:prstGeom prst="rect">
+                                <a:avLst/>
+                              </a:prstGeom>
+                              <a:noFill/>
+                              <a:ln>
+                                <a:noFill/>
+                              </a:ln>
+                            </pic:spPr>
+                          </pic:pic>
+                        </a:graphicData>
+                      </a:graphic>
+                    </wp:inline>
+                  </w:drawing>
+                </w:r>
+                <w:r>
+                  <w:rPr>
+                    <w:sz w:val="18"/>
+                    <w:szCs w:val="18"/>
+                  </w:rPr>
+                  <w:t xml:space="preserve">   </w:t>
+                </w:r>
+                <w:r>
+                  <w:rPr>
+                    <w:noProof/>
+                    <w:sz w:val="18"/>
+                    <w:szCs w:val="18"/>
+                  </w:rPr>
+                  <w:drawing>
+                    <wp:inline distT="0" distB="0" distL="0" distR="0">
+                      <wp:extent cx="180000" cy="180000"/>
+                      <wp:effectExtent l="0" t="0" r="0" b="0"/>
+                      <wp:docPr id="23" name="Picture 23">
+                        <a:hlinkClick xmlns:a="http://schemas.openxmlformats.org/drawingml/2006/main" r:id="rId18"/>
+                      </wp:docPr>
+                      <wp:cNvGraphicFramePr>
+                        <a:graphicFrameLocks xmlns:a="http://schemas.openxmlformats.org/drawingml/2006/main" noChangeAspect="1"/>
+                      </wp:cNvGraphicFramePr>
+                      <a:graphic xmlns:a="http://schemas.openxmlformats.org/drawingml/2006/main">
+                        <a:graphicData uri="http://schemas.openxmlformats.org/drawingml/2006/picture">
+                          <pic:pic xmlns:pic="http://schemas.openxmlformats.org/drawingml/2006/picture">
+                            <pic:nvPicPr>
+                              <pic:cNvPr id="23" name="Picture 23">
+                                <a:hlinkClick r:id="rId18"/>
+                              </pic:cNvPr>
+                              <pic:cNvPicPr/>
+                            </pic:nvPicPr>
+                            <pic:blipFill>
+                              <a:blip r:embed="rId19"/>
+                              <a:stretch>
+                                <a:fillRect/>
+                              </a:stretch>
+                            </pic:blipFill>
+                            <pic:spPr>
+                              <a:xfrm>
+                                <a:off x="0" y="0"/>
+                                <a:ext cx="180000" cy="180000"/>
+                              </a:xfrm>
+                              <a:prstGeom prst="rect">
+                                <a:avLst/>
+                              </a:prstGeom>
+                            </pic:spPr>
+                          </pic:pic>
+                        </a:graphicData>
+                      </a:graphic>
+                    </wp:inline>
+                  </w:drawing>
+                </w:r>
+              </w:p>
+            </w:txbxContent>
+          </v:textbox>
+        </v:shape>
+      </w:pict>
     </w:r>
     <w:r>
       <w:rPr>
         <w:noProof/>
       </w:rPr>
       <w:drawing>
-        <wp:anchor distT="0" distB="0" distL="114300" distR="114300" simplePos="0" relativeHeight="251694080" behindDoc="0" locked="0" layoutInCell="1" allowOverlap="1" wp14:anchorId="318DB6A9" wp14:editId="57820713">
+        <wp:anchor distT="0" distB="0" distL="114300" distR="114300" simplePos="0" relativeHeight="251694080" behindDoc="0" locked="0" layoutInCell="1" allowOverlap="1">
           <wp:simplePos x="0" y="0"/>
           <wp:positionH relativeFrom="column">
             <wp:posOffset>-10795</wp:posOffset>
@@ -16093,7 +15180,7 @@
           <wp:effectExtent l="0" t="0" r="0" b="5715"/>
           <wp:wrapSquare wrapText="bothSides"/>
           <wp:docPr id="1" name="Picture 1">
-            <a:hlinkClick xmlns:a="http://schemas.openxmlformats.org/drawingml/2006/main" r:id="rId20"/>
+            <a:hlinkClick xmlns:a="http://schemas.openxmlformats.org/drawingml/2006/main" r:id="rId1"/>
           </wp:docPr>
           <wp:cNvGraphicFramePr>
             <a:graphicFrameLocks xmlns:a="http://schemas.openxmlformats.org/drawingml/2006/main" noChangeAspect="1"/>
@@ -16103,17 +15190,17 @@
               <pic:pic xmlns:pic="http://schemas.openxmlformats.org/drawingml/2006/picture">
                 <pic:nvPicPr>
                   <pic:cNvPr id="1" name="Picture 1">
-                    <a:hlinkClick r:id="rId20"/>
+                    <a:hlinkClick r:id="rId1"/>
                   </pic:cNvPr>
                   <pic:cNvPicPr>
                     <a:picLocks noChangeAspect="1" noChangeArrowheads="1"/>
                   </pic:cNvPicPr>
                 </pic:nvPicPr>
                 <pic:blipFill>
-                  <a:blip r:embed="rId21">
+                  <a:blip r:embed="rId20">
                     <a:extLst>
                       <a:ext uri="{28A0092B-C50C-407E-A947-70E740481C1C}">
-                        <a14:useLocalDpi xmlns:a14="http://schemas.microsoft.com/office/drawing/2010/main" val="0"/>
+                        <a14:useLocalDpi xmlns:a14="http://schemas.microsoft.com/office/drawing/2010/main" xmlns:wps="http://schemas.microsoft.com/office/word/2010/wordprocessingShape" xmlns:wpi="http://schemas.microsoft.com/office/word/2010/wordprocessingInk" xmlns:wpg="http://schemas.microsoft.com/office/word/2010/wordprocessingGroup" xmlns:w16se="http://schemas.microsoft.com/office/word/2015/wordml/symex" xmlns:w16cid="http://schemas.microsoft.com/office/word/2016/wordml/cid" xmlns:w15="http://schemas.microsoft.com/office/word/2012/wordml" xmlns:w14="http://schemas.microsoft.com/office/word/2010/wordml" xmlns:w="http://schemas.openxmlformats.org/wordprocessingml/2006/main" xmlns:w10="urn:schemas-microsoft-com:office:word" xmlns:wp14="http://schemas.microsoft.com/office/word/2010/wordprocessingDrawing" xmlns:v="urn:schemas-microsoft-com:vml" xmlns:o="urn:schemas-microsoft-com:office:office" xmlns:am3d="http://schemas.microsoft.com/office/drawing/2017/model3d" xmlns:aink="http://schemas.microsoft.com/office/drawing/2016/ink" xmlns:mc="http://schemas.openxmlformats.org/markup-compatibility/2006" xmlns:cx8="http://schemas.microsoft.com/office/drawing/2016/5/14/chartex" xmlns:cx7="http://schemas.microsoft.com/office/drawing/2016/5/13/chartex" xmlns:cx6="http://schemas.microsoft.com/office/drawing/2016/5/12/chartex" xmlns:cx5="http://schemas.microsoft.com/office/drawing/2016/5/11/chartex" xmlns:cx4="http://schemas.microsoft.com/office/drawing/2016/5/10/chartex" xmlns:cx3="http://schemas.microsoft.com/office/drawing/2016/5/9/chartex" xmlns:cx2="http://schemas.microsoft.com/office/drawing/2015/10/21/chartex" xmlns:cx1="http://schemas.microsoft.com/office/drawing/2015/9/8/chartex" xmlns:cx="http://schemas.microsoft.com/office/drawing/2014/chartex" xmlns:wpc="http://schemas.microsoft.com/office/word/2010/wordprocessingCanvas" xmlns="" val="0"/>
                       </a:ext>
                     </a:extLst>
                   </a:blip>
@@ -16138,12 +15225,6 @@
               </pic:pic>
             </a:graphicData>
           </a:graphic>
-          <wp14:sizeRelH relativeFrom="margin">
-            <wp14:pctWidth>0</wp14:pctWidth>
-          </wp14:sizeRelH>
-          <wp14:sizeRelV relativeFrom="margin">
-            <wp14:pctHeight>0</wp14:pctHeight>
-          </wp14:sizeRelV>
         </wp:anchor>
       </w:drawing>
     </w:r>
@@ -16151,362 +15232,101 @@
       <w:rPr>
         <w:noProof/>
       </w:rPr>
-      <mc:AlternateContent>
-        <mc:Choice Requires="wps">
-          <w:drawing>
-            <wp:anchor distT="0" distB="0" distL="114300" distR="114300" simplePos="0" relativeHeight="251622400" behindDoc="0" locked="0" layoutInCell="1" allowOverlap="1" wp14:anchorId="6D6A420E" wp14:editId="43DCDE78">
-              <wp:simplePos x="0" y="0"/>
-              <wp:positionH relativeFrom="column">
-                <wp:posOffset>-1270</wp:posOffset>
-              </wp:positionH>
-              <wp:positionV relativeFrom="paragraph">
-                <wp:posOffset>66040</wp:posOffset>
-              </wp:positionV>
-              <wp:extent cx="6614160" cy="0"/>
-              <wp:effectExtent l="0" t="0" r="0" b="0"/>
-              <wp:wrapNone/>
-              <wp:docPr id="19" name="Straight Connector 19"/>
-              <wp:cNvGraphicFramePr/>
-              <a:graphic xmlns:a="http://schemas.openxmlformats.org/drawingml/2006/main">
-                <a:graphicData uri="http://schemas.microsoft.com/office/word/2010/wordprocessingShape">
-                  <wps:wsp>
-                    <wps:cNvCnPr/>
-                    <wps:spPr>
-                      <a:xfrm flipV="1">
-                        <a:off x="0" y="0"/>
-                        <a:ext cx="6614160" cy="0"/>
-                      </a:xfrm>
-                      <a:prstGeom prst="line">
-                        <a:avLst/>
-                      </a:prstGeom>
-                      <a:ln w="12700" cap="rnd">
-                        <a:solidFill>
-                          <a:schemeClr val="accent6">
-                            <a:lumMod val="50000"/>
-                          </a:schemeClr>
-                        </a:solidFill>
-                      </a:ln>
-                    </wps:spPr>
-                    <wps:style>
-                      <a:lnRef idx="1">
-                        <a:schemeClr val="accent1"/>
-                      </a:lnRef>
-                      <a:fillRef idx="0">
-                        <a:schemeClr val="accent1"/>
-                      </a:fillRef>
-                      <a:effectRef idx="0">
-                        <a:schemeClr val="accent1"/>
-                      </a:effectRef>
-                      <a:fontRef idx="minor">
-                        <a:schemeClr val="tx1"/>
-                      </a:fontRef>
-                    </wps:style>
-                    <wps:bodyPr/>
-                  </wps:wsp>
-                </a:graphicData>
-              </a:graphic>
-              <wp14:sizeRelH relativeFrom="page">
-                <wp14:pctWidth>0</wp14:pctWidth>
-              </wp14:sizeRelH>
-              <wp14:sizeRelV relativeFrom="page">
-                <wp14:pctHeight>0</wp14:pctHeight>
-              </wp14:sizeRelV>
-            </wp:anchor>
-          </w:drawing>
-        </mc:Choice>
-        <mc:Fallback>
-          <w:pict>
-            <v:line w14:anchorId="60BE7D18" id="Straight Connector 19" o:spid="_x0000_s1026" style="position:absolute;flip:y;z-index:251622400;visibility:visible;mso-wrap-style:square;mso-width-percent:0;mso-height-percent:0;mso-wrap-distance-left:9pt;mso-wrap-distance-top:0;mso-wrap-distance-right:9pt;mso-wrap-distance-bottom:0;mso-position-horizontal:absolute;mso-position-horizontal-relative:text;mso-position-vertical:absolute;mso-position-vertical-relative:text;mso-width-percent:0;mso-height-percent:0;mso-width-relative:page;mso-height-relative:page" from="-.1pt,5.2pt" to="520.7pt,5.2pt" o:gfxdata="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" strokecolor="#974706 [1609]" strokeweight="1pt">
-              <v:stroke endcap="round"/>
-            </v:line>
-          </w:pict>
-        </mc:Fallback>
-      </mc:AlternateContent>
+      <w:pict>
+        <v:line id="Straight Connector 19" o:spid="_x0000_s4098" style="position:absolute;flip:y;z-index:251622400;visibility:visible;mso-position-horizontal-relative:text;mso-position-vertical-relative:text" from="-.1pt,5.2pt" to="520.7pt,5.2pt" o:gfxdata="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" strokecolor="#974706 [1609]" strokeweight="1pt">
+          <v:stroke endcap="round"/>
+        </v:line>
+      </w:pict>
     </w:r>
     <w:r>
       <w:rPr>
         <w:noProof/>
       </w:rPr>
-      <mc:AlternateContent>
-        <mc:Choice Requires="wps">
-          <w:drawing>
-            <wp:anchor distT="0" distB="0" distL="114300" distR="114300" simplePos="0" relativeHeight="251663360" behindDoc="0" locked="0" layoutInCell="1" allowOverlap="1" wp14:anchorId="60DB5C39" wp14:editId="4AFE2DA6">
-              <wp:simplePos x="0" y="0"/>
-              <wp:positionH relativeFrom="column">
-                <wp:posOffset>5647055</wp:posOffset>
-              </wp:positionH>
-              <wp:positionV relativeFrom="paragraph">
-                <wp:posOffset>342265</wp:posOffset>
-              </wp:positionV>
-              <wp:extent cx="900430" cy="201930"/>
-              <wp:effectExtent l="0" t="0" r="13970" b="7620"/>
-              <wp:wrapNone/>
-              <wp:docPr id="4" name="Text Box 4"/>
-              <wp:cNvGraphicFramePr/>
-              <a:graphic xmlns:a="http://schemas.openxmlformats.org/drawingml/2006/main">
-                <a:graphicData uri="http://schemas.microsoft.com/office/word/2010/wordprocessingShape">
-                  <wps:wsp>
-                    <wps:cNvSpPr txBox="1"/>
-                    <wps:spPr>
-                      <a:xfrm>
-                        <a:off x="0" y="0"/>
-                        <a:ext cx="900430" cy="201930"/>
-                      </a:xfrm>
-                      <a:prstGeom prst="rect">
-                        <a:avLst/>
-                      </a:prstGeom>
-                      <a:noFill/>
-                      <a:ln w="6350">
-                        <a:noFill/>
-                      </a:ln>
-                      <a:effectLst/>
-                    </wps:spPr>
-                    <wps:style>
-                      <a:lnRef idx="0">
-                        <a:schemeClr val="accent1"/>
-                      </a:lnRef>
-                      <a:fillRef idx="0">
-                        <a:schemeClr val="accent1"/>
-                      </a:fillRef>
-                      <a:effectRef idx="0">
-                        <a:schemeClr val="accent1"/>
-                      </a:effectRef>
-                      <a:fontRef idx="minor">
-                        <a:schemeClr val="dk1"/>
-                      </a:fontRef>
-                    </wps:style>
-                    <wps:txbx>
-                      <w:txbxContent>
-                        <w:p>
-                          <w:pPr>
-                            <w:spacing w:after="0" w:line="240" w:lineRule="auto"/>
-                            <w:jc w:val="right"/>
-                            <w:rPr>
-                              <w:sz w:val="18"/>
-                              <w:szCs w:val="18"/>
-                            </w:rPr>
-                          </w:pPr>
-                          <w:r>
-                            <w:rPr>
-                              <w:sz w:val="18"/>
-                              <w:szCs w:val="18"/>
-                            </w:rPr>
-                            <w:t xml:space="preserve">Page </w:t>
-                          </w:r>
-                          <w:r>
-                            <w:rPr>
-                              <w:sz w:val="18"/>
-                              <w:szCs w:val="18"/>
-                            </w:rPr>
-                            <w:fldChar w:fldCharType="begin"/>
-                          </w:r>
-                          <w:r>
-                            <w:rPr>
-                              <w:sz w:val="18"/>
-                              <w:szCs w:val="18"/>
-                            </w:rPr>
-                            <w:instrText xml:space="preserve"> PAGE   \* MERGEFORMAT </w:instrText>
-                          </w:r>
-                          <w:r>
-                            <w:rPr>
-                              <w:sz w:val="18"/>
-                              <w:szCs w:val="18"/>
-                            </w:rPr>
-                            <w:fldChar w:fldCharType="separate"/>
-                          </w:r>
-                          <w:r>
-                            <w:rPr>
-                              <w:noProof/>
-                              <w:sz w:val="18"/>
-                              <w:szCs w:val="18"/>
-                            </w:rPr>
-                            <w:t>1</w:t>
-                          </w:r>
-                          <w:r>
-                            <w:rPr>
-                              <w:sz w:val="18"/>
-                              <w:szCs w:val="18"/>
-                            </w:rPr>
-                            <w:fldChar w:fldCharType="end"/>
-                          </w:r>
-                          <w:r>
-                            <w:rPr>
-                              <w:sz w:val="18"/>
-                              <w:szCs w:val="18"/>
-                            </w:rPr>
-                            <w:t xml:space="preserve"> of </w:t>
-                          </w:r>
-                          <w:r>
-                            <w:rPr>
-                              <w:sz w:val="18"/>
-                              <w:szCs w:val="18"/>
-                            </w:rPr>
-                            <w:fldChar w:fldCharType="begin"/>
-                          </w:r>
-                          <w:r>
-                            <w:rPr>
-                              <w:sz w:val="18"/>
-                              <w:szCs w:val="18"/>
-                            </w:rPr>
-                            <w:instrText xml:space="preserve"> NUMPAGES   \* MERGEFORMAT </w:instrText>
-                          </w:r>
-                          <w:r>
-                            <w:rPr>
-                              <w:sz w:val="18"/>
-                              <w:szCs w:val="18"/>
-                            </w:rPr>
-                            <w:fldChar w:fldCharType="separate"/>
-                          </w:r>
-                          <w:r>
-                            <w:rPr>
-                              <w:noProof/>
-                              <w:sz w:val="18"/>
-                              <w:szCs w:val="18"/>
-                            </w:rPr>
-                            <w:t>1</w:t>
-                          </w:r>
-                          <w:r>
-                            <w:rPr>
-                              <w:sz w:val="18"/>
-                              <w:szCs w:val="18"/>
-                            </w:rPr>
-                            <w:fldChar w:fldCharType="end"/>
-                          </w:r>
-                        </w:p>
-                      </w:txbxContent>
-                    </wps:txbx>
-                    <wps:bodyPr rot="0" spcFirstLastPara="0" vertOverflow="overflow" horzOverflow="overflow" vert="horz" wrap="square" lIns="0" tIns="0" rIns="0" bIns="0" numCol="1" spcCol="0" rtlCol="0" fromWordArt="0" anchor="ctr" anchorCtr="0" forceAA="0" compatLnSpc="1">
-                      <a:prstTxWarp prst="textNoShape">
-                        <a:avLst/>
-                      </a:prstTxWarp>
-                      <a:noAutofit/>
-                    </wps:bodyPr>
-                  </wps:wsp>
-                </a:graphicData>
-              </a:graphic>
-              <wp14:sizeRelH relativeFrom="page">
-                <wp14:pctWidth>0</wp14:pctWidth>
-              </wp14:sizeRelH>
-              <wp14:sizeRelV relativeFrom="page">
-                <wp14:pctHeight>0</wp14:pctHeight>
-              </wp14:sizeRelV>
-            </wp:anchor>
-          </w:drawing>
-        </mc:Choice>
-        <mc:Fallback>
-          <w:pict>
-            <v:shape w14:anchorId="60DB5C39" id="Text Box 4" o:spid="_x0000_s1028" type="#_x0000_t202" style="position:absolute;margin-left:444.65pt;margin-top:26.95pt;width:70.9pt;height:15.9pt;z-index:251663360;visibility:visible;mso-wrap-style:square;mso-width-percent:0;mso-height-percent:0;mso-wrap-distance-left:9pt;mso-wrap-distance-top:0;mso-wrap-distance-right:9pt;mso-wrap-distance-bottom:0;mso-position-horizontal:absolute;mso-position-horizontal-relative:text;mso-position-vertical:absolute;mso-position-vertical-relative:text;mso-width-percent:0;mso-height-percent:0;mso-width-relative:page;mso-height-relative:page;v-text-anchor:middle" o:gfxdata="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" filled="f" stroked="f" strokeweight=".5pt">
-              <v:textbox inset="0,0,0,0">
-                <w:txbxContent>
-                  <w:p>
-                    <w:pPr>
-                      <w:spacing w:after="0" w:line="240" w:lineRule="auto"/>
-                      <w:jc w:val="right"/>
-                      <w:rPr>
-                        <w:sz w:val="18"/>
-                        <w:szCs w:val="18"/>
-                      </w:rPr>
-                    </w:pPr>
-                    <w:r>
-                      <w:rPr>
-                        <w:sz w:val="18"/>
-                        <w:szCs w:val="18"/>
-                      </w:rPr>
-                      <w:t xml:space="preserve">Page </w:t>
-                    </w:r>
-                    <w:r>
-                      <w:rPr>
-                        <w:sz w:val="18"/>
-                        <w:szCs w:val="18"/>
-                      </w:rPr>
-                      <w:fldChar w:fldCharType="begin"/>
-                    </w:r>
-                    <w:r>
-                      <w:rPr>
-                        <w:sz w:val="18"/>
-                        <w:szCs w:val="18"/>
-                      </w:rPr>
-                      <w:instrText xml:space="preserve"> PAGE   \* MERGEFORMAT </w:instrText>
-                    </w:r>
-                    <w:r>
-                      <w:rPr>
-                        <w:sz w:val="18"/>
-                        <w:szCs w:val="18"/>
-                      </w:rPr>
-                      <w:fldChar w:fldCharType="separate"/>
-                    </w:r>
-                    <w:r>
-                      <w:rPr>
-                        <w:noProof/>
-                        <w:sz w:val="18"/>
-                        <w:szCs w:val="18"/>
-                      </w:rPr>
-                      <w:t>1</w:t>
-                    </w:r>
-                    <w:r>
-                      <w:rPr>
-                        <w:sz w:val="18"/>
-                        <w:szCs w:val="18"/>
-                      </w:rPr>
-                      <w:fldChar w:fldCharType="end"/>
-                    </w:r>
-                    <w:r>
-                      <w:rPr>
-                        <w:sz w:val="18"/>
-                        <w:szCs w:val="18"/>
-                      </w:rPr>
-                      <w:t xml:space="preserve"> of </w:t>
-                    </w:r>
-                    <w:r>
-                      <w:rPr>
-                        <w:sz w:val="18"/>
-                        <w:szCs w:val="18"/>
-                      </w:rPr>
-                      <w:fldChar w:fldCharType="begin"/>
-                    </w:r>
-                    <w:r>
-                      <w:rPr>
-                        <w:sz w:val="18"/>
-                        <w:szCs w:val="18"/>
-                      </w:rPr>
-                      <w:instrText xml:space="preserve"> NUMPAGES   \* MERGEFORMAT </w:instrText>
-                    </w:r>
-                    <w:r>
-                      <w:rPr>
-                        <w:sz w:val="18"/>
-                        <w:szCs w:val="18"/>
-                      </w:rPr>
-                      <w:fldChar w:fldCharType="separate"/>
-                    </w:r>
-                    <w:r>
-                      <w:rPr>
-                        <w:noProof/>
-                        <w:sz w:val="18"/>
-                        <w:szCs w:val="18"/>
-                      </w:rPr>
-                      <w:t>1</w:t>
-                    </w:r>
-                    <w:r>
-                      <w:rPr>
-                        <w:sz w:val="18"/>
-                        <w:szCs w:val="18"/>
-                      </w:rPr>
-                      <w:fldChar w:fldCharType="end"/>
-                    </w:r>
-                  </w:p>
-                </w:txbxContent>
-              </v:textbox>
-            </v:shape>
-          </w:pict>
-        </mc:Fallback>
-      </mc:AlternateContent>
+      <w:pict>
+        <v:shape id="Text Box 4" o:spid="_x0000_s4097" type="#_x0000_t202" style="position:absolute;margin-left:444.65pt;margin-top:26.95pt;width:70.9pt;height:15.9pt;z-index:251663360;visibility:visible;mso-position-horizontal-relative:text;mso-position-vertical-relative:text;v-text-anchor:middle" o:gfxdata="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" filled="f" stroked="f" strokeweight=".5pt">
+          <v:textbox inset="0,0,0,0">
+            <w:txbxContent>
+              <w:p>
+                <w:pPr>
+                  <w:spacing w:after="0" w:line="240" w:lineRule="auto"/>
+                  <w:jc w:val="right"/>
+                  <w:rPr>
+                    <w:sz w:val="18"/>
+                    <w:szCs w:val="18"/>
+                  </w:rPr>
+                </w:pPr>
+                <w:r>
+                  <w:rPr>
+                    <w:sz w:val="18"/>
+                    <w:szCs w:val="18"/>
+                  </w:rPr>
+                  <w:t xml:space="preserve">Page </w:t>
+                </w:r>
+                <w:r>
+                  <w:rPr>
+                    <w:sz w:val="18"/>
+                    <w:szCs w:val="18"/>
+                  </w:rPr>
+                  <w:fldChar w:fldCharType="begin"/>
+                </w:r>
+                <w:r>
+                  <w:rPr>
+                    <w:sz w:val="18"/>
+                    <w:szCs w:val="18"/>
+                  </w:rPr>
+                  <w:instrText xml:space="preserve"> PAGE   \* MERGEFORMAT </w:instrText>
+                </w:r>
+                <w:r>
+                  <w:rPr>
+                    <w:sz w:val="18"/>
+                    <w:szCs w:val="18"/>
+                  </w:rPr>
+                  <w:fldChar w:fldCharType="separate"/>
+                </w:r>
+                <w:r>
+                  <w:rPr>
+                    <w:noProof/>
+                    <w:sz w:val="18"/>
+                    <w:szCs w:val="18"/>
+                  </w:rPr>
+                  <w:t>5</w:t>
+                </w:r>
+                <w:r>
+                  <w:rPr>
+                    <w:sz w:val="18"/>
+                    <w:szCs w:val="18"/>
+                  </w:rPr>
+                  <w:fldChar w:fldCharType="end"/>
+                </w:r>
+                <w:r>
+                  <w:rPr>
+                    <w:sz w:val="18"/>
+                    <w:szCs w:val="18"/>
+                  </w:rPr>
+                  <w:t xml:space="preserve"> of </w:t>
+                </w:r>
+                <w:fldSimple w:instr=" NUMPAGES   \* MERGEFORMAT ">
+                  <w:r>
+                    <w:rPr>
+                      <w:noProof/>
+                      <w:sz w:val="18"/>
+                      <w:szCs w:val="18"/>
+                    </w:rPr>
+                    <w:t>9</w:t>
+                  </w:r>
+                </w:fldSimple>
+              </w:p>
+            </w:txbxContent>
+          </v:textbox>
+        </v:shape>
+      </w:pict>
     </w:r>
   </w:p>
 </w:ftr>
 </file>
 
 <file path=word/footnotes.xml><?xml version="1.0" encoding="utf-8"?>
-<w:footnotes xmlns:wpc="http://schemas.microsoft.com/office/word/2010/wordprocessingCanvas" xmlns:cx="http://schemas.microsoft.com/office/drawing/2014/chartex" xmlns:cx1="http://schemas.microsoft.com/office/drawing/2015/9/8/chartex" xmlns:cx2="http://schemas.microsoft.com/office/drawing/2015/10/21/chartex" xmlns:cx3="http://schemas.microsoft.com/office/drawing/2016/5/9/chartex" xmlns:cx4="http://schemas.microsoft.com/office/drawing/2016/5/10/chartex" xmlns:cx5="http://schemas.microsoft.com/office/drawing/2016/5/11/chartex" xmlns:cx6="http://schemas.microsoft.com/office/drawing/2016/5/12/chartex" xmlns:cx7="http://schemas.microsoft.com/office/drawing/2016/5/13/chartex" xmlns:cx8="http://schemas.microsoft.com/office/drawing/2016/5/14/chartex" xmlns:mc="http://schemas.openxmlformats.org/markup-compatibility/2006" xmlns:aink="http://schemas.microsoft.com/office/drawing/2016/ink" xmlns:am3d="http://schemas.microsoft.com/office/drawing/2017/model3d" xmlns:o="urn:schemas-microsoft-com:office:office" xmlns:r="http://schemas.openxmlformats.org/officeDocument/2006/relationships" xmlns:m="http://schemas.openxmlformats.org/officeDocument/2006/math" xmlns:v="urn:schemas-microsoft-com:vml" xmlns:wp14="http://schemas.microsoft.com/office/word/2010/wordprocessingDrawing" xmlns:wp="http://schemas.openxmlformats.org/drawingml/2006/wordprocessingDrawing" xmlns:w10="urn:schemas-microsoft-com:office:word" xmlns:w="http://schemas.openxmlformats.org/wordprocessingml/2006/main" xmlns:w14="http://schemas.microsoft.com/office/word/2010/wordml" xmlns:w15="http://schemas.microsoft.com/office/word/2012/wordml" xmlns:w16cid="http://schemas.microsoft.com/office/word/2016/wordml/cid" xmlns:w16se="http://schemas.microsoft.com/office/word/2015/wordml/symex" xmlns:wpg="http://schemas.microsoft.com/office/word/2010/wordprocessingGroup" xmlns:wpi="http://schemas.microsoft.com/office/word/2010/wordprocessingInk" xmlns:wne="http://schemas.microsoft.com/office/word/2006/wordml" xmlns:wps="http://schemas.microsoft.com/office/word/2010/wordprocessingShape" mc:Ignorable="w14 w15 w16se w16cid wp14">
+<w:footnotes xmlns:ve="http://schemas.openxmlformats.org/markup-compatibility/2006" xmlns:o="urn:schemas-microsoft-com:office:office" xmlns:r="http://schemas.openxmlformats.org/officeDocument/2006/relationships" xmlns:m="http://schemas.openxmlformats.org/officeDocument/2006/math" xmlns:v="urn:schemas-microsoft-com:vml" xmlns:wp="http://schemas.openxmlformats.org/drawingml/2006/wordprocessingDrawing" xmlns:w10="urn:schemas-microsoft-com:office:word" xmlns:w="http://schemas.openxmlformats.org/wordprocessingml/2006/main" xmlns:wne="http://schemas.microsoft.com/office/word/2006/wordml">
   <w:footnote w:type="separator" w:id="-1">
     <w:p>
       <w:pPr>
@@ -16531,10 +15351,10 @@
 </file>
 
 <file path=word/header1.xml><?xml version="1.0" encoding="utf-8"?>
-<w:hdr xmlns:wpc="http://schemas.microsoft.com/office/word/2010/wordprocessingCanvas" xmlns:cx="http://schemas.microsoft.com/office/drawing/2014/chartex" xmlns:cx1="http://schemas.microsoft.com/office/drawing/2015/9/8/chartex" xmlns:cx2="http://schemas.microsoft.com/office/drawing/2015/10/21/chartex" xmlns:cx3="http://schemas.microsoft.com/office/drawing/2016/5/9/chartex" xmlns:cx4="http://schemas.microsoft.com/office/drawing/2016/5/10/chartex" xmlns:cx5="http://schemas.microsoft.com/office/drawing/2016/5/11/chartex" xmlns:cx6="http://schemas.microsoft.com/office/drawing/2016/5/12/chartex" xmlns:cx7="http://schemas.microsoft.com/office/drawing/2016/5/13/chartex" xmlns:cx8="http://schemas.microsoft.com/office/drawing/2016/5/14/chartex" xmlns:mc="http://schemas.openxmlformats.org/markup-compatibility/2006" xmlns:aink="http://schemas.microsoft.com/office/drawing/2016/ink" xmlns:am3d="http://schemas.microsoft.com/office/drawing/2017/model3d" xmlns:o="urn:schemas-microsoft-com:office:office" xmlns:r="http://schemas.openxmlformats.org/officeDocument/2006/relationships" xmlns:m="http://schemas.openxmlformats.org/officeDocument/2006/math" xmlns:v="urn:schemas-microsoft-com:vml" xmlns:wp14="http://schemas.microsoft.com/office/word/2010/wordprocessingDrawing" xmlns:wp="http://schemas.openxmlformats.org/drawingml/2006/wordprocessingDrawing" xmlns:w10="urn:schemas-microsoft-com:office:word" xmlns:w="http://schemas.openxmlformats.org/wordprocessingml/2006/main" xmlns:w14="http://schemas.microsoft.com/office/word/2010/wordml" xmlns:w15="http://schemas.microsoft.com/office/word/2012/wordml" xmlns:w16cid="http://schemas.microsoft.com/office/word/2016/wordml/cid" xmlns:w16se="http://schemas.microsoft.com/office/word/2015/wordml/symex" xmlns:wpg="http://schemas.microsoft.com/office/word/2010/wordprocessingGroup" xmlns:wpi="http://schemas.microsoft.com/office/word/2010/wordprocessingInk" xmlns:wne="http://schemas.microsoft.com/office/word/2006/wordml" xmlns:wps="http://schemas.microsoft.com/office/word/2010/wordprocessingShape" mc:Ignorable="w14 w15 w16se w16cid wp14">
+<w:hdr xmlns:ve="http://schemas.openxmlformats.org/markup-compatibility/2006" xmlns:o="urn:schemas-microsoft-com:office:office" xmlns:r="http://schemas.openxmlformats.org/officeDocument/2006/relationships" xmlns:m="http://schemas.openxmlformats.org/officeDocument/2006/math" xmlns:v="urn:schemas-microsoft-com:vml" xmlns:wp="http://schemas.openxmlformats.org/drawingml/2006/wordprocessingDrawing" xmlns:w10="urn:schemas-microsoft-com:office:word" xmlns:w="http://schemas.openxmlformats.org/wordprocessingml/2006/main" xmlns:wne="http://schemas.microsoft.com/office/word/2006/wordml">
   <w:p>
     <w:pPr>
-      <w:pStyle w:val="Header"/>
+      <w:pStyle w:val="a3"/>
       <w:ind w:hanging="1134"/>
     </w:pPr>
   </w:p>
@@ -16542,8 +15362,8 @@
 </file>
 
 <file path=word/numbering.xml><?xml version="1.0" encoding="utf-8"?>
-<w:numbering xmlns:wpc="http://schemas.microsoft.com/office/word/2010/wordprocessingCanvas" xmlns:cx="http://schemas.microsoft.com/office/drawing/2014/chartex" xmlns:cx1="http://schemas.microsoft.com/office/drawing/2015/9/8/chartex" xmlns:cx2="http://schemas.microsoft.com/office/drawing/2015/10/21/chartex" xmlns:cx3="http://schemas.microsoft.com/office/drawing/2016/5/9/chartex" xmlns:cx4="http://schemas.microsoft.com/office/drawing/2016/5/10/chartex" xmlns:cx5="http://schemas.microsoft.com/office/drawing/2016/5/11/chartex" xmlns:cx6="http://schemas.microsoft.com/office/drawing/2016/5/12/chartex" xmlns:cx7="http://schemas.microsoft.com/office/drawing/2016/5/13/chartex" xmlns:cx8="http://schemas.microsoft.com/office/drawing/2016/5/14/chartex" xmlns:mc="http://schemas.openxmlformats.org/markup-compatibility/2006" xmlns:aink="http://schemas.microsoft.com/office/drawing/2016/ink" xmlns:am3d="http://schemas.microsoft.com/office/drawing/2017/model3d" xmlns:o="urn:schemas-microsoft-com:office:office" xmlns:r="http://schemas.openxmlformats.org/officeDocument/2006/relationships" xmlns:m="http://schemas.openxmlformats.org/officeDocument/2006/math" xmlns:v="urn:schemas-microsoft-com:vml" xmlns:wp14="http://schemas.microsoft.com/office/word/2010/wordprocessingDrawing" xmlns:wp="http://schemas.openxmlformats.org/drawingml/2006/wordprocessingDrawing" xmlns:w10="urn:schemas-microsoft-com:office:word" xmlns:w="http://schemas.openxmlformats.org/wordprocessingml/2006/main" xmlns:w14="http://schemas.microsoft.com/office/word/2010/wordml" xmlns:w15="http://schemas.microsoft.com/office/word/2012/wordml" xmlns:w16cid="http://schemas.microsoft.com/office/word/2016/wordml/cid" xmlns:w16se="http://schemas.microsoft.com/office/word/2015/wordml/symex" xmlns:wpg="http://schemas.microsoft.com/office/word/2010/wordprocessingGroup" xmlns:wpi="http://schemas.microsoft.com/office/word/2010/wordprocessingInk" xmlns:wne="http://schemas.microsoft.com/office/word/2006/wordml" xmlns:wps="http://schemas.microsoft.com/office/word/2010/wordprocessingShape" mc:Ignorable="w14 w15 w16se w16cid wp14">
-  <w:abstractNum w:abstractNumId="0" w15:restartNumberingAfterBreak="0">
+<w:numbering xmlns:ve="http://schemas.openxmlformats.org/markup-compatibility/2006" xmlns:o="urn:schemas-microsoft-com:office:office" xmlns:r="http://schemas.openxmlformats.org/officeDocument/2006/relationships" xmlns:m="http://schemas.openxmlformats.org/officeDocument/2006/math" xmlns:v="urn:schemas-microsoft-com:vml" xmlns:wp="http://schemas.openxmlformats.org/drawingml/2006/wordprocessingDrawing" xmlns:w10="urn:schemas-microsoft-com:office:word" xmlns:w="http://schemas.openxmlformats.org/wordprocessingml/2006/main" xmlns:wne="http://schemas.microsoft.com/office/word/2006/wordml">
+  <w:abstractNum w:abstractNumId="0">
     <w:nsid w:val="04E60920"/>
     <w:multiLevelType w:val="hybridMultilevel"/>
     <w:tmpl w:val="9DB0F662"/>
@@ -16656,7 +15476,7 @@
       </w:rPr>
     </w:lvl>
   </w:abstractNum>
-  <w:abstractNum w:abstractNumId="1" w15:restartNumberingAfterBreak="0">
+  <w:abstractNum w:abstractNumId="1">
     <w:nsid w:val="0BCB1966"/>
     <w:multiLevelType w:val="hybridMultilevel"/>
     <w:tmpl w:val="288856D8"/>
@@ -16769,7 +15589,7 @@
       </w:rPr>
     </w:lvl>
   </w:abstractNum>
-  <w:abstractNum w:abstractNumId="2" w15:restartNumberingAfterBreak="0">
+  <w:abstractNum w:abstractNumId="2">
     <w:nsid w:val="0D150978"/>
     <w:multiLevelType w:val="hybridMultilevel"/>
     <w:tmpl w:val="184A0ED8"/>
@@ -16861,7 +15681,7 @@
       </w:pPr>
     </w:lvl>
   </w:abstractNum>
-  <w:abstractNum w:abstractNumId="3" w15:restartNumberingAfterBreak="0">
+  <w:abstractNum w:abstractNumId="3">
     <w:nsid w:val="12D46FE6"/>
     <w:multiLevelType w:val="hybridMultilevel"/>
     <w:tmpl w:val="2E189FDA"/>
@@ -16974,14 +15794,14 @@
       </w:rPr>
     </w:lvl>
   </w:abstractNum>
-  <w:abstractNum w:abstractNumId="4" w15:restartNumberingAfterBreak="0">
+  <w:abstractNum w:abstractNumId="4">
     <w:nsid w:val="13A00DEC"/>
     <w:multiLevelType w:val="hybridMultilevel"/>
     <w:tmpl w:val="A9E40BD8"/>
     <w:lvl w:ilvl="0" w:tplc="A0E28166">
       <w:start w:val="1"/>
       <w:numFmt w:val="decimal"/>
-      <w:pStyle w:val="Heading2"/>
+      <w:pStyle w:val="2"/>
       <w:lvlText w:val="%1."/>
       <w:lvlJc w:val="left"/>
       <w:pPr>
@@ -17061,7 +15881,7 @@
       </w:pPr>
     </w:lvl>
   </w:abstractNum>
-  <w:abstractNum w:abstractNumId="5" w15:restartNumberingAfterBreak="0">
+  <w:abstractNum w:abstractNumId="5">
     <w:nsid w:val="19FC108B"/>
     <w:multiLevelType w:val="hybridMultilevel"/>
     <w:tmpl w:val="5AE21E18"/>
@@ -17174,7 +15994,7 @@
       </w:rPr>
     </w:lvl>
   </w:abstractNum>
-  <w:abstractNum w:abstractNumId="6" w15:restartNumberingAfterBreak="0">
+  <w:abstractNum w:abstractNumId="6">
     <w:nsid w:val="1D3C450D"/>
     <w:multiLevelType w:val="hybridMultilevel"/>
     <w:tmpl w:val="0732809A"/>
@@ -17263,7 +16083,7 @@
       </w:pPr>
     </w:lvl>
   </w:abstractNum>
-  <w:abstractNum w:abstractNumId="7" w15:restartNumberingAfterBreak="0">
+  <w:abstractNum w:abstractNumId="7">
     <w:nsid w:val="1DAD2515"/>
     <w:multiLevelType w:val="hybridMultilevel"/>
     <w:tmpl w:val="9C1E9A04"/>
@@ -17376,7 +16196,7 @@
       </w:rPr>
     </w:lvl>
   </w:abstractNum>
-  <w:abstractNum w:abstractNumId="8" w15:restartNumberingAfterBreak="0">
+  <w:abstractNum w:abstractNumId="8">
     <w:nsid w:val="22CD3F94"/>
     <w:multiLevelType w:val="hybridMultilevel"/>
     <w:tmpl w:val="A044FDFA"/>
@@ -17462,7 +16282,7 @@
       </w:pPr>
     </w:lvl>
   </w:abstractNum>
-  <w:abstractNum w:abstractNumId="9" w15:restartNumberingAfterBreak="0">
+  <w:abstractNum w:abstractNumId="9">
     <w:nsid w:val="23536430"/>
     <w:multiLevelType w:val="hybridMultilevel"/>
     <w:tmpl w:val="88CCA070"/>
@@ -17575,7 +16395,7 @@
       </w:rPr>
     </w:lvl>
   </w:abstractNum>
-  <w:abstractNum w:abstractNumId="10" w15:restartNumberingAfterBreak="0">
+  <w:abstractNum w:abstractNumId="10">
     <w:nsid w:val="23C737F5"/>
     <w:multiLevelType w:val="hybridMultilevel"/>
     <w:tmpl w:val="13202166"/>
@@ -17664,7 +16484,7 @@
       </w:pPr>
     </w:lvl>
   </w:abstractNum>
-  <w:abstractNum w:abstractNumId="11" w15:restartNumberingAfterBreak="0">
+  <w:abstractNum w:abstractNumId="11">
     <w:nsid w:val="253348C0"/>
     <w:multiLevelType w:val="hybridMultilevel"/>
     <w:tmpl w:val="5CC6AF8A"/>
@@ -17752,7 +16572,7 @@
       </w:pPr>
     </w:lvl>
   </w:abstractNum>
-  <w:abstractNum w:abstractNumId="12" w15:restartNumberingAfterBreak="0">
+  <w:abstractNum w:abstractNumId="12">
     <w:nsid w:val="26413526"/>
     <w:multiLevelType w:val="hybridMultilevel"/>
     <w:tmpl w:val="A1B4F3F4"/>
@@ -17838,7 +16658,7 @@
       </w:pPr>
     </w:lvl>
   </w:abstractNum>
-  <w:abstractNum w:abstractNumId="13" w15:restartNumberingAfterBreak="0">
+  <w:abstractNum w:abstractNumId="13">
     <w:nsid w:val="264860D5"/>
     <w:multiLevelType w:val="hybridMultilevel"/>
     <w:tmpl w:val="1F1CB5CE"/>
@@ -17927,7 +16747,7 @@
       </w:pPr>
     </w:lvl>
   </w:abstractNum>
-  <w:abstractNum w:abstractNumId="14" w15:restartNumberingAfterBreak="0">
+  <w:abstractNum w:abstractNumId="14">
     <w:nsid w:val="268274C7"/>
     <w:multiLevelType w:val="hybridMultilevel"/>
     <w:tmpl w:val="0732809A"/>
@@ -18016,7 +16836,7 @@
       </w:pPr>
     </w:lvl>
   </w:abstractNum>
-  <w:abstractNum w:abstractNumId="15" w15:restartNumberingAfterBreak="0">
+  <w:abstractNum w:abstractNumId="15">
     <w:nsid w:val="2C5B53B7"/>
     <w:multiLevelType w:val="hybridMultilevel"/>
     <w:tmpl w:val="98BE5D62"/>
@@ -18111,7 +16931,7 @@
       </w:pPr>
     </w:lvl>
   </w:abstractNum>
-  <w:abstractNum w:abstractNumId="16" w15:restartNumberingAfterBreak="0">
+  <w:abstractNum w:abstractNumId="16">
     <w:nsid w:val="326B7ADF"/>
     <w:multiLevelType w:val="hybridMultilevel"/>
     <w:tmpl w:val="243464B4"/>
@@ -18206,7 +17026,7 @@
       </w:pPr>
     </w:lvl>
   </w:abstractNum>
-  <w:abstractNum w:abstractNumId="17" w15:restartNumberingAfterBreak="0">
+  <w:abstractNum w:abstractNumId="17">
     <w:nsid w:val="36F1759A"/>
     <w:multiLevelType w:val="hybridMultilevel"/>
     <w:tmpl w:val="AC4C80EA"/>
@@ -18319,7 +17139,7 @@
       </w:rPr>
     </w:lvl>
   </w:abstractNum>
-  <w:abstractNum w:abstractNumId="18" w15:restartNumberingAfterBreak="0">
+  <w:abstractNum w:abstractNumId="18">
     <w:nsid w:val="385C6CB3"/>
     <w:multiLevelType w:val="hybridMultilevel"/>
     <w:tmpl w:val="C1C67C5C"/>
@@ -18432,7 +17252,7 @@
       </w:rPr>
     </w:lvl>
   </w:abstractNum>
-  <w:abstractNum w:abstractNumId="19" w15:restartNumberingAfterBreak="0">
+  <w:abstractNum w:abstractNumId="19">
     <w:nsid w:val="40B63A43"/>
     <w:multiLevelType w:val="hybridMultilevel"/>
     <w:tmpl w:val="4D9EFB84"/>
@@ -18527,7 +17347,7 @@
       </w:pPr>
     </w:lvl>
   </w:abstractNum>
-  <w:abstractNum w:abstractNumId="20" w15:restartNumberingAfterBreak="0">
+  <w:abstractNum w:abstractNumId="20">
     <w:nsid w:val="44BC2519"/>
     <w:multiLevelType w:val="hybridMultilevel"/>
     <w:tmpl w:val="EEB2B3B6"/>
@@ -18616,7 +17436,7 @@
       </w:pPr>
     </w:lvl>
   </w:abstractNum>
-  <w:abstractNum w:abstractNumId="21" w15:restartNumberingAfterBreak="0">
+  <w:abstractNum w:abstractNumId="21">
     <w:nsid w:val="49F15A4A"/>
     <w:multiLevelType w:val="hybridMultilevel"/>
     <w:tmpl w:val="0A829F42"/>
@@ -18702,7 +17522,7 @@
       </w:pPr>
     </w:lvl>
   </w:abstractNum>
-  <w:abstractNum w:abstractNumId="22" w15:restartNumberingAfterBreak="0">
+  <w:abstractNum w:abstractNumId="22">
     <w:nsid w:val="4D796141"/>
     <w:multiLevelType w:val="hybridMultilevel"/>
     <w:tmpl w:val="91D04A66"/>
@@ -18815,7 +17635,7 @@
       </w:rPr>
     </w:lvl>
   </w:abstractNum>
-  <w:abstractNum w:abstractNumId="23" w15:restartNumberingAfterBreak="0">
+  <w:abstractNum w:abstractNumId="23">
     <w:nsid w:val="4F5B2890"/>
     <w:multiLevelType w:val="hybridMultilevel"/>
     <w:tmpl w:val="9FAE4850"/>
@@ -18928,7 +17748,7 @@
       </w:rPr>
     </w:lvl>
   </w:abstractNum>
-  <w:abstractNum w:abstractNumId="24" w15:restartNumberingAfterBreak="0">
+  <w:abstractNum w:abstractNumId="24">
     <w:nsid w:val="50F62E8C"/>
     <w:multiLevelType w:val="hybridMultilevel"/>
     <w:tmpl w:val="E78C85C0"/>
@@ -19041,7 +17861,7 @@
       </w:rPr>
     </w:lvl>
   </w:abstractNum>
-  <w:abstractNum w:abstractNumId="25" w15:restartNumberingAfterBreak="0">
+  <w:abstractNum w:abstractNumId="25">
     <w:nsid w:val="5507266E"/>
     <w:multiLevelType w:val="hybridMultilevel"/>
     <w:tmpl w:val="22522E3A"/>
@@ -19154,7 +17974,7 @@
       </w:rPr>
     </w:lvl>
   </w:abstractNum>
-  <w:abstractNum w:abstractNumId="26" w15:restartNumberingAfterBreak="0">
+  <w:abstractNum w:abstractNumId="26">
     <w:nsid w:val="55990837"/>
     <w:multiLevelType w:val="hybridMultilevel"/>
     <w:tmpl w:val="960254F8"/>
@@ -19267,7 +18087,7 @@
       </w:rPr>
     </w:lvl>
   </w:abstractNum>
-  <w:abstractNum w:abstractNumId="27" w15:restartNumberingAfterBreak="0">
+  <w:abstractNum w:abstractNumId="27">
     <w:nsid w:val="55BC60FF"/>
     <w:multiLevelType w:val="hybridMultilevel"/>
     <w:tmpl w:val="C1FC87D6"/>
@@ -19356,7 +18176,7 @@
       </w:pPr>
     </w:lvl>
   </w:abstractNum>
-  <w:abstractNum w:abstractNumId="28" w15:restartNumberingAfterBreak="0">
+  <w:abstractNum w:abstractNumId="28">
     <w:nsid w:val="57FD43D1"/>
     <w:multiLevelType w:val="hybridMultilevel"/>
     <w:tmpl w:val="A36A9E3E"/>
@@ -19444,7 +18264,7 @@
       </w:pPr>
     </w:lvl>
   </w:abstractNum>
-  <w:abstractNum w:abstractNumId="29" w15:restartNumberingAfterBreak="0">
+  <w:abstractNum w:abstractNumId="29">
     <w:nsid w:val="5E7757B2"/>
     <w:multiLevelType w:val="multilevel"/>
     <w:tmpl w:val="0E203B02"/>
@@ -19530,7 +18350,7 @@
       </w:pPr>
     </w:lvl>
   </w:abstractNum>
-  <w:abstractNum w:abstractNumId="30" w15:restartNumberingAfterBreak="0">
+  <w:abstractNum w:abstractNumId="30">
     <w:nsid w:val="5F9A715F"/>
     <w:multiLevelType w:val="hybridMultilevel"/>
     <w:tmpl w:val="4B26630C"/>
@@ -19643,7 +18463,7 @@
       </w:rPr>
     </w:lvl>
   </w:abstractNum>
-  <w:abstractNum w:abstractNumId="31" w15:restartNumberingAfterBreak="0">
+  <w:abstractNum w:abstractNumId="31">
     <w:nsid w:val="609B5772"/>
     <w:multiLevelType w:val="hybridMultilevel"/>
     <w:tmpl w:val="D86898A2"/>
@@ -19756,7 +18576,7 @@
       </w:rPr>
     </w:lvl>
   </w:abstractNum>
-  <w:abstractNum w:abstractNumId="32" w15:restartNumberingAfterBreak="0">
+  <w:abstractNum w:abstractNumId="32">
     <w:nsid w:val="609D235C"/>
     <w:multiLevelType w:val="hybridMultilevel"/>
     <w:tmpl w:val="848696AC"/>
@@ -19869,7 +18689,7 @@
       </w:rPr>
     </w:lvl>
   </w:abstractNum>
-  <w:abstractNum w:abstractNumId="33" w15:restartNumberingAfterBreak="0">
+  <w:abstractNum w:abstractNumId="33">
     <w:nsid w:val="60FC6BB4"/>
     <w:multiLevelType w:val="hybridMultilevel"/>
     <w:tmpl w:val="671E692E"/>
@@ -19982,7 +18802,7 @@
       </w:rPr>
     </w:lvl>
   </w:abstractNum>
-  <w:abstractNum w:abstractNumId="34" w15:restartNumberingAfterBreak="0">
+  <w:abstractNum w:abstractNumId="34">
     <w:nsid w:val="636274E2"/>
     <w:multiLevelType w:val="hybridMultilevel"/>
     <w:tmpl w:val="0732809A"/>
@@ -20071,7 +18891,7 @@
       </w:pPr>
     </w:lvl>
   </w:abstractNum>
-  <w:abstractNum w:abstractNumId="35" w15:restartNumberingAfterBreak="0">
+  <w:abstractNum w:abstractNumId="35">
     <w:nsid w:val="6B944EC9"/>
     <w:multiLevelType w:val="hybridMultilevel"/>
     <w:tmpl w:val="8076D1AC"/>
@@ -20184,7 +19004,7 @@
       </w:rPr>
     </w:lvl>
   </w:abstractNum>
-  <w:abstractNum w:abstractNumId="36" w15:restartNumberingAfterBreak="0">
+  <w:abstractNum w:abstractNumId="36">
     <w:nsid w:val="6EBD0C51"/>
     <w:multiLevelType w:val="hybridMultilevel"/>
     <w:tmpl w:val="5C28EE1A"/>
@@ -20297,7 +19117,7 @@
       </w:rPr>
     </w:lvl>
   </w:abstractNum>
-  <w:abstractNum w:abstractNumId="37" w15:restartNumberingAfterBreak="0">
+  <w:abstractNum w:abstractNumId="37">
     <w:nsid w:val="75F22415"/>
     <w:multiLevelType w:val="hybridMultilevel"/>
     <w:tmpl w:val="DB2EF382"/>
@@ -20383,7 +19203,7 @@
       </w:pPr>
     </w:lvl>
   </w:abstractNum>
-  <w:abstractNum w:abstractNumId="38" w15:restartNumberingAfterBreak="0">
+  <w:abstractNum w:abstractNumId="38">
     <w:nsid w:val="766D73FB"/>
     <w:multiLevelType w:val="hybridMultilevel"/>
     <w:tmpl w:val="646AC9A6"/>
@@ -20472,7 +19292,7 @@
       </w:pPr>
     </w:lvl>
   </w:abstractNum>
-  <w:abstractNum w:abstractNumId="39" w15:restartNumberingAfterBreak="0">
+  <w:abstractNum w:abstractNumId="39">
     <w:nsid w:val="771A7929"/>
     <w:multiLevelType w:val="hybridMultilevel"/>
     <w:tmpl w:val="B5EA489E"/>
@@ -20585,7 +19405,7 @@
       </w:rPr>
     </w:lvl>
   </w:abstractNum>
-  <w:abstractNum w:abstractNumId="40" w15:restartNumberingAfterBreak="0">
+  <w:abstractNum w:abstractNumId="40">
     <w:nsid w:val="7A0155B4"/>
     <w:multiLevelType w:val="hybridMultilevel"/>
     <w:tmpl w:val="581A57DA"/>
@@ -20852,7 +19672,7 @@
 </file>
 
 <file path=word/styles.xml><?xml version="1.0" encoding="utf-8"?>
-<w:styles xmlns:mc="http://schemas.openxmlformats.org/markup-compatibility/2006" xmlns:r="http://schemas.openxmlformats.org/officeDocument/2006/relationships" xmlns:w="http://schemas.openxmlformats.org/wordprocessingml/2006/main" xmlns:w14="http://schemas.microsoft.com/office/word/2010/wordml" xmlns:w15="http://schemas.microsoft.com/office/word/2012/wordml" xmlns:w16cid="http://schemas.microsoft.com/office/word/2016/wordml/cid" xmlns:w16se="http://schemas.microsoft.com/office/word/2015/wordml/symex" mc:Ignorable="w14 w15 w16se w16cid">
+<w:styles xmlns:r="http://schemas.openxmlformats.org/officeDocument/2006/relationships" xmlns:w="http://schemas.openxmlformats.org/wordprocessingml/2006/main">
   <w:docDefaults>
     <w:rPrDefault>
       <w:rPr>
@@ -20868,385 +19688,146 @@
       </w:pPr>
     </w:pPrDefault>
   </w:docDefaults>
-  <w:latentStyles w:defLockedState="0" w:defUIPriority="99" w:defSemiHidden="0" w:defUnhideWhenUsed="0" w:defQFormat="0" w:count="376">
-    <w:lsdException w:name="Normal" w:uiPriority="0" w:qFormat="1"/>
-    <w:lsdException w:name="heading 1" w:uiPriority="9" w:qFormat="1"/>
-    <w:lsdException w:name="heading 2" w:semiHidden="1" w:uiPriority="9" w:unhideWhenUsed="1" w:qFormat="1"/>
-    <w:lsdException w:name="heading 3" w:semiHidden="1" w:uiPriority="9" w:unhideWhenUsed="1" w:qFormat="1"/>
-    <w:lsdException w:name="heading 4" w:semiHidden="1" w:uiPriority="9" w:unhideWhenUsed="1" w:qFormat="1"/>
-    <w:lsdException w:name="heading 5" w:semiHidden="1" w:uiPriority="9" w:unhideWhenUsed="1" w:qFormat="1"/>
-    <w:lsdException w:name="heading 6" w:semiHidden="1" w:uiPriority="9" w:unhideWhenUsed="1" w:qFormat="1"/>
-    <w:lsdException w:name="heading 7" w:semiHidden="1" w:uiPriority="9" w:unhideWhenUsed="1" w:qFormat="1"/>
-    <w:lsdException w:name="heading 8" w:semiHidden="1" w:uiPriority="9" w:unhideWhenUsed="1" w:qFormat="1"/>
-    <w:lsdException w:name="heading 9" w:semiHidden="1" w:uiPriority="9" w:unhideWhenUsed="1" w:qFormat="1"/>
-    <w:lsdException w:name="index 1" w:semiHidden="1" w:unhideWhenUsed="1"/>
-    <w:lsdException w:name="index 2" w:semiHidden="1" w:unhideWhenUsed="1"/>
-    <w:lsdException w:name="index 3" w:semiHidden="1" w:unhideWhenUsed="1"/>
-    <w:lsdException w:name="index 4" w:semiHidden="1" w:unhideWhenUsed="1"/>
-    <w:lsdException w:name="index 5" w:semiHidden="1" w:unhideWhenUsed="1"/>
-    <w:lsdException w:name="index 6" w:semiHidden="1" w:unhideWhenUsed="1"/>
-    <w:lsdException w:name="index 7" w:semiHidden="1" w:unhideWhenUsed="1"/>
-    <w:lsdException w:name="index 8" w:semiHidden="1" w:unhideWhenUsed="1"/>
-    <w:lsdException w:name="index 9" w:semiHidden="1" w:unhideWhenUsed="1"/>
-    <w:lsdException w:name="toc 1" w:semiHidden="1" w:uiPriority="39" w:unhideWhenUsed="1"/>
-    <w:lsdException w:name="toc 2" w:semiHidden="1" w:uiPriority="39" w:unhideWhenUsed="1"/>
-    <w:lsdException w:name="toc 3" w:semiHidden="1" w:uiPriority="39" w:unhideWhenUsed="1"/>
-    <w:lsdException w:name="toc 4" w:semiHidden="1" w:uiPriority="39" w:unhideWhenUsed="1"/>
-    <w:lsdException w:name="toc 5" w:semiHidden="1" w:uiPriority="39" w:unhideWhenUsed="1"/>
-    <w:lsdException w:name="toc 6" w:semiHidden="1" w:uiPriority="39" w:unhideWhenUsed="1"/>
-    <w:lsdException w:name="toc 7" w:semiHidden="1" w:uiPriority="39" w:unhideWhenUsed="1"/>
-    <w:lsdException w:name="toc 8" w:semiHidden="1" w:uiPriority="39" w:unhideWhenUsed="1"/>
-    <w:lsdException w:name="toc 9" w:semiHidden="1" w:uiPriority="39" w:unhideWhenUsed="1"/>
-    <w:lsdException w:name="Normal Indent" w:semiHidden="1" w:unhideWhenUsed="1"/>
-    <w:lsdException w:name="footnote text" w:semiHidden="1" w:unhideWhenUsed="1"/>
-    <w:lsdException w:name="annotation text" w:semiHidden="1" w:unhideWhenUsed="1"/>
-    <w:lsdException w:name="header" w:semiHidden="1" w:unhideWhenUsed="1"/>
-    <w:lsdException w:name="footer" w:semiHidden="1" w:unhideWhenUsed="1"/>
-    <w:lsdException w:name="index heading" w:semiHidden="1" w:unhideWhenUsed="1"/>
-    <w:lsdException w:name="caption" w:semiHidden="1" w:uiPriority="35" w:unhideWhenUsed="1" w:qFormat="1"/>
-    <w:lsdException w:name="table of figures" w:semiHidden="1" w:unhideWhenUsed="1"/>
-    <w:lsdException w:name="envelope address" w:semiHidden="1" w:unhideWhenUsed="1"/>
-    <w:lsdException w:name="envelope return" w:semiHidden="1" w:unhideWhenUsed="1"/>
-    <w:lsdException w:name="footnote reference" w:semiHidden="1" w:unhideWhenUsed="1"/>
-    <w:lsdException w:name="annotation reference" w:semiHidden="1" w:unhideWhenUsed="1"/>
-    <w:lsdException w:name="line number" w:semiHidden="1" w:unhideWhenUsed="1"/>
-    <w:lsdException w:name="page number" w:semiHidden="1" w:unhideWhenUsed="1"/>
-    <w:lsdException w:name="endnote reference" w:semiHidden="1" w:unhideWhenUsed="1"/>
-    <w:lsdException w:name="endnote text" w:semiHidden="1" w:unhideWhenUsed="1"/>
-    <w:lsdException w:name="table of authorities" w:semiHidden="1" w:unhideWhenUsed="1"/>
-    <w:lsdException w:name="macro" w:semiHidden="1" w:unhideWhenUsed="1"/>
-    <w:lsdException w:name="toa heading" w:semiHidden="1" w:unhideWhenUsed="1"/>
-    <w:lsdException w:name="List" w:semiHidden="1" w:unhideWhenUsed="1"/>
-    <w:lsdException w:name="List Bullet" w:semiHidden="1" w:unhideWhenUsed="1"/>
-    <w:lsdException w:name="List Number" w:semiHidden="1" w:unhideWhenUsed="1"/>
-    <w:lsdException w:name="List 2" w:semiHidden="1" w:unhideWhenUsed="1"/>
-    <w:lsdException w:name="List 3" w:semiHidden="1" w:unhideWhenUsed="1"/>
-    <w:lsdException w:name="List 4" w:semiHidden="1" w:unhideWhenUsed="1"/>
-    <w:lsdException w:name="List 5" w:semiHidden="1" w:unhideWhenUsed="1"/>
-    <w:lsdException w:name="List Bullet 2" w:semiHidden="1" w:unhideWhenUsed="1"/>
-    <w:lsdException w:name="List Bullet 3" w:semiHidden="1" w:unhideWhenUsed="1"/>
-    <w:lsdException w:name="List Bullet 4" w:semiHidden="1" w:unhideWhenUsed="1"/>
-    <w:lsdException w:name="List Bullet 5" w:semiHidden="1" w:unhideWhenUsed="1"/>
-    <w:lsdException w:name="List Number 2" w:semiHidden="1" w:unhideWhenUsed="1"/>
-    <w:lsdException w:name="List Number 3" w:semiHidden="1" w:unhideWhenUsed="1"/>
-    <w:lsdException w:name="List Number 4" w:semiHidden="1" w:unhideWhenUsed="1"/>
-    <w:lsdException w:name="List Number 5" w:semiHidden="1" w:unhideWhenUsed="1"/>
-    <w:lsdException w:name="Title" w:uiPriority="10"/>
-    <w:lsdException w:name="Closing" w:semiHidden="1" w:unhideWhenUsed="1"/>
-    <w:lsdException w:name="Signature" w:semiHidden="1" w:unhideWhenUsed="1"/>
-    <w:lsdException w:name="Default Paragraph Font" w:semiHidden="1" w:uiPriority="1" w:unhideWhenUsed="1"/>
-    <w:lsdException w:name="Body Text" w:semiHidden="1" w:unhideWhenUsed="1"/>
-    <w:lsdException w:name="Body Text Indent" w:semiHidden="1" w:unhideWhenUsed="1"/>
-    <w:lsdException w:name="List Continue" w:semiHidden="1" w:unhideWhenUsed="1"/>
-    <w:lsdException w:name="List Continue 2" w:semiHidden="1" w:unhideWhenUsed="1"/>
-    <w:lsdException w:name="List Continue 3" w:semiHidden="1" w:unhideWhenUsed="1"/>
-    <w:lsdException w:name="List Continue 4" w:semiHidden="1" w:unhideWhenUsed="1"/>
-    <w:lsdException w:name="List Continue 5" w:semiHidden="1" w:unhideWhenUsed="1"/>
-    <w:lsdException w:name="Message Header" w:semiHidden="1" w:unhideWhenUsed="1"/>
-    <w:lsdException w:name="Subtitle" w:uiPriority="11"/>
-    <w:lsdException w:name="Salutation" w:semiHidden="1" w:unhideWhenUsed="1"/>
-    <w:lsdException w:name="Date" w:semiHidden="1" w:unhideWhenUsed="1"/>
-    <w:lsdException w:name="Body Text First Indent" w:semiHidden="1" w:unhideWhenUsed="1"/>
-    <w:lsdException w:name="Body Text First Indent 2" w:semiHidden="1" w:unhideWhenUsed="1"/>
-    <w:lsdException w:name="Note Heading" w:semiHidden="1" w:unhideWhenUsed="1"/>
-    <w:lsdException w:name="Body Text 2" w:semiHidden="1" w:unhideWhenUsed="1"/>
-    <w:lsdException w:name="Body Text 3" w:semiHidden="1" w:unhideWhenUsed="1"/>
-    <w:lsdException w:name="Body Text Indent 2" w:semiHidden="1" w:unhideWhenUsed="1"/>
-    <w:lsdException w:name="Body Text Indent 3" w:semiHidden="1" w:unhideWhenUsed="1"/>
-    <w:lsdException w:name="Block Text" w:semiHidden="1" w:unhideWhenUsed="1"/>
-    <w:lsdException w:name="Hyperlink" w:semiHidden="1" w:unhideWhenUsed="1"/>
-    <w:lsdException w:name="FollowedHyperlink" w:semiHidden="1" w:unhideWhenUsed="1"/>
-    <w:lsdException w:name="Strong" w:uiPriority="22" w:qFormat="1"/>
-    <w:lsdException w:name="Emphasis" w:uiPriority="20"/>
-    <w:lsdException w:name="Document Map" w:semiHidden="1" w:unhideWhenUsed="1"/>
-    <w:lsdException w:name="Plain Text" w:semiHidden="1" w:unhideWhenUsed="1"/>
-    <w:lsdException w:name="E-mail Signature" w:semiHidden="1" w:unhideWhenUsed="1"/>
-    <w:lsdException w:name="HTML Top of Form" w:semiHidden="1" w:unhideWhenUsed="1"/>
-    <w:lsdException w:name="HTML Bottom of Form" w:semiHidden="1" w:unhideWhenUsed="1"/>
-    <w:lsdException w:name="Normal (Web)" w:semiHidden="1" w:unhideWhenUsed="1"/>
-    <w:lsdException w:name="HTML Acronym" w:semiHidden="1" w:unhideWhenUsed="1"/>
-    <w:lsdException w:name="HTML Address" w:semiHidden="1" w:unhideWhenUsed="1"/>
-    <w:lsdException w:name="HTML Cite" w:semiHidden="1" w:unhideWhenUsed="1"/>
-    <w:lsdException w:name="HTML Code" w:semiHidden="1" w:unhideWhenUsed="1"/>
-    <w:lsdException w:name="HTML Definition" w:semiHidden="1" w:unhideWhenUsed="1"/>
-    <w:lsdException w:name="HTML Keyboard" w:semiHidden="1" w:unhideWhenUsed="1"/>
-    <w:lsdException w:name="HTML Preformatted" w:semiHidden="1" w:unhideWhenUsed="1"/>
-    <w:lsdException w:name="HTML Sample" w:semiHidden="1" w:unhideWhenUsed="1"/>
-    <w:lsdException w:name="HTML Typewriter" w:semiHidden="1" w:unhideWhenUsed="1"/>
-    <w:lsdException w:name="HTML Variable" w:semiHidden="1" w:unhideWhenUsed="1"/>
-    <w:lsdException w:name="Normal Table" w:semiHidden="1" w:unhideWhenUsed="1"/>
-    <w:lsdException w:name="annotation subject" w:semiHidden="1" w:unhideWhenUsed="1"/>
-    <w:lsdException w:name="No List" w:semiHidden="1" w:unhideWhenUsed="1"/>
-    <w:lsdException w:name="Outline List 1" w:semiHidden="1" w:unhideWhenUsed="1"/>
-    <w:lsdException w:name="Outline List 2" w:semiHidden="1" w:unhideWhenUsed="1"/>
-    <w:lsdException w:name="Outline List 3" w:semiHidden="1" w:unhideWhenUsed="1"/>
-    <w:lsdException w:name="Table Simple 1" w:semiHidden="1" w:unhideWhenUsed="1"/>
-    <w:lsdException w:name="Table Simple 2" w:semiHidden="1" w:unhideWhenUsed="1"/>
-    <w:lsdException w:name="Table Simple 3" w:semiHidden="1" w:unhideWhenUsed="1"/>
-    <w:lsdException w:name="Table Classic 1" w:semiHidden="1" w:unhideWhenUsed="1"/>
-    <w:lsdException w:name="Table Classic 2" w:semiHidden="1" w:unhideWhenUsed="1"/>
-    <w:lsdException w:name="Table Classic 3" w:semiHidden="1" w:unhideWhenUsed="1"/>
-    <w:lsdException w:name="Table Classic 4" w:semiHidden="1" w:unhideWhenUsed="1"/>
-    <w:lsdException w:name="Table Colorful 1" w:semiHidden="1" w:unhideWhenUsed="1"/>
-    <w:lsdException w:name="Table Colorful 2" w:semiHidden="1" w:unhideWhenUsed="1"/>
-    <w:lsdException w:name="Table Colorful 3" w:semiHidden="1" w:unhideWhenUsed="1"/>
-    <w:lsdException w:name="Table Columns 1" w:semiHidden="1" w:unhideWhenUsed="1"/>
-    <w:lsdException w:name="Table Columns 2" w:semiHidden="1" w:unhideWhenUsed="1"/>
-    <w:lsdException w:name="Table Columns 3" w:semiHidden="1" w:unhideWhenUsed="1"/>
-    <w:lsdException w:name="Table Columns 4" w:semiHidden="1" w:unhideWhenUsed="1"/>
-    <w:lsdException w:name="Table Columns 5" w:semiHidden="1" w:unhideWhenUsed="1"/>
-    <w:lsdException w:name="Table Grid 1" w:semiHidden="1" w:unhideWhenUsed="1"/>
-    <w:lsdException w:name="Table Grid 2" w:semiHidden="1" w:unhideWhenUsed="1"/>
-    <w:lsdException w:name="Table Grid 3" w:semiHidden="1" w:unhideWhenUsed="1"/>
-    <w:lsdException w:name="Table Grid 4" w:semiHidden="1" w:unhideWhenUsed="1"/>
-    <w:lsdException w:name="Table Grid 5" w:semiHidden="1" w:unhideWhenUsed="1"/>
-    <w:lsdException w:name="Table Grid 6" w:semiHidden="1" w:unhideWhenUsed="1"/>
-    <w:lsdException w:name="Table Grid 7" w:semiHidden="1" w:unhideWhenUsed="1"/>
-    <w:lsdException w:name="Table Grid 8" w:semiHidden="1" w:unhideWhenUsed="1"/>
-    <w:lsdException w:name="Table List 1" w:semiHidden="1" w:unhideWhenUsed="1"/>
-    <w:lsdException w:name="Table List 2" w:semiHidden="1" w:unhideWhenUsed="1"/>
-    <w:lsdException w:name="Table List 3" w:semiHidden="1" w:unhideWhenUsed="1"/>
-    <w:lsdException w:name="Table List 4" w:semiHidden="1" w:unhideWhenUsed="1"/>
-    <w:lsdException w:name="Table List 5" w:semiHidden="1" w:unhideWhenUsed="1"/>
-    <w:lsdException w:name="Table List 6" w:semiHidden="1" w:unhideWhenUsed="1"/>
-    <w:lsdException w:name="Table List 7" w:semiHidden="1" w:unhideWhenUsed="1"/>
-    <w:lsdException w:name="Table List 8" w:semiHidden="1" w:unhideWhenUsed="1"/>
-    <w:lsdException w:name="Table 3D effects 1" w:semiHidden="1" w:unhideWhenUsed="1"/>
-    <w:lsdException w:name="Table 3D effects 2" w:semiHidden="1" w:unhideWhenUsed="1"/>
-    <w:lsdException w:name="Table 3D effects 3" w:semiHidden="1" w:unhideWhenUsed="1"/>
-    <w:lsdException w:name="Table Contemporary" w:semiHidden="1" w:unhideWhenUsed="1"/>
-    <w:lsdException w:name="Table Elegant" w:semiHidden="1" w:unhideWhenUsed="1"/>
-    <w:lsdException w:name="Table Professional" w:semiHidden="1" w:unhideWhenUsed="1"/>
-    <w:lsdException w:name="Table Subtle 1" w:semiHidden="1" w:unhideWhenUsed="1"/>
-    <w:lsdException w:name="Table Subtle 2" w:semiHidden="1" w:unhideWhenUsed="1"/>
-    <w:lsdException w:name="Table Web 1" w:semiHidden="1" w:unhideWhenUsed="1"/>
-    <w:lsdException w:name="Table Web 2" w:semiHidden="1" w:unhideWhenUsed="1"/>
-    <w:lsdException w:name="Table Web 3" w:semiHidden="1" w:unhideWhenUsed="1"/>
-    <w:lsdException w:name="Balloon Text" w:semiHidden="1" w:unhideWhenUsed="1"/>
-    <w:lsdException w:name="Table Grid" w:uiPriority="59"/>
-    <w:lsdException w:name="Table Theme" w:semiHidden="1" w:unhideWhenUsed="1"/>
-    <w:lsdException w:name="Placeholder Text" w:semiHidden="1"/>
-    <w:lsdException w:name="No Spacing" w:uiPriority="1"/>
-    <w:lsdException w:name="Light Shading" w:uiPriority="60"/>
-    <w:lsdException w:name="Light List" w:uiPriority="61"/>
-    <w:lsdException w:name="Light Grid" w:uiPriority="62"/>
-    <w:lsdException w:name="Medium Shading 1" w:uiPriority="63"/>
-    <w:lsdException w:name="Medium Shading 2" w:uiPriority="64"/>
-    <w:lsdException w:name="Medium List 1" w:uiPriority="65"/>
-    <w:lsdException w:name="Medium List 2" w:uiPriority="66"/>
-    <w:lsdException w:name="Medium Grid 1" w:uiPriority="67"/>
-    <w:lsdException w:name="Medium Grid 2" w:uiPriority="68"/>
-    <w:lsdException w:name="Medium Grid 3" w:uiPriority="69"/>
-    <w:lsdException w:name="Dark List" w:uiPriority="70"/>
-    <w:lsdException w:name="Colorful Shading" w:uiPriority="71"/>
-    <w:lsdException w:name="Colorful List" w:uiPriority="72"/>
-    <w:lsdException w:name="Colorful Grid" w:uiPriority="73"/>
-    <w:lsdException w:name="Light Shading Accent 1" w:uiPriority="60"/>
-    <w:lsdException w:name="Light List Accent 1" w:uiPriority="61"/>
-    <w:lsdException w:name="Light Grid Accent 1" w:uiPriority="62"/>
-    <w:lsdException w:name="Medium Shading 1 Accent 1" w:uiPriority="63"/>
-    <w:lsdException w:name="Medium Shading 2 Accent 1" w:uiPriority="64"/>
-    <w:lsdException w:name="Medium List 1 Accent 1" w:uiPriority="65"/>
-    <w:lsdException w:name="Revision" w:semiHidden="1"/>
-    <w:lsdException w:name="List Paragraph" w:uiPriority="34" w:qFormat="1"/>
-    <w:lsdException w:name="Quote" w:uiPriority="29"/>
-    <w:lsdException w:name="Intense Quote" w:uiPriority="30"/>
-    <w:lsdException w:name="Medium List 2 Accent 1" w:uiPriority="66"/>
-    <w:lsdException w:name="Medium Grid 1 Accent 1" w:uiPriority="67"/>
-    <w:lsdException w:name="Medium Grid 2 Accent 1" w:uiPriority="68"/>
-    <w:lsdException w:name="Medium Grid 3 Accent 1" w:uiPriority="69"/>
-    <w:lsdException w:name="Dark List Accent 1" w:uiPriority="70"/>
-    <w:lsdException w:name="Colorful Shading Accent 1" w:uiPriority="71"/>
-    <w:lsdException w:name="Colorful List Accent 1" w:uiPriority="72"/>
-    <w:lsdException w:name="Colorful Grid Accent 1" w:uiPriority="73"/>
-    <w:lsdException w:name="Light Shading Accent 2" w:uiPriority="60"/>
-    <w:lsdException w:name="Light List Accent 2" w:uiPriority="61"/>
-    <w:lsdException w:name="Light Grid Accent 2" w:uiPriority="62"/>
-    <w:lsdException w:name="Medium Shading 1 Accent 2" w:uiPriority="63"/>
-    <w:lsdException w:name="Medium Shading 2 Accent 2" w:uiPriority="64"/>
-    <w:lsdException w:name="Medium List 1 Accent 2" w:uiPriority="65"/>
-    <w:lsdException w:name="Medium List 2 Accent 2" w:uiPriority="66"/>
-    <w:lsdException w:name="Medium Grid 1 Accent 2" w:uiPriority="67"/>
-    <w:lsdException w:name="Medium Grid 2 Accent 2" w:uiPriority="68"/>
-    <w:lsdException w:name="Medium Grid 3 Accent 2" w:uiPriority="69"/>
-    <w:lsdException w:name="Dark List Accent 2" w:uiPriority="70"/>
-    <w:lsdException w:name="Colorful Shading Accent 2" w:uiPriority="71"/>
-    <w:lsdException w:name="Colorful List Accent 2" w:uiPriority="72"/>
-    <w:lsdException w:name="Colorful Grid Accent 2" w:uiPriority="73"/>
-    <w:lsdException w:name="Light Shading Accent 3" w:uiPriority="60"/>
-    <w:lsdException w:name="Light List Accent 3" w:uiPriority="61"/>
-    <w:lsdException w:name="Light Grid Accent 3" w:uiPriority="62"/>
-    <w:lsdException w:name="Medium Shading 1 Accent 3" w:uiPriority="63"/>
-    <w:lsdException w:name="Medium Shading 2 Accent 3" w:uiPriority="64"/>
-    <w:lsdException w:name="Medium List 1 Accent 3" w:uiPriority="65"/>
-    <w:lsdException w:name="Medium List 2 Accent 3" w:uiPriority="66"/>
-    <w:lsdException w:name="Medium Grid 1 Accent 3" w:uiPriority="67"/>
-    <w:lsdException w:name="Medium Grid 2 Accent 3" w:uiPriority="68"/>
-    <w:lsdException w:name="Medium Grid 3 Accent 3" w:uiPriority="69"/>
-    <w:lsdException w:name="Dark List Accent 3" w:uiPriority="70"/>
-    <w:lsdException w:name="Colorful Shading Accent 3" w:uiPriority="71"/>
-    <w:lsdException w:name="Colorful List Accent 3" w:uiPriority="72"/>
-    <w:lsdException w:name="Colorful Grid Accent 3" w:uiPriority="73"/>
-    <w:lsdException w:name="Light Shading Accent 4" w:uiPriority="60"/>
-    <w:lsdException w:name="Light List Accent 4" w:uiPriority="61"/>
-    <w:lsdException w:name="Light Grid Accent 4" w:uiPriority="62"/>
-    <w:lsdException w:name="Medium Shading 1 Accent 4" w:uiPriority="63"/>
-    <w:lsdException w:name="Medium Shading 2 Accent 4" w:uiPriority="64"/>
-    <w:lsdException w:name="Medium List 1 Accent 4" w:uiPriority="65"/>
-    <w:lsdException w:name="Medium List 2 Accent 4" w:uiPriority="66"/>
-    <w:lsdException w:name="Medium Grid 1 Accent 4" w:uiPriority="67"/>
-    <w:lsdException w:name="Medium Grid 2 Accent 4" w:uiPriority="68"/>
-    <w:lsdException w:name="Medium Grid 3 Accent 4" w:uiPriority="69"/>
-    <w:lsdException w:name="Dark List Accent 4" w:uiPriority="70"/>
-    <w:lsdException w:name="Colorful Shading Accent 4" w:uiPriority="71"/>
-    <w:lsdException w:name="Colorful List Accent 4" w:uiPriority="72"/>
-    <w:lsdException w:name="Colorful Grid Accent 4" w:uiPriority="73"/>
-    <w:lsdException w:name="Light Shading Accent 5" w:uiPriority="60"/>
-    <w:lsdException w:name="Light List Accent 5" w:uiPriority="61"/>
-    <w:lsdException w:name="Light Grid Accent 5" w:uiPriority="62"/>
-    <w:lsdException w:name="Medium Shading 1 Accent 5" w:uiPriority="63"/>
-    <w:lsdException w:name="Medium Shading 2 Accent 5" w:uiPriority="64"/>
-    <w:lsdException w:name="Medium List 1 Accent 5" w:uiPriority="65"/>
-    <w:lsdException w:name="Medium List 2 Accent 5" w:uiPriority="66"/>
-    <w:lsdException w:name="Medium Grid 1 Accent 5" w:uiPriority="67"/>
-    <w:lsdException w:name="Medium Grid 2 Accent 5" w:uiPriority="68"/>
-    <w:lsdException w:name="Medium Grid 3 Accent 5" w:uiPriority="69"/>
-    <w:lsdException w:name="Dark List Accent 5" w:uiPriority="70"/>
-    <w:lsdException w:name="Colorful Shading Accent 5" w:uiPriority="71"/>
-    <w:lsdException w:name="Colorful List Accent 5" w:uiPriority="72"/>
-    <w:lsdException w:name="Colorful Grid Accent 5" w:uiPriority="73"/>
-    <w:lsdException w:name="Light Shading Accent 6" w:uiPriority="60"/>
-    <w:lsdException w:name="Light List Accent 6" w:uiPriority="61"/>
-    <w:lsdException w:name="Light Grid Accent 6" w:uiPriority="62"/>
-    <w:lsdException w:name="Medium Shading 1 Accent 6" w:uiPriority="63"/>
-    <w:lsdException w:name="Medium Shading 2 Accent 6" w:uiPriority="64"/>
-    <w:lsdException w:name="Medium List 1 Accent 6" w:uiPriority="65"/>
-    <w:lsdException w:name="Medium List 2 Accent 6" w:uiPriority="66"/>
-    <w:lsdException w:name="Medium Grid 1 Accent 6" w:uiPriority="67"/>
-    <w:lsdException w:name="Medium Grid 2 Accent 6" w:uiPriority="68"/>
-    <w:lsdException w:name="Medium Grid 3 Accent 6" w:uiPriority="69"/>
-    <w:lsdException w:name="Dark List Accent 6" w:uiPriority="70"/>
-    <w:lsdException w:name="Colorful Shading Accent 6" w:uiPriority="71"/>
-    <w:lsdException w:name="Colorful List Accent 6" w:uiPriority="72"/>
-    <w:lsdException w:name="Colorful Grid Accent 6" w:uiPriority="73"/>
-    <w:lsdException w:name="Subtle Emphasis" w:uiPriority="19"/>
-    <w:lsdException w:name="Intense Emphasis" w:uiPriority="21"/>
-    <w:lsdException w:name="Subtle Reference" w:uiPriority="31"/>
-    <w:lsdException w:name="Intense Reference" w:uiPriority="32"/>
-    <w:lsdException w:name="Book Title" w:uiPriority="33"/>
-    <w:lsdException w:name="Bibliography" w:semiHidden="1" w:uiPriority="37" w:unhideWhenUsed="1"/>
-    <w:lsdException w:name="TOC Heading" w:semiHidden="1" w:uiPriority="39" w:unhideWhenUsed="1" w:qFormat="1"/>
-    <w:lsdException w:name="Plain Table 1" w:uiPriority="41"/>
-    <w:lsdException w:name="Plain Table 2" w:uiPriority="42"/>
-    <w:lsdException w:name="Plain Table 3" w:uiPriority="43"/>
-    <w:lsdException w:name="Plain Table 4" w:uiPriority="44"/>
-    <w:lsdException w:name="Plain Table 5" w:uiPriority="45"/>
-    <w:lsdException w:name="Grid Table Light" w:uiPriority="40"/>
-    <w:lsdException w:name="Grid Table 1 Light" w:uiPriority="46"/>
-    <w:lsdException w:name="Grid Table 2" w:uiPriority="47"/>
-    <w:lsdException w:name="Grid Table 3" w:uiPriority="48"/>
-    <w:lsdException w:name="Grid Table 4" w:uiPriority="49"/>
-    <w:lsdException w:name="Grid Table 5 Dark" w:uiPriority="50"/>
-    <w:lsdException w:name="Grid Table 6 Colorful" w:uiPriority="51"/>
-    <w:lsdException w:name="Grid Table 7 Colorful" w:uiPriority="52"/>
-    <w:lsdException w:name="Grid Table 1 Light Accent 1" w:uiPriority="46"/>
-    <w:lsdException w:name="Grid Table 2 Accent 1" w:uiPriority="47"/>
-    <w:lsdException w:name="Grid Table 3 Accent 1" w:uiPriority="48"/>
-    <w:lsdException w:name="Grid Table 4 Accent 1" w:uiPriority="49"/>
-    <w:lsdException w:name="Grid Table 5 Dark Accent 1" w:uiPriority="50"/>
-    <w:lsdException w:name="Grid Table 6 Colorful Accent 1" w:uiPriority="51"/>
-    <w:lsdException w:name="Grid Table 7 Colorful Accent 1" w:uiPriority="52"/>
-    <w:lsdException w:name="Grid Table 1 Light Accent 2" w:uiPriority="46"/>
-    <w:lsdException w:name="Grid Table 2 Accent 2" w:uiPriority="47"/>
-    <w:lsdException w:name="Grid Table 3 Accent 2" w:uiPriority="48"/>
-    <w:lsdException w:name="Grid Table 4 Accent 2" w:uiPriority="49"/>
-    <w:lsdException w:name="Grid Table 5 Dark Accent 2" w:uiPriority="50"/>
-    <w:lsdException w:name="Grid Table 6 Colorful Accent 2" w:uiPriority="51"/>
-    <w:lsdException w:name="Grid Table 7 Colorful Accent 2" w:uiPriority="52"/>
-    <w:lsdException w:name="Grid Table 1 Light Accent 3" w:uiPriority="46"/>
-    <w:lsdException w:name="Grid Table 2 Accent 3" w:uiPriority="47"/>
-    <w:lsdException w:name="Grid Table 3 Accent 3" w:uiPriority="48"/>
-    <w:lsdException w:name="Grid Table 4 Accent 3" w:uiPriority="49"/>
-    <w:lsdException w:name="Grid Table 5 Dark Accent 3" w:uiPriority="50"/>
-    <w:lsdException w:name="Grid Table 6 Colorful Accent 3" w:uiPriority="51"/>
-    <w:lsdException w:name="Grid Table 7 Colorful Accent 3" w:uiPriority="52"/>
-    <w:lsdException w:name="Grid Table 1 Light Accent 4" w:uiPriority="46"/>
-    <w:lsdException w:name="Grid Table 2 Accent 4" w:uiPriority="47"/>
-    <w:lsdException w:name="Grid Table 3 Accent 4" w:uiPriority="48"/>
-    <w:lsdException w:name="Grid Table 4 Accent 4" w:uiPriority="49"/>
-    <w:lsdException w:name="Grid Table 5 Dark Accent 4" w:uiPriority="50"/>
-    <w:lsdException w:name="Grid Table 6 Colorful Accent 4" w:uiPriority="51"/>
-    <w:lsdException w:name="Grid Table 7 Colorful Accent 4" w:uiPriority="52"/>
-    <w:lsdException w:name="Grid Table 1 Light Accent 5" w:uiPriority="46"/>
-    <w:lsdException w:name="Grid Table 2 Accent 5" w:uiPriority="47"/>
-    <w:lsdException w:name="Grid Table 3 Accent 5" w:uiPriority="48"/>
-    <w:lsdException w:name="Grid Table 4 Accent 5" w:uiPriority="49"/>
-    <w:lsdException w:name="Grid Table 5 Dark Accent 5" w:uiPriority="50"/>
-    <w:lsdException w:name="Grid Table 6 Colorful Accent 5" w:uiPriority="51"/>
-    <w:lsdException w:name="Grid Table 7 Colorful Accent 5" w:uiPriority="52"/>
-    <w:lsdException w:name="Grid Table 1 Light Accent 6" w:uiPriority="46"/>
-    <w:lsdException w:name="Grid Table 2 Accent 6" w:uiPriority="47"/>
-    <w:lsdException w:name="Grid Table 3 Accent 6" w:uiPriority="48"/>
-    <w:lsdException w:name="Grid Table 4 Accent 6" w:uiPriority="49"/>
-    <w:lsdException w:name="Grid Table 5 Dark Accent 6" w:uiPriority="50"/>
-    <w:lsdException w:name="Grid Table 6 Colorful Accent 6" w:uiPriority="51"/>
-    <w:lsdException w:name="Grid Table 7 Colorful Accent 6" w:uiPriority="52"/>
-    <w:lsdException w:name="List Table 1 Light" w:uiPriority="46"/>
-    <w:lsdException w:name="List Table 2" w:uiPriority="47"/>
-    <w:lsdException w:name="List Table 3" w:uiPriority="48"/>
-    <w:lsdException w:name="List Table 4" w:uiPriority="49"/>
-    <w:lsdException w:name="List Table 5 Dark" w:uiPriority="50"/>
-    <w:lsdException w:name="List Table 6 Colorful" w:uiPriority="51"/>
-    <w:lsdException w:name="List Table 7 Colorful" w:uiPriority="52"/>
-    <w:lsdException w:name="List Table 1 Light Accent 1" w:uiPriority="46"/>
-    <w:lsdException w:name="List Table 2 Accent 1" w:uiPriority="47"/>
-    <w:lsdException w:name="List Table 3 Accent 1" w:uiPriority="48"/>
-    <w:lsdException w:name="List Table 4 Accent 1" w:uiPriority="49"/>
-    <w:lsdException w:name="List Table 5 Dark Accent 1" w:uiPriority="50"/>
-    <w:lsdException w:name="List Table 6 Colorful Accent 1" w:uiPriority="51"/>
-    <w:lsdException w:name="List Table 7 Colorful Accent 1" w:uiPriority="52"/>
-    <w:lsdException w:name="List Table 1 Light Accent 2" w:uiPriority="46"/>
-    <w:lsdException w:name="List Table 2 Accent 2" w:uiPriority="47"/>
-    <w:lsdException w:name="List Table 3 Accent 2" w:uiPriority="48"/>
-    <w:lsdException w:name="List Table 4 Accent 2" w:uiPriority="49"/>
-    <w:lsdException w:name="List Table 5 Dark Accent 2" w:uiPriority="50"/>
-    <w:lsdException w:name="List Table 6 Colorful Accent 2" w:uiPriority="51"/>
-    <w:lsdException w:name="List Table 7 Colorful Accent 2" w:uiPriority="52"/>
-    <w:lsdException w:name="List Table 1 Light Accent 3" w:uiPriority="46"/>
-    <w:lsdException w:name="List Table 2 Accent 3" w:uiPriority="47"/>
-    <w:lsdException w:name="List Table 3 Accent 3" w:uiPriority="48"/>
-    <w:lsdException w:name="List Table 4 Accent 3" w:uiPriority="49"/>
-    <w:lsdException w:name="List Table 5 Dark Accent 3" w:uiPriority="50"/>
-    <w:lsdException w:name="List Table 6 Colorful Accent 3" w:uiPriority="51"/>
-    <w:lsdException w:name="List Table 7 Colorful Accent 3" w:uiPriority="52"/>
-    <w:lsdException w:name="List Table 1 Light Accent 4" w:uiPriority="46"/>
-    <w:lsdException w:name="List Table 2 Accent 4" w:uiPriority="47"/>
-    <w:lsdException w:name="List Table 3 Accent 4" w:uiPriority="48"/>
-    <w:lsdException w:name="List Table 4 Accent 4" w:uiPriority="49"/>
-    <w:lsdException w:name="List Table 5 Dark Accent 4" w:uiPriority="50"/>
-    <w:lsdException w:name="List Table 6 Colorful Accent 4" w:uiPriority="51"/>
-    <w:lsdException w:name="List Table 7 Colorful Accent 4" w:uiPriority="52"/>
-    <w:lsdException w:name="List Table 1 Light Accent 5" w:uiPriority="46"/>
-    <w:lsdException w:name="List Table 2 Accent 5" w:uiPriority="47"/>
-    <w:lsdException w:name="List Table 3 Accent 5" w:uiPriority="48"/>
-    <w:lsdException w:name="List Table 4 Accent 5" w:uiPriority="49"/>
-    <w:lsdException w:name="List Table 5 Dark Accent 5" w:uiPriority="50"/>
-    <w:lsdException w:name="List Table 6 Colorful Accent 5" w:uiPriority="51"/>
-    <w:lsdException w:name="List Table 7 Colorful Accent 5" w:uiPriority="52"/>
-    <w:lsdException w:name="List Table 1 Light Accent 6" w:uiPriority="46"/>
-    <w:lsdException w:name="List Table 2 Accent 6" w:uiPriority="47"/>
-    <w:lsdException w:name="List Table 3 Accent 6" w:uiPriority="48"/>
-    <w:lsdException w:name="List Table 4 Accent 6" w:uiPriority="49"/>
-    <w:lsdException w:name="List Table 5 Dark Accent 6" w:uiPriority="50"/>
-    <w:lsdException w:name="List Table 6 Colorful Accent 6" w:uiPriority="51"/>
-    <w:lsdException w:name="List Table 7 Colorful Accent 6" w:uiPriority="52"/>
-    <w:lsdException w:name="Mention" w:semiHidden="1" w:unhideWhenUsed="1"/>
-    <w:lsdException w:name="Smart Hyperlink" w:semiHidden="1" w:unhideWhenUsed="1"/>
-    <w:lsdException w:name="Hashtag" w:semiHidden="1" w:unhideWhenUsed="1"/>
-    <w:lsdException w:name="Unresolved Mention" w:semiHidden="1" w:unhideWhenUsed="1"/>
-    <w:lsdException w:name="Smart Link" w:semiHidden="1" w:unhideWhenUsed="1"/>
+  <w:latentStyles w:defLockedState="0" w:defUIPriority="99" w:defSemiHidden="1" w:defUnhideWhenUsed="1" w:defQFormat="0" w:count="267">
+    <w:lsdException w:name="Normal" w:semiHidden="0" w:uiPriority="0" w:unhideWhenUsed="0" w:qFormat="1"/>
+    <w:lsdException w:name="heading 1" w:semiHidden="0" w:uiPriority="9" w:unhideWhenUsed="0" w:qFormat="1"/>
+    <w:lsdException w:name="heading 2" w:uiPriority="9" w:qFormat="1"/>
+    <w:lsdException w:name="heading 3" w:uiPriority="9" w:qFormat="1"/>
+    <w:lsdException w:name="heading 4" w:uiPriority="9" w:qFormat="1"/>
+    <w:lsdException w:name="heading 5" w:uiPriority="9" w:qFormat="1"/>
+    <w:lsdException w:name="heading 6" w:uiPriority="9" w:qFormat="1"/>
+    <w:lsdException w:name="heading 7" w:uiPriority="9" w:qFormat="1"/>
+    <w:lsdException w:name="heading 8" w:uiPriority="9" w:qFormat="1"/>
+    <w:lsdException w:name="heading 9" w:uiPriority="9" w:qFormat="1"/>
+    <w:lsdException w:name="toc 1" w:uiPriority="39"/>
+    <w:lsdException w:name="toc 2" w:uiPriority="39"/>
+    <w:lsdException w:name="toc 3" w:uiPriority="39"/>
+    <w:lsdException w:name="toc 4" w:uiPriority="39"/>
+    <w:lsdException w:name="toc 5" w:uiPriority="39"/>
+    <w:lsdException w:name="toc 6" w:uiPriority="39"/>
+    <w:lsdException w:name="toc 7" w:uiPriority="39"/>
+    <w:lsdException w:name="toc 8" w:uiPriority="39"/>
+    <w:lsdException w:name="toc 9" w:uiPriority="39"/>
+    <w:lsdException w:name="caption" w:uiPriority="35" w:qFormat="1"/>
+    <w:lsdException w:name="Title" w:semiHidden="0" w:uiPriority="10" w:unhideWhenUsed="0"/>
+    <w:lsdException w:name="Default Paragraph Font" w:uiPriority="1"/>
+    <w:lsdException w:name="Subtitle" w:semiHidden="0" w:uiPriority="11" w:unhideWhenUsed="0"/>
+    <w:lsdException w:name="Strong" w:semiHidden="0" w:uiPriority="22" w:unhideWhenUsed="0" w:qFormat="1"/>
+    <w:lsdException w:name="Emphasis" w:semiHidden="0" w:uiPriority="20" w:unhideWhenUsed="0"/>
+    <w:lsdException w:name="Table Grid" w:semiHidden="0" w:uiPriority="59" w:unhideWhenUsed="0"/>
+    <w:lsdException w:name="Placeholder Text" w:unhideWhenUsed="0"/>
+    <w:lsdException w:name="No Spacing" w:semiHidden="0" w:uiPriority="1" w:unhideWhenUsed="0"/>
+    <w:lsdException w:name="Light Shading" w:semiHidden="0" w:uiPriority="60" w:unhideWhenUsed="0"/>
+    <w:lsdException w:name="Light List" w:semiHidden="0" w:uiPriority="61" w:unhideWhenUsed="0"/>
+    <w:lsdException w:name="Light Grid" w:semiHidden="0" w:uiPriority="62" w:unhideWhenUsed="0"/>
+    <w:lsdException w:name="Medium Shading 1" w:semiHidden="0" w:uiPriority="63" w:unhideWhenUsed="0"/>
+    <w:lsdException w:name="Medium Shading 2" w:semiHidden="0" w:uiPriority="64" w:unhideWhenUsed="0"/>
+    <w:lsdException w:name="Medium List 1" w:semiHidden="0" w:uiPriority="65" w:unhideWhenUsed="0"/>
+    <w:lsdException w:name="Medium List 2" w:semiHidden="0" w:uiPriority="66" w:unhideWhenUsed="0"/>
+    <w:lsdException w:name="Medium Grid 1" w:semiHidden="0" w:uiPriority="67" w:unhideWhenUsed="0"/>
+    <w:lsdException w:name="Medium Grid 2" w:semiHidden="0" w:uiPriority="68" w:unhideWhenUsed="0"/>
+    <w:lsdException w:name="Medium Grid 3" w:semiHidden="0" w:uiPriority="69" w:unhideWhenUsed="0"/>
+    <w:lsdException w:name="Dark List" w:semiHidden="0" w:uiPriority="70" w:unhideWhenUsed="0"/>
+    <w:lsdException w:name="Colorful Shading" w:semiHidden="0" w:uiPriority="71" w:unhideWhenUsed="0"/>
+    <w:lsdException w:name="Colorful List" w:semiHidden="0" w:uiPriority="72" w:unhideWhenUsed="0"/>
+    <w:lsdException w:name="Colorful Grid" w:semiHidden="0" w:uiPriority="73" w:unhideWhenUsed="0"/>
+    <w:lsdException w:name="Light Shading Accent 1" w:semiHidden="0" w:uiPriority="60" w:unhideWhenUsed="0"/>
+    <w:lsdException w:name="Light List Accent 1" w:semiHidden="0" w:uiPriority="61" w:unhideWhenUsed="0"/>
+    <w:lsdException w:name="Light Grid Accent 1" w:semiHidden="0" w:uiPriority="62" w:unhideWhenUsed="0"/>
+    <w:lsdException w:name="Medium Shading 1 Accent 1" w:semiHidden="0" w:uiPriority="63" w:unhideWhenUsed="0"/>
+    <w:lsdException w:name="Medium Shading 2 Accent 1" w:semiHidden="0" w:uiPriority="64" w:unhideWhenUsed="0"/>
+    <w:lsdException w:name="Medium List 1 Accent 1" w:semiHidden="0" w:uiPriority="65" w:unhideWhenUsed="0"/>
+    <w:lsdException w:name="Revision" w:unhideWhenUsed="0"/>
+    <w:lsdException w:name="List Paragraph" w:semiHidden="0" w:uiPriority="34" w:unhideWhenUsed="0" w:qFormat="1"/>
+    <w:lsdException w:name="Quote" w:semiHidden="0" w:uiPriority="29" w:unhideWhenUsed="0"/>
+    <w:lsdException w:name="Intense Quote" w:semiHidden="0" w:uiPriority="30" w:unhideWhenUsed="0"/>
+    <w:lsdException w:name="Medium List 2 Accent 1" w:semiHidden="0" w:uiPriority="66" w:unhideWhenUsed="0"/>
+    <w:lsdException w:name="Medium Grid 1 Accent 1" w:semiHidden="0" w:uiPriority="67" w:unhideWhenUsed="0"/>
+    <w:lsdException w:name="Medium Grid 2 Accent 1" w:semiHidden="0" w:uiPriority="68" w:unhideWhenUsed="0"/>
+    <w:lsdException w:name="Medium Grid 3 Accent 1" w:semiHidden="0" w:uiPriority="69" w:unhideWhenUsed="0"/>
+    <w:lsdException w:name="Dark List Accent 1" w:semiHidden="0" w:uiPriority="70" w:unhideWhenUsed="0"/>
+    <w:lsdException w:name="Colorful Shading Accent 1" w:semiHidden="0" w:uiPriority="71" w:unhideWhenUsed="0"/>
+    <w:lsdException w:name="Colorful List Accent 1" w:semiHidden="0" w:uiPriority="72" w:unhideWhenUsed="0"/>
+    <w:lsdException w:name="Colorful Grid Accent 1" w:semiHidden="0" w:uiPriority="73" w:unhideWhenUsed="0"/>
+    <w:lsdException w:name="Light Shading Accent 2" w:semiHidden="0" w:uiPriority="60" w:unhideWhenUsed="0"/>
+    <w:lsdException w:name="Light List Accent 2" w:semiHidden="0" w:uiPriority="61" w:unhideWhenUsed="0"/>
+    <w:lsdException w:name="Light Grid Accent 2" w:semiHidden="0" w:uiPriority="62" w:unhideWhenUsed="0"/>
+    <w:lsdException w:name="Medium Shading 1 Accent 2" w:semiHidden="0" w:uiPriority="63" w:unhideWhenUsed="0"/>
+    <w:lsdException w:name="Medium Shading 2 Accent 2" w:semiHidden="0" w:uiPriority="64" w:unhideWhenUsed="0"/>
+    <w:lsdException w:name="Medium List 1 Accent 2" w:semiHidden="0" w:uiPriority="65" w:unhideWhenUsed="0"/>
+    <w:lsdException w:name="Medium List 2 Accent 2" w:semiHidden="0" w:uiPriority="66" w:unhideWhenUsed="0"/>
+    <w:lsdException w:name="Medium Grid 1 Accent 2" w:semiHidden="0" w:uiPriority="67" w:unhideWhenUsed="0"/>
+    <w:lsdException w:name="Medium Grid 2 Accent 2" w:semiHidden="0" w:uiPriority="68" w:unhideWhenUsed="0"/>
+    <w:lsdException w:name="Medium Grid 3 Accent 2" w:semiHidden="0" w:uiPriority="69" w:unhideWhenUsed="0"/>
+    <w:lsdException w:name="Dark List Accent 2" w:semiHidden="0" w:uiPriority="70" w:unhideWhenUsed="0"/>
+    <w:lsdException w:name="Colorful Shading Accent 2" w:semiHidden="0" w:uiPriority="71" w:unhideWhenUsed="0"/>
+    <w:lsdException w:name="Colorful List Accent 2" w:semiHidden="0" w:uiPriority="72" w:unhideWhenUsed="0"/>
+    <w:lsdException w:name="Colorful Grid Accent 2" w:semiHidden="0" w:uiPriority="73" w:unhideWhenUsed="0"/>
+    <w:lsdException w:name="Light Shading Accent 3" w:semiHidden="0" w:uiPriority="60" w:unhideWhenUsed="0"/>
+    <w:lsdException w:name="Light List Accent 3" w:semiHidden="0" w:uiPriority="61" w:unhideWhenUsed="0"/>
+    <w:lsdException w:name="Light Grid Accent 3" w:semiHidden="0" w:uiPriority="62" w:unhideWhenUsed="0"/>
+    <w:lsdException w:name="Medium Shading 1 Accent 3" w:semiHidden="0" w:uiPriority="63" w:unhideWhenUsed="0"/>
+    <w:lsdException w:name="Medium Shading 2 Accent 3" w:semiHidden="0" w:uiPriority="64" w:unhideWhenUsed="0"/>
+    <w:lsdException w:name="Medium List 1 Accent 3" w:semiHidden="0" w:uiPriority="65" w:unhideWhenUsed="0"/>
+    <w:lsdException w:name="Medium List 2 Accent 3" w:semiHidden="0" w:uiPriority="66" w:unhideWhenUsed="0"/>
+    <w:lsdException w:name="Medium Grid 1 Accent 3" w:semiHidden="0" w:uiPriority="67" w:unhideWhenUsed="0"/>
+    <w:lsdException w:name="Medium Grid 2 Accent 3" w:semiHidden="0" w:uiPriority="68" w:unhideWhenUsed="0"/>
+    <w:lsdException w:name="Medium Grid 3 Accent 3" w:semiHidden="0" w:uiPriority="69" w:unhideWhenUsed="0"/>
+    <w:lsdException w:name="Dark List Accent 3" w:semiHidden="0" w:uiPriority="70" w:unhideWhenUsed="0"/>
+    <w:lsdException w:name="Colorful Shading Accent 3" w:semiHidden="0" w:uiPriority="71" w:unhideWhenUsed="0"/>
+    <w:lsdException w:name="Colorful List Accent 3" w:semiHidden="0" w:uiPriority="72" w:unhideWhenUsed="0"/>
+    <w:lsdException w:name="Colorful Grid Accent 3" w:semiHidden="0" w:uiPriority="73" w:unhideWhenUsed="0"/>
+    <w:lsdException w:name="Light Shading Accent 4" w:semiHidden="0" w:uiPriority="60" w:unhideWhenUsed="0"/>
+    <w:lsdException w:name="Light List Accent 4" w:semiHidden="0" w:uiPriority="61" w:unhideWhenUsed="0"/>
+    <w:lsdException w:name="Light Grid Accent 4" w:semiHidden="0" w:uiPriority="62" w:unhideWhenUsed="0"/>
+    <w:lsdException w:name="Medium Shading 1 Accent 4" w:semiHidden="0" w:uiPriority="63" w:unhideWhenUsed="0"/>
+    <w:lsdException w:name="Medium Shading 2 Accent 4" w:semiHidden="0" w:uiPriority="64" w:unhideWhenUsed="0"/>
+    <w:lsdException w:name="Medium List 1 Accent 4" w:semiHidden="0" w:uiPriority="65" w:unhideWhenUsed="0"/>
+    <w:lsdException w:name="Medium List 2 Accent 4" w:semiHidden="0" w:uiPriority="66" w:unhideWhenUsed="0"/>
+    <w:lsdException w:name="Medium Grid 1 Accent 4" w:semiHidden="0" w:uiPriority="67" w:unhideWhenUsed="0"/>
+    <w:lsdException w:name="Medium Grid 2 Accent 4" w:semiHidden="0" w:uiPriority="68" w:unhideWhenUsed="0"/>
+    <w:lsdException w:name="Medium Grid 3 Accent 4" w:semiHidden="0" w:uiPriority="69" w:unhideWhenUsed="0"/>
+    <w:lsdException w:name="Dark List Accent 4" w:semiHidden="0" w:uiPriority="70" w:unhideWhenUsed="0"/>
+    <w:lsdException w:name="Colorful Shading Accent 4" w:semiHidden="0" w:uiPriority="71" w:unhideWhenUsed="0"/>
+    <w:lsdException w:name="Colorful List Accent 4" w:semiHidden="0" w:uiPriority="72" w:unhideWhenUsed="0"/>
+    <w:lsdException w:name="Colorful Grid Accent 4" w:semiHidden="0" w:uiPriority="73" w:unhideWhenUsed="0"/>
+    <w:lsdException w:name="Light Shading Accent 5" w:semiHidden="0" w:uiPriority="60" w:unhideWhenUsed="0"/>
+    <w:lsdException w:name="Light List Accent 5" w:semiHidden="0" w:uiPriority="61" w:unhideWhenUsed="0"/>
+    <w:lsdException w:name="Light Grid Accent 5" w:semiHidden="0" w:uiPriority="62" w:unhideWhenUsed="0"/>
+    <w:lsdException w:name="Medium Shading 1 Accent 5" w:semiHidden="0" w:uiPriority="63" w:unhideWhenUsed="0"/>
+    <w:lsdException w:name="Medium Shading 2 Accent 5" w:semiHidden="0" w:uiPriority="64" w:unhideWhenUsed="0"/>
+    <w:lsdException w:name="Medium List 1 Accent 5" w:semiHidden="0" w:uiPriority="65" w:unhideWhenUsed="0"/>
+    <w:lsdException w:name="Medium List 2 Accent 5" w:semiHidden="0" w:uiPriority="66" w:unhideWhenUsed="0"/>
+    <w:lsdException w:name="Medium Grid 1 Accent 5" w:semiHidden="0" w:uiPriority="67" w:unhideWhenUsed="0"/>
+    <w:lsdException w:name="Medium Grid 2 Accent 5" w:semiHidden="0" w:uiPriority="68" w:unhideWhenUsed="0"/>
+    <w:lsdException w:name="Medium Grid 3 Accent 5" w:semiHidden="0" w:uiPriority="69" w:unhideWhenUsed="0"/>
+    <w:lsdException w:name="Dark List Accent 5" w:semiHidden="0" w:uiPriority="70" w:unhideWhenUsed="0"/>
+    <w:lsdException w:name="Colorful Shading Accent 5" w:semiHidden="0" w:uiPriority="71" w:unhideWhenUsed="0"/>
+    <w:lsdException w:name="Colorful List Accent 5" w:semiHidden="0" w:uiPriority="72" w:unhideWhenUsed="0"/>
+    <w:lsdException w:name="Colorful Grid Accent 5" w:semiHidden="0" w:uiPriority="73" w:unhideWhenUsed="0"/>
+    <w:lsdException w:name="Light Shading Accent 6" w:semiHidden="0" w:uiPriority="60" w:unhideWhenUsed="0"/>
+    <w:lsdException w:name="Light List Accent 6" w:semiHidden="0" w:uiPriority="61" w:unhideWhenUsed="0"/>
+    <w:lsdException w:name="Light Grid Accent 6" w:semiHidden="0" w:uiPriority="62" w:unhideWhenUsed="0"/>
+    <w:lsdException w:name="Medium Shading 1 Accent 6" w:semiHidden="0" w:uiPriority="63" w:unhideWhenUsed="0"/>
+    <w:lsdException w:name="Medium Shading 2 Accent 6" w:semiHidden="0" w:uiPriority="64" w:unhideWhenUsed="0"/>
+    <w:lsdException w:name="Medium List 1 Accent 6" w:semiHidden="0" w:uiPriority="65" w:unhideWhenUsed="0"/>
+    <w:lsdException w:name="Medium List 2 Accent 6" w:semiHidden="0" w:uiPriority="66" w:unhideWhenUsed="0"/>
+    <w:lsdException w:name="Medium Grid 1 Accent 6" w:semiHidden="0" w:uiPriority="67" w:unhideWhenUsed="0"/>
+    <w:lsdException w:name="Medium Grid 2 Accent 6" w:semiHidden="0" w:uiPriority="68" w:unhideWhenUsed="0"/>
+    <w:lsdException w:name="Medium Grid 3 Accent 6" w:semiHidden="0" w:uiPriority="69" w:unhideWhenUsed="0"/>
+    <w:lsdException w:name="Dark List Accent 6" w:semiHidden="0" w:uiPriority="70" w:unhideWhenUsed="0"/>
+    <w:lsdException w:name="Colorful Shading Accent 6" w:semiHidden="0" w:uiPriority="71" w:unhideWhenUsed="0"/>
+    <w:lsdException w:name="Colorful List Accent 6" w:semiHidden="0" w:uiPriority="72" w:unhideWhenUsed="0"/>
+    <w:lsdException w:name="Colorful Grid Accent 6" w:semiHidden="0" w:uiPriority="73" w:unhideWhenUsed="0"/>
+    <w:lsdException w:name="Subtle Emphasis" w:semiHidden="0" w:uiPriority="19" w:unhideWhenUsed="0"/>
+    <w:lsdException w:name="Intense Emphasis" w:semiHidden="0" w:uiPriority="21" w:unhideWhenUsed="0"/>
+    <w:lsdException w:name="Subtle Reference" w:semiHidden="0" w:uiPriority="31" w:unhideWhenUsed="0"/>
+    <w:lsdException w:name="Intense Reference" w:semiHidden="0" w:uiPriority="32" w:unhideWhenUsed="0"/>
+    <w:lsdException w:name="Book Title" w:semiHidden="0" w:uiPriority="33" w:unhideWhenUsed="0"/>
+    <w:lsdException w:name="Bibliography" w:uiPriority="37"/>
+    <w:lsdException w:name="TOC Heading" w:uiPriority="39" w:qFormat="1"/>
   </w:latentStyles>
-  <w:style w:type="paragraph" w:default="1" w:styleId="Normal">
+  <w:style w:type="paragraph" w:default="1" w:styleId="a">
     <w:name w:val="Normal"/>
     <w:qFormat/>
     <w:rsid w:val="008063E1"/>
@@ -21254,11 +19835,11 @@
       <w:spacing w:before="80" w:after="120"/>
     </w:pPr>
   </w:style>
-  <w:style w:type="paragraph" w:styleId="Heading1">
+  <w:style w:type="paragraph" w:styleId="1">
     <w:name w:val="heading 1"/>
-    <w:basedOn w:val="Normal"/>
-    <w:next w:val="Normal"/>
-    <w:link w:val="Heading1Char"/>
+    <w:basedOn w:val="a"/>
+    <w:next w:val="a"/>
+    <w:link w:val="10"/>
     <w:uiPriority w:val="9"/>
     <w:qFormat/>
     <w:rsid w:val="009254B7"/>
@@ -21276,11 +19857,11 @@
       <w:szCs w:val="32"/>
     </w:rPr>
   </w:style>
-  <w:style w:type="paragraph" w:styleId="Heading2">
+  <w:style w:type="paragraph" w:styleId="2">
     <w:name w:val="heading 2"/>
-    <w:basedOn w:val="Normal"/>
-    <w:next w:val="Normal"/>
-    <w:link w:val="Heading2Char"/>
+    <w:basedOn w:val="a"/>
+    <w:next w:val="a"/>
+    <w:link w:val="20"/>
     <w:uiPriority w:val="9"/>
     <w:qFormat/>
     <w:rsid w:val="006E55B4"/>
@@ -21302,11 +19883,11 @@
       <w:szCs w:val="36"/>
     </w:rPr>
   </w:style>
-  <w:style w:type="paragraph" w:styleId="Heading3">
+  <w:style w:type="paragraph" w:styleId="3">
     <w:name w:val="heading 3"/>
-    <w:basedOn w:val="Normal"/>
-    <w:next w:val="Normal"/>
-    <w:link w:val="Heading3Char"/>
+    <w:basedOn w:val="a"/>
+    <w:next w:val="a"/>
+    <w:link w:val="30"/>
     <w:uiPriority w:val="9"/>
     <w:unhideWhenUsed/>
     <w:qFormat/>
@@ -21325,11 +19906,11 @@
       <w:szCs w:val="32"/>
     </w:rPr>
   </w:style>
-  <w:style w:type="paragraph" w:styleId="Heading4">
+  <w:style w:type="paragraph" w:styleId="4">
     <w:name w:val="heading 4"/>
-    <w:basedOn w:val="Normal"/>
-    <w:next w:val="Normal"/>
-    <w:link w:val="Heading4Char"/>
+    <w:basedOn w:val="a"/>
+    <w:next w:val="a"/>
+    <w:link w:val="40"/>
     <w:uiPriority w:val="9"/>
     <w:unhideWhenUsed/>
     <w:qFormat/>
@@ -21348,11 +19929,11 @@
       <w:sz w:val="28"/>
     </w:rPr>
   </w:style>
-  <w:style w:type="paragraph" w:styleId="Heading5">
+  <w:style w:type="paragraph" w:styleId="5">
     <w:name w:val="heading 5"/>
-    <w:basedOn w:val="Normal"/>
-    <w:next w:val="Normal"/>
-    <w:link w:val="Heading5Char"/>
+    <w:basedOn w:val="a"/>
+    <w:next w:val="a"/>
+    <w:link w:val="50"/>
     <w:uiPriority w:val="9"/>
     <w:semiHidden/>
     <w:unhideWhenUsed/>
@@ -21370,17 +19951,18 @@
       <w:color w:val="B2500E"/>
     </w:rPr>
   </w:style>
-  <w:style w:type="character" w:default="1" w:styleId="DefaultParagraphFont">
+  <w:style w:type="character" w:default="1" w:styleId="a0">
     <w:name w:val="Default Paragraph Font"/>
     <w:uiPriority w:val="1"/>
     <w:semiHidden/>
     <w:unhideWhenUsed/>
   </w:style>
-  <w:style w:type="table" w:default="1" w:styleId="TableNormal">
+  <w:style w:type="table" w:default="1" w:styleId="a1">
     <w:name w:val="Normal Table"/>
     <w:uiPriority w:val="99"/>
     <w:semiHidden/>
     <w:unhideWhenUsed/>
+    <w:qFormat/>
     <w:tblPr>
       <w:tblInd w:w="0" w:type="dxa"/>
       <w:tblCellMar>
@@ -21391,16 +19973,16 @@
       </w:tblCellMar>
     </w:tblPr>
   </w:style>
-  <w:style w:type="numbering" w:default="1" w:styleId="NoList">
+  <w:style w:type="numbering" w:default="1" w:styleId="a2">
     <w:name w:val="No List"/>
     <w:uiPriority w:val="99"/>
     <w:semiHidden/>
     <w:unhideWhenUsed/>
   </w:style>
-  <w:style w:type="paragraph" w:styleId="Header">
+  <w:style w:type="paragraph" w:styleId="a3">
     <w:name w:val="header"/>
-    <w:basedOn w:val="Normal"/>
-    <w:link w:val="HeaderChar"/>
+    <w:basedOn w:val="a"/>
+    <w:link w:val="a4"/>
     <w:uiPriority w:val="99"/>
     <w:unhideWhenUsed/>
     <w:rsid w:val="008068A2"/>
@@ -21412,17 +19994,17 @@
       <w:spacing w:after="0" w:line="240" w:lineRule="auto"/>
     </w:pPr>
   </w:style>
-  <w:style w:type="character" w:customStyle="1" w:styleId="HeaderChar">
-    <w:name w:val="Header Char"/>
-    <w:basedOn w:val="DefaultParagraphFont"/>
-    <w:link w:val="Header"/>
+  <w:style w:type="character" w:customStyle="1" w:styleId="a4">
+    <w:name w:val="Горен колонтитул Знак"/>
+    <w:basedOn w:val="a0"/>
+    <w:link w:val="a3"/>
     <w:uiPriority w:val="99"/>
     <w:rsid w:val="008068A2"/>
   </w:style>
-  <w:style w:type="paragraph" w:styleId="Footer">
+  <w:style w:type="paragraph" w:styleId="a5">
     <w:name w:val="footer"/>
-    <w:basedOn w:val="Normal"/>
-    <w:link w:val="FooterChar"/>
+    <w:basedOn w:val="a"/>
+    <w:link w:val="a6"/>
     <w:uiPriority w:val="99"/>
     <w:unhideWhenUsed/>
     <w:rsid w:val="008068A2"/>
@@ -21434,17 +20016,17 @@
       <w:spacing w:after="0" w:line="240" w:lineRule="auto"/>
     </w:pPr>
   </w:style>
-  <w:style w:type="character" w:customStyle="1" w:styleId="FooterChar">
-    <w:name w:val="Footer Char"/>
-    <w:basedOn w:val="DefaultParagraphFont"/>
-    <w:link w:val="Footer"/>
+  <w:style w:type="character" w:customStyle="1" w:styleId="a6">
+    <w:name w:val="Долен колонтитул Знак"/>
+    <w:basedOn w:val="a0"/>
+    <w:link w:val="a5"/>
     <w:uiPriority w:val="99"/>
     <w:rsid w:val="008068A2"/>
   </w:style>
-  <w:style w:type="paragraph" w:styleId="BalloonText">
+  <w:style w:type="paragraph" w:styleId="a7">
     <w:name w:val="Balloon Text"/>
-    <w:basedOn w:val="Normal"/>
-    <w:link w:val="BalloonTextChar"/>
+    <w:basedOn w:val="a"/>
+    <w:link w:val="a8"/>
     <w:uiPriority w:val="99"/>
     <w:semiHidden/>
     <w:unhideWhenUsed/>
@@ -21458,10 +20040,10 @@
       <w:szCs w:val="16"/>
     </w:rPr>
   </w:style>
-  <w:style w:type="character" w:customStyle="1" w:styleId="BalloonTextChar">
-    <w:name w:val="Balloon Text Char"/>
-    <w:basedOn w:val="DefaultParagraphFont"/>
-    <w:link w:val="BalloonText"/>
+  <w:style w:type="character" w:customStyle="1" w:styleId="a8">
+    <w:name w:val="Изнесен текст Знак"/>
+    <w:basedOn w:val="a0"/>
+    <w:link w:val="a7"/>
     <w:uiPriority w:val="99"/>
     <w:semiHidden/>
     <w:rsid w:val="00564D7B"/>
@@ -21471,9 +20053,9 @@
       <w:szCs w:val="16"/>
     </w:rPr>
   </w:style>
-  <w:style w:type="character" w:styleId="Hyperlink">
+  <w:style w:type="character" w:styleId="a9">
     <w:name w:val="Hyperlink"/>
-    <w:basedOn w:val="DefaultParagraphFont"/>
+    <w:basedOn w:val="a0"/>
     <w:uiPriority w:val="99"/>
     <w:unhideWhenUsed/>
     <w:rsid w:val="0079324A"/>
@@ -21482,10 +20064,10 @@
       <w:u w:val="single"/>
     </w:rPr>
   </w:style>
-  <w:style w:type="character" w:customStyle="1" w:styleId="Heading1Char">
-    <w:name w:val="Heading 1 Char"/>
-    <w:basedOn w:val="DefaultParagraphFont"/>
-    <w:link w:val="Heading1"/>
+  <w:style w:type="character" w:customStyle="1" w:styleId="10">
+    <w:name w:val="Заглавие 1 Знак"/>
+    <w:basedOn w:val="a0"/>
+    <w:link w:val="1"/>
     <w:uiPriority w:val="9"/>
     <w:rsid w:val="009254B7"/>
     <w:rPr>
@@ -21496,10 +20078,10 @@
       <w:szCs w:val="32"/>
     </w:rPr>
   </w:style>
-  <w:style w:type="character" w:customStyle="1" w:styleId="Heading2Char">
-    <w:name w:val="Heading 2 Char"/>
-    <w:basedOn w:val="DefaultParagraphFont"/>
-    <w:link w:val="Heading2"/>
+  <w:style w:type="character" w:customStyle="1" w:styleId="20">
+    <w:name w:val="Заглавие 2 Знак"/>
+    <w:basedOn w:val="a0"/>
+    <w:link w:val="2"/>
     <w:uiPriority w:val="9"/>
     <w:rsid w:val="006E55B4"/>
     <w:rPr>
@@ -21511,9 +20093,9 @@
       <w:szCs w:val="36"/>
     </w:rPr>
   </w:style>
-  <w:style w:type="paragraph" w:styleId="NormalWeb">
+  <w:style w:type="paragraph" w:styleId="aa">
     <w:name w:val="Normal (Web)"/>
-    <w:basedOn w:val="Normal"/>
+    <w:basedOn w:val="a"/>
     <w:uiPriority w:val="99"/>
     <w:semiHidden/>
     <w:unhideWhenUsed/>
@@ -21527,9 +20109,9 @@
       <w:szCs w:val="24"/>
     </w:rPr>
   </w:style>
-  <w:style w:type="character" w:styleId="Strong">
+  <w:style w:type="character" w:styleId="ab">
     <w:name w:val="Strong"/>
-    <w:basedOn w:val="DefaultParagraphFont"/>
+    <w:basedOn w:val="a0"/>
     <w:uiPriority w:val="22"/>
     <w:qFormat/>
     <w:rsid w:val="00524789"/>
@@ -21538,10 +20120,10 @@
       <w:bCs/>
     </w:rPr>
   </w:style>
-  <w:style w:type="character" w:customStyle="1" w:styleId="Heading3Char">
-    <w:name w:val="Heading 3 Char"/>
-    <w:basedOn w:val="DefaultParagraphFont"/>
-    <w:link w:val="Heading3"/>
+  <w:style w:type="character" w:customStyle="1" w:styleId="30">
+    <w:name w:val="Заглавие 3 Знак"/>
+    <w:basedOn w:val="a0"/>
+    <w:link w:val="3"/>
     <w:uiPriority w:val="9"/>
     <w:rsid w:val="008C5930"/>
     <w:rPr>
@@ -21552,10 +20134,10 @@
       <w:szCs w:val="32"/>
     </w:rPr>
   </w:style>
-  <w:style w:type="character" w:customStyle="1" w:styleId="Heading4Char">
-    <w:name w:val="Heading 4 Char"/>
-    <w:basedOn w:val="DefaultParagraphFont"/>
-    <w:link w:val="Heading4"/>
+  <w:style w:type="character" w:customStyle="1" w:styleId="40">
+    <w:name w:val="Заглавие 4 Знак"/>
+    <w:basedOn w:val="a0"/>
+    <w:link w:val="4"/>
     <w:uiPriority w:val="9"/>
     <w:rsid w:val="008C5930"/>
     <w:rPr>
@@ -21566,10 +20148,10 @@
       <w:sz w:val="28"/>
     </w:rPr>
   </w:style>
-  <w:style w:type="paragraph" w:styleId="ListParagraph">
+  <w:style w:type="paragraph" w:styleId="ac">
     <w:name w:val="List Paragraph"/>
-    <w:basedOn w:val="Normal"/>
-    <w:link w:val="ListParagraphChar"/>
+    <w:basedOn w:val="a"/>
+    <w:link w:val="ad"/>
     <w:uiPriority w:val="34"/>
     <w:qFormat/>
     <w:rsid w:val="008617B5"/>
@@ -21578,9 +20160,9 @@
       <w:contextualSpacing/>
     </w:pPr>
   </w:style>
-  <w:style w:type="character" w:styleId="FollowedHyperlink">
+  <w:style w:type="character" w:styleId="ae">
     <w:name w:val="FollowedHyperlink"/>
-    <w:basedOn w:val="DefaultParagraphFont"/>
+    <w:basedOn w:val="a0"/>
     <w:uiPriority w:val="99"/>
     <w:semiHidden/>
     <w:unhideWhenUsed/>
@@ -21590,10 +20172,10 @@
       <w:u w:val="single"/>
     </w:rPr>
   </w:style>
-  <w:style w:type="character" w:customStyle="1" w:styleId="Heading5Char">
-    <w:name w:val="Heading 5 Char"/>
-    <w:basedOn w:val="DefaultParagraphFont"/>
-    <w:link w:val="Heading5"/>
+  <w:style w:type="character" w:customStyle="1" w:styleId="50">
+    <w:name w:val="Заглавие 5 Знак"/>
+    <w:basedOn w:val="a0"/>
+    <w:link w:val="5"/>
     <w:uiPriority w:val="9"/>
     <w:semiHidden/>
     <w:rsid w:val="008C5930"/>
@@ -21605,7 +20187,7 @@
   </w:style>
   <w:style w:type="paragraph" w:customStyle="1" w:styleId="Code">
     <w:name w:val="Code"/>
-    <w:basedOn w:val="Normal"/>
+    <w:basedOn w:val="a"/>
     <w:link w:val="CodeChar"/>
     <w:qFormat/>
     <w:rsid w:val="008063E1"/>
@@ -21617,7 +20199,7 @@
   </w:style>
   <w:style w:type="character" w:customStyle="1" w:styleId="CodeChar">
     <w:name w:val="Code Char"/>
-    <w:basedOn w:val="DefaultParagraphFont"/>
+    <w:basedOn w:val="a0"/>
     <w:link w:val="Code"/>
     <w:rsid w:val="008063E1"/>
     <w:rPr>
@@ -21626,15 +20208,16 @@
       <w:noProof/>
     </w:rPr>
   </w:style>
-  <w:style w:type="table" w:styleId="TableGrid">
+  <w:style w:type="table" w:styleId="af">
     <w:name w:val="Table Grid"/>
-    <w:basedOn w:val="TableNormal"/>
+    <w:basedOn w:val="a1"/>
     <w:uiPriority w:val="59"/>
     <w:rsid w:val="00763912"/>
     <w:pPr>
       <w:spacing w:after="0" w:line="240" w:lineRule="auto"/>
     </w:pPr>
     <w:tblPr>
+      <w:tblInd w:w="0" w:type="dxa"/>
       <w:tblBorders>
         <w:top w:val="single" w:sz="4" w:space="0" w:color="auto"/>
         <w:left w:val="single" w:sz="4" w:space="0" w:color="auto"/>
@@ -21643,16 +20226,22 @@
         <w:insideH w:val="single" w:sz="4" w:space="0" w:color="auto"/>
         <w:insideV w:val="single" w:sz="4" w:space="0" w:color="auto"/>
       </w:tblBorders>
+      <w:tblCellMar>
+        <w:top w:w="0" w:type="dxa"/>
+        <w:left w:w="108" w:type="dxa"/>
+        <w:bottom w:w="0" w:type="dxa"/>
+        <w:right w:w="108" w:type="dxa"/>
+      </w:tblCellMar>
     </w:tblPr>
   </w:style>
   <w:style w:type="character" w:customStyle="1" w:styleId="tgc">
     <w:name w:val="_tgc"/>
-    <w:basedOn w:val="DefaultParagraphFont"/>
+    <w:basedOn w:val="a0"/>
     <w:rsid w:val="00D8395C"/>
   </w:style>
   <w:style w:type="paragraph" w:customStyle="1" w:styleId="Index">
     <w:name w:val="Index"/>
-    <w:basedOn w:val="Normal"/>
+    <w:basedOn w:val="a"/>
     <w:qFormat/>
     <w:rsid w:val="005054C7"/>
     <w:pPr>
@@ -21663,17 +20252,17 @@
       <w:rFonts w:cs="FreeSans"/>
     </w:rPr>
   </w:style>
-  <w:style w:type="character" w:customStyle="1" w:styleId="ListParagraphChar">
-    <w:name w:val="List Paragraph Char"/>
-    <w:basedOn w:val="DefaultParagraphFont"/>
-    <w:link w:val="ListParagraph"/>
+  <w:style w:type="character" w:customStyle="1" w:styleId="ad">
+    <w:name w:val="Списък на абзаци Знак"/>
+    <w:basedOn w:val="a0"/>
+    <w:link w:val="ac"/>
     <w:uiPriority w:val="34"/>
     <w:qFormat/>
     <w:rsid w:val="005054C7"/>
   </w:style>
   <w:style w:type="character" w:customStyle="1" w:styleId="InternetLink">
     <w:name w:val="Internet Link"/>
-    <w:basedOn w:val="DefaultParagraphFont"/>
+    <w:basedOn w:val="a0"/>
     <w:uiPriority w:val="99"/>
     <w:unhideWhenUsed/>
     <w:rsid w:val="005054C7"/>
@@ -21682,9 +20271,9 @@
       <w:u w:val="single"/>
     </w:rPr>
   </w:style>
-  <w:style w:type="character" w:styleId="UnresolvedMention">
+  <w:style w:type="character" w:customStyle="1" w:styleId="UnresolvedMention">
     <w:name w:val="Unresolved Mention"/>
-    <w:basedOn w:val="DefaultParagraphFont"/>
+    <w:basedOn w:val="a0"/>
     <w:uiPriority w:val="99"/>
     <w:semiHidden/>
     <w:unhideWhenUsed/>
@@ -21987,7 +20576,7 @@
 </file>
 
 <file path=customXml/itemProps1.xml><?xml version="1.0" encoding="utf-8"?>
-<ds:datastoreItem xmlns:ds="http://schemas.openxmlformats.org/officeDocument/2006/customXml" ds:itemID="{26DDB40B-6B21-452F-8C07-C26D46157F12}">
+<ds:datastoreItem xmlns:ds="http://schemas.openxmlformats.org/officeDocument/2006/customXml" ds:itemID="{31051274-4056-4832-89A5-3693E8A043BC}">
   <ds:schemaRefs>
     <ds:schemaRef ds:uri="http://schemas.openxmlformats.org/officeDocument/2006/bibliography"/>
   </ds:schemaRefs>

</xml_diff>